<commit_message>
added some non-functional requirements
</commit_message>
<xml_diff>
--- a/planning/SRS.docx
+++ b/planning/SRS.docx
@@ -30,6 +30,7 @@
           <w:spacing w:val="0"/>
           <w:sz w:val="20"/>
           <w:szCs w:val="20"/>
+          <w:lang w:val="en-US"/>
         </w:rPr>
         <w:id w:val="1274680706"/>
         <w:docPartObj>
@@ -47,8 +48,14 @@
         <w:p>
           <w:pPr>
             <w:pStyle w:val="Inhaltsverzeichnisberschrift"/>
+            <w:rPr>
+              <w:lang w:val="en-US"/>
+            </w:rPr>
           </w:pPr>
           <w:r>
+            <w:rPr>
+              <w:lang w:val="en-US"/>
+            </w:rPr>
             <w:t>Inhalt</w:t>
           </w:r>
         </w:p>
@@ -62,16 +69,25 @@
               <w:noProof/>
               <w:sz w:val="22"/>
               <w:szCs w:val="22"/>
-              <w:lang w:val="de-CH" w:eastAsia="de-CH"/>
+              <w:lang w:val="en-US" w:eastAsia="de-CH"/>
             </w:rPr>
           </w:pPr>
           <w:r>
+            <w:rPr>
+              <w:lang w:val="en-US"/>
+            </w:rPr>
             <w:fldChar w:fldCharType="begin"/>
           </w:r>
           <w:r>
+            <w:rPr>
+              <w:lang w:val="en-US"/>
+            </w:rPr>
             <w:instrText xml:space="preserve"> TOC \o "1-3" \h \z \u </w:instrText>
           </w:r>
           <w:r>
+            <w:rPr>
+              <w:lang w:val="en-US"/>
+            </w:rPr>
             <w:fldChar w:fldCharType="separate"/>
           </w:r>
           <w:hyperlink w:anchor="_Toc400477741" w:history="1">
@@ -87,6 +103,7 @@
               <w:rPr>
                 <w:noProof/>
                 <w:webHidden/>
+                <w:lang w:val="en-US"/>
               </w:rPr>
               <w:tab/>
             </w:r>
@@ -94,6 +111,7 @@
               <w:rPr>
                 <w:noProof/>
                 <w:webHidden/>
+                <w:lang w:val="en-US"/>
               </w:rPr>
               <w:fldChar w:fldCharType="begin"/>
             </w:r>
@@ -101,6 +119,7 @@
               <w:rPr>
                 <w:noProof/>
                 <w:webHidden/>
+                <w:lang w:val="en-US"/>
               </w:rPr>
               <w:instrText xml:space="preserve"> PAGEREF _Toc400477741 \h </w:instrText>
             </w:r>
@@ -108,12 +127,14 @@
               <w:rPr>
                 <w:noProof/>
                 <w:webHidden/>
+                <w:lang w:val="en-US"/>
               </w:rPr>
             </w:r>
             <w:r>
               <w:rPr>
                 <w:noProof/>
                 <w:webHidden/>
+                <w:lang w:val="en-US"/>
               </w:rPr>
               <w:fldChar w:fldCharType="separate"/>
             </w:r>
@@ -121,6 +142,7 @@
               <w:rPr>
                 <w:noProof/>
                 <w:webHidden/>
+                <w:lang w:val="en-US"/>
               </w:rPr>
               <w:t>1</w:t>
             </w:r>
@@ -128,6 +150,7 @@
               <w:rPr>
                 <w:noProof/>
                 <w:webHidden/>
+                <w:lang w:val="en-US"/>
               </w:rPr>
               <w:fldChar w:fldCharType="end"/>
             </w:r>
@@ -143,7 +166,7 @@
               <w:noProof/>
               <w:sz w:val="22"/>
               <w:szCs w:val="22"/>
-              <w:lang w:val="de-CH" w:eastAsia="de-CH"/>
+              <w:lang w:val="en-US" w:eastAsia="de-CH"/>
             </w:rPr>
           </w:pPr>
           <w:hyperlink w:anchor="_Toc400477742" w:history="1">
@@ -159,6 +182,7 @@
               <w:rPr>
                 <w:noProof/>
                 <w:webHidden/>
+                <w:lang w:val="en-US"/>
               </w:rPr>
               <w:tab/>
             </w:r>
@@ -166,6 +190,7 @@
               <w:rPr>
                 <w:noProof/>
                 <w:webHidden/>
+                <w:lang w:val="en-US"/>
               </w:rPr>
               <w:fldChar w:fldCharType="begin"/>
             </w:r>
@@ -173,6 +198,7 @@
               <w:rPr>
                 <w:noProof/>
                 <w:webHidden/>
+                <w:lang w:val="en-US"/>
               </w:rPr>
               <w:instrText xml:space="preserve"> PAGEREF _Toc400477742 \h </w:instrText>
             </w:r>
@@ -180,12 +206,14 @@
               <w:rPr>
                 <w:noProof/>
                 <w:webHidden/>
+                <w:lang w:val="en-US"/>
               </w:rPr>
             </w:r>
             <w:r>
               <w:rPr>
                 <w:noProof/>
                 <w:webHidden/>
+                <w:lang w:val="en-US"/>
               </w:rPr>
               <w:fldChar w:fldCharType="separate"/>
             </w:r>
@@ -193,6 +221,7 @@
               <w:rPr>
                 <w:noProof/>
                 <w:webHidden/>
+                <w:lang w:val="en-US"/>
               </w:rPr>
               <w:t>1</w:t>
             </w:r>
@@ -200,6 +229,7 @@
               <w:rPr>
                 <w:noProof/>
                 <w:webHidden/>
+                <w:lang w:val="en-US"/>
               </w:rPr>
               <w:fldChar w:fldCharType="end"/>
             </w:r>
@@ -215,7 +245,7 @@
               <w:noProof/>
               <w:sz w:val="22"/>
               <w:szCs w:val="22"/>
-              <w:lang w:val="de-CH" w:eastAsia="de-CH"/>
+              <w:lang w:val="en-US" w:eastAsia="de-CH"/>
             </w:rPr>
           </w:pPr>
           <w:hyperlink w:anchor="_Toc400477743" w:history="1">
@@ -231,6 +261,7 @@
               <w:rPr>
                 <w:noProof/>
                 <w:webHidden/>
+                <w:lang w:val="en-US"/>
               </w:rPr>
               <w:tab/>
             </w:r>
@@ -238,6 +269,7 @@
               <w:rPr>
                 <w:noProof/>
                 <w:webHidden/>
+                <w:lang w:val="en-US"/>
               </w:rPr>
               <w:fldChar w:fldCharType="begin"/>
             </w:r>
@@ -245,6 +277,7 @@
               <w:rPr>
                 <w:noProof/>
                 <w:webHidden/>
+                <w:lang w:val="en-US"/>
               </w:rPr>
               <w:instrText xml:space="preserve"> PAGEREF _Toc400477743 \h </w:instrText>
             </w:r>
@@ -252,12 +285,14 @@
               <w:rPr>
                 <w:noProof/>
                 <w:webHidden/>
+                <w:lang w:val="en-US"/>
               </w:rPr>
             </w:r>
             <w:r>
               <w:rPr>
                 <w:noProof/>
                 <w:webHidden/>
+                <w:lang w:val="en-US"/>
               </w:rPr>
               <w:fldChar w:fldCharType="separate"/>
             </w:r>
@@ -265,6 +300,7 @@
               <w:rPr>
                 <w:noProof/>
                 <w:webHidden/>
+                <w:lang w:val="en-US"/>
               </w:rPr>
               <w:t>1</w:t>
             </w:r>
@@ -272,6 +308,7 @@
               <w:rPr>
                 <w:noProof/>
                 <w:webHidden/>
+                <w:lang w:val="en-US"/>
               </w:rPr>
               <w:fldChar w:fldCharType="end"/>
             </w:r>
@@ -287,7 +324,7 @@
               <w:noProof/>
               <w:sz w:val="22"/>
               <w:szCs w:val="22"/>
-              <w:lang w:val="de-CH" w:eastAsia="de-CH"/>
+              <w:lang w:val="en-US" w:eastAsia="de-CH"/>
             </w:rPr>
           </w:pPr>
           <w:hyperlink w:anchor="_Toc400477744" w:history="1">
@@ -303,6 +340,7 @@
               <w:rPr>
                 <w:noProof/>
                 <w:webHidden/>
+                <w:lang w:val="en-US"/>
               </w:rPr>
               <w:tab/>
             </w:r>
@@ -310,6 +348,7 @@
               <w:rPr>
                 <w:noProof/>
                 <w:webHidden/>
+                <w:lang w:val="en-US"/>
               </w:rPr>
               <w:fldChar w:fldCharType="begin"/>
             </w:r>
@@ -317,6 +356,7 @@
               <w:rPr>
                 <w:noProof/>
                 <w:webHidden/>
+                <w:lang w:val="en-US"/>
               </w:rPr>
               <w:instrText xml:space="preserve"> PAGEREF _Toc400477744 \h </w:instrText>
             </w:r>
@@ -324,12 +364,14 @@
               <w:rPr>
                 <w:noProof/>
                 <w:webHidden/>
+                <w:lang w:val="en-US"/>
               </w:rPr>
             </w:r>
             <w:r>
               <w:rPr>
                 <w:noProof/>
                 <w:webHidden/>
+                <w:lang w:val="en-US"/>
               </w:rPr>
               <w:fldChar w:fldCharType="separate"/>
             </w:r>
@@ -337,6 +379,7 @@
               <w:rPr>
                 <w:noProof/>
                 <w:webHidden/>
+                <w:lang w:val="en-US"/>
               </w:rPr>
               <w:t>2</w:t>
             </w:r>
@@ -344,6 +387,7 @@
               <w:rPr>
                 <w:noProof/>
                 <w:webHidden/>
+                <w:lang w:val="en-US"/>
               </w:rPr>
               <w:fldChar w:fldCharType="end"/>
             </w:r>
@@ -359,7 +403,7 @@
               <w:noProof/>
               <w:sz w:val="22"/>
               <w:szCs w:val="22"/>
-              <w:lang w:val="de-CH" w:eastAsia="de-CH"/>
+              <w:lang w:val="en-US" w:eastAsia="de-CH"/>
             </w:rPr>
           </w:pPr>
           <w:hyperlink w:anchor="_Toc400477745" w:history="1">
@@ -375,6 +419,7 @@
               <w:rPr>
                 <w:noProof/>
                 <w:webHidden/>
+                <w:lang w:val="en-US"/>
               </w:rPr>
               <w:tab/>
             </w:r>
@@ -382,6 +427,7 @@
               <w:rPr>
                 <w:noProof/>
                 <w:webHidden/>
+                <w:lang w:val="en-US"/>
               </w:rPr>
               <w:fldChar w:fldCharType="begin"/>
             </w:r>
@@ -389,6 +435,7 @@
               <w:rPr>
                 <w:noProof/>
                 <w:webHidden/>
+                <w:lang w:val="en-US"/>
               </w:rPr>
               <w:instrText xml:space="preserve"> PAGEREF _Toc400477745 \h </w:instrText>
             </w:r>
@@ -396,12 +443,14 @@
               <w:rPr>
                 <w:noProof/>
                 <w:webHidden/>
+                <w:lang w:val="en-US"/>
               </w:rPr>
             </w:r>
             <w:r>
               <w:rPr>
                 <w:noProof/>
                 <w:webHidden/>
+                <w:lang w:val="en-US"/>
               </w:rPr>
               <w:fldChar w:fldCharType="separate"/>
             </w:r>
@@ -409,6 +458,7 @@
               <w:rPr>
                 <w:noProof/>
                 <w:webHidden/>
+                <w:lang w:val="en-US"/>
               </w:rPr>
               <w:t>2</w:t>
             </w:r>
@@ -416,6 +466,7 @@
               <w:rPr>
                 <w:noProof/>
                 <w:webHidden/>
+                <w:lang w:val="en-US"/>
               </w:rPr>
               <w:fldChar w:fldCharType="end"/>
             </w:r>
@@ -431,7 +482,7 @@
               <w:noProof/>
               <w:sz w:val="22"/>
               <w:szCs w:val="22"/>
-              <w:lang w:val="de-CH" w:eastAsia="de-CH"/>
+              <w:lang w:val="en-US" w:eastAsia="de-CH"/>
             </w:rPr>
           </w:pPr>
           <w:hyperlink w:anchor="_Toc400477746" w:history="1">
@@ -447,6 +498,7 @@
               <w:rPr>
                 <w:noProof/>
                 <w:webHidden/>
+                <w:lang w:val="en-US"/>
               </w:rPr>
               <w:tab/>
             </w:r>
@@ -454,6 +506,7 @@
               <w:rPr>
                 <w:noProof/>
                 <w:webHidden/>
+                <w:lang w:val="en-US"/>
               </w:rPr>
               <w:fldChar w:fldCharType="begin"/>
             </w:r>
@@ -461,6 +514,7 @@
               <w:rPr>
                 <w:noProof/>
                 <w:webHidden/>
+                <w:lang w:val="en-US"/>
               </w:rPr>
               <w:instrText xml:space="preserve"> PAGEREF _Toc400477746 \h </w:instrText>
             </w:r>
@@ -468,12 +522,14 @@
               <w:rPr>
                 <w:noProof/>
                 <w:webHidden/>
+                <w:lang w:val="en-US"/>
               </w:rPr>
             </w:r>
             <w:r>
               <w:rPr>
                 <w:noProof/>
                 <w:webHidden/>
+                <w:lang w:val="en-US"/>
               </w:rPr>
               <w:fldChar w:fldCharType="separate"/>
             </w:r>
@@ -481,6 +537,7 @@
               <w:rPr>
                 <w:noProof/>
                 <w:webHidden/>
+                <w:lang w:val="en-US"/>
               </w:rPr>
               <w:t>2</w:t>
             </w:r>
@@ -488,6 +545,7 @@
               <w:rPr>
                 <w:noProof/>
                 <w:webHidden/>
+                <w:lang w:val="en-US"/>
               </w:rPr>
               <w:fldChar w:fldCharType="end"/>
             </w:r>
@@ -503,7 +561,7 @@
               <w:noProof/>
               <w:sz w:val="22"/>
               <w:szCs w:val="22"/>
-              <w:lang w:val="de-CH" w:eastAsia="de-CH"/>
+              <w:lang w:val="en-US" w:eastAsia="de-CH"/>
             </w:rPr>
           </w:pPr>
           <w:hyperlink w:anchor="_Toc400477747" w:history="1">
@@ -519,6 +577,7 @@
               <w:rPr>
                 <w:noProof/>
                 <w:webHidden/>
+                <w:lang w:val="en-US"/>
               </w:rPr>
               <w:tab/>
             </w:r>
@@ -526,6 +585,7 @@
               <w:rPr>
                 <w:noProof/>
                 <w:webHidden/>
+                <w:lang w:val="en-US"/>
               </w:rPr>
               <w:fldChar w:fldCharType="begin"/>
             </w:r>
@@ -533,6 +593,7 @@
               <w:rPr>
                 <w:noProof/>
                 <w:webHidden/>
+                <w:lang w:val="en-US"/>
               </w:rPr>
               <w:instrText xml:space="preserve"> PAGEREF _Toc400477747 \h </w:instrText>
             </w:r>
@@ -540,12 +601,14 @@
               <w:rPr>
                 <w:noProof/>
                 <w:webHidden/>
+                <w:lang w:val="en-US"/>
               </w:rPr>
             </w:r>
             <w:r>
               <w:rPr>
                 <w:noProof/>
                 <w:webHidden/>
+                <w:lang w:val="en-US"/>
               </w:rPr>
               <w:fldChar w:fldCharType="separate"/>
             </w:r>
@@ -553,6 +616,7 @@
               <w:rPr>
                 <w:noProof/>
                 <w:webHidden/>
+                <w:lang w:val="en-US"/>
               </w:rPr>
               <w:t>2</w:t>
             </w:r>
@@ -560,6 +624,7 @@
               <w:rPr>
                 <w:noProof/>
                 <w:webHidden/>
+                <w:lang w:val="en-US"/>
               </w:rPr>
               <w:fldChar w:fldCharType="end"/>
             </w:r>
@@ -575,7 +640,7 @@
               <w:noProof/>
               <w:sz w:val="22"/>
               <w:szCs w:val="22"/>
-              <w:lang w:val="de-CH" w:eastAsia="de-CH"/>
+              <w:lang w:val="en-US" w:eastAsia="de-CH"/>
             </w:rPr>
           </w:pPr>
           <w:hyperlink w:anchor="_Toc400477748" w:history="1">
@@ -591,6 +656,7 @@
               <w:rPr>
                 <w:noProof/>
                 <w:webHidden/>
+                <w:lang w:val="en-US"/>
               </w:rPr>
               <w:tab/>
             </w:r>
@@ -598,6 +664,7 @@
               <w:rPr>
                 <w:noProof/>
                 <w:webHidden/>
+                <w:lang w:val="en-US"/>
               </w:rPr>
               <w:fldChar w:fldCharType="begin"/>
             </w:r>
@@ -605,6 +672,7 @@
               <w:rPr>
                 <w:noProof/>
                 <w:webHidden/>
+                <w:lang w:val="en-US"/>
               </w:rPr>
               <w:instrText xml:space="preserve"> PAGEREF _Toc400477748 \h </w:instrText>
             </w:r>
@@ -612,12 +680,14 @@
               <w:rPr>
                 <w:noProof/>
                 <w:webHidden/>
+                <w:lang w:val="en-US"/>
               </w:rPr>
             </w:r>
             <w:r>
               <w:rPr>
                 <w:noProof/>
                 <w:webHidden/>
+                <w:lang w:val="en-US"/>
               </w:rPr>
               <w:fldChar w:fldCharType="separate"/>
             </w:r>
@@ -625,6 +695,7 @@
               <w:rPr>
                 <w:noProof/>
                 <w:webHidden/>
+                <w:lang w:val="en-US"/>
               </w:rPr>
               <w:t>2</w:t>
             </w:r>
@@ -632,6 +703,7 @@
               <w:rPr>
                 <w:noProof/>
                 <w:webHidden/>
+                <w:lang w:val="en-US"/>
               </w:rPr>
               <w:fldChar w:fldCharType="end"/>
             </w:r>
@@ -647,7 +719,7 @@
               <w:noProof/>
               <w:sz w:val="22"/>
               <w:szCs w:val="22"/>
-              <w:lang w:val="de-CH" w:eastAsia="de-CH"/>
+              <w:lang w:val="en-US" w:eastAsia="de-CH"/>
             </w:rPr>
           </w:pPr>
           <w:hyperlink w:anchor="_Toc400477749" w:history="1">
@@ -663,6 +735,7 @@
               <w:rPr>
                 <w:noProof/>
                 <w:webHidden/>
+                <w:lang w:val="en-US"/>
               </w:rPr>
               <w:tab/>
             </w:r>
@@ -670,6 +743,7 @@
               <w:rPr>
                 <w:noProof/>
                 <w:webHidden/>
+                <w:lang w:val="en-US"/>
               </w:rPr>
               <w:fldChar w:fldCharType="begin"/>
             </w:r>
@@ -677,6 +751,7 @@
               <w:rPr>
                 <w:noProof/>
                 <w:webHidden/>
+                <w:lang w:val="en-US"/>
               </w:rPr>
               <w:instrText xml:space="preserve"> PAGEREF _Toc400477749 \h </w:instrText>
             </w:r>
@@ -684,12 +759,14 @@
               <w:rPr>
                 <w:noProof/>
                 <w:webHidden/>
+                <w:lang w:val="en-US"/>
               </w:rPr>
             </w:r>
             <w:r>
               <w:rPr>
                 <w:noProof/>
                 <w:webHidden/>
+                <w:lang w:val="en-US"/>
               </w:rPr>
               <w:fldChar w:fldCharType="separate"/>
             </w:r>
@@ -697,6 +774,7 @@
               <w:rPr>
                 <w:noProof/>
                 <w:webHidden/>
+                <w:lang w:val="en-US"/>
               </w:rPr>
               <w:t>10</w:t>
             </w:r>
@@ -704,6 +782,7 @@
               <w:rPr>
                 <w:noProof/>
                 <w:webHidden/>
+                <w:lang w:val="en-US"/>
               </w:rPr>
               <w:fldChar w:fldCharType="end"/>
             </w:r>
@@ -719,7 +798,7 @@
               <w:noProof/>
               <w:sz w:val="22"/>
               <w:szCs w:val="22"/>
-              <w:lang w:val="de-CH" w:eastAsia="de-CH"/>
+              <w:lang w:val="en-US" w:eastAsia="de-CH"/>
             </w:rPr>
           </w:pPr>
           <w:hyperlink w:anchor="_Toc400477750" w:history="1">
@@ -735,6 +814,7 @@
               <w:rPr>
                 <w:noProof/>
                 <w:webHidden/>
+                <w:lang w:val="en-US"/>
               </w:rPr>
               <w:tab/>
             </w:r>
@@ -742,6 +822,7 @@
               <w:rPr>
                 <w:noProof/>
                 <w:webHidden/>
+                <w:lang w:val="en-US"/>
               </w:rPr>
               <w:fldChar w:fldCharType="begin"/>
             </w:r>
@@ -749,6 +830,7 @@
               <w:rPr>
                 <w:noProof/>
                 <w:webHidden/>
+                <w:lang w:val="en-US"/>
               </w:rPr>
               <w:instrText xml:space="preserve"> PAGEREF _Toc400477750 \h </w:instrText>
             </w:r>
@@ -756,12 +838,14 @@
               <w:rPr>
                 <w:noProof/>
                 <w:webHidden/>
+                <w:lang w:val="en-US"/>
               </w:rPr>
             </w:r>
             <w:r>
               <w:rPr>
                 <w:noProof/>
                 <w:webHidden/>
+                <w:lang w:val="en-US"/>
               </w:rPr>
               <w:fldChar w:fldCharType="separate"/>
             </w:r>
@@ -769,6 +853,7 @@
               <w:rPr>
                 <w:noProof/>
                 <w:webHidden/>
+                <w:lang w:val="en-US"/>
               </w:rPr>
               <w:t>10</w:t>
             </w:r>
@@ -776,6 +861,7 @@
               <w:rPr>
                 <w:noProof/>
                 <w:webHidden/>
+                <w:lang w:val="en-US"/>
               </w:rPr>
               <w:fldChar w:fldCharType="end"/>
             </w:r>
@@ -791,7 +877,7 @@
               <w:noProof/>
               <w:sz w:val="22"/>
               <w:szCs w:val="22"/>
-              <w:lang w:val="de-CH" w:eastAsia="de-CH"/>
+              <w:lang w:val="en-US" w:eastAsia="de-CH"/>
             </w:rPr>
           </w:pPr>
           <w:hyperlink w:anchor="_Toc400477751" w:history="1">
@@ -807,6 +893,7 @@
               <w:rPr>
                 <w:noProof/>
                 <w:webHidden/>
+                <w:lang w:val="en-US"/>
               </w:rPr>
               <w:tab/>
             </w:r>
@@ -814,6 +901,7 @@
               <w:rPr>
                 <w:noProof/>
                 <w:webHidden/>
+                <w:lang w:val="en-US"/>
               </w:rPr>
               <w:fldChar w:fldCharType="begin"/>
             </w:r>
@@ -821,6 +909,7 @@
               <w:rPr>
                 <w:noProof/>
                 <w:webHidden/>
+                <w:lang w:val="en-US"/>
               </w:rPr>
               <w:instrText xml:space="preserve"> PAGEREF _Toc400477751 \h </w:instrText>
             </w:r>
@@ -828,12 +917,14 @@
               <w:rPr>
                 <w:noProof/>
                 <w:webHidden/>
+                <w:lang w:val="en-US"/>
               </w:rPr>
             </w:r>
             <w:r>
               <w:rPr>
                 <w:noProof/>
                 <w:webHidden/>
+                <w:lang w:val="en-US"/>
               </w:rPr>
               <w:fldChar w:fldCharType="separate"/>
             </w:r>
@@ -841,6 +932,7 @@
               <w:rPr>
                 <w:noProof/>
                 <w:webHidden/>
+                <w:lang w:val="en-US"/>
               </w:rPr>
               <w:t>10</w:t>
             </w:r>
@@ -848,6 +940,7 @@
               <w:rPr>
                 <w:noProof/>
                 <w:webHidden/>
+                <w:lang w:val="en-US"/>
               </w:rPr>
               <w:fldChar w:fldCharType="end"/>
             </w:r>
@@ -863,7 +956,7 @@
               <w:noProof/>
               <w:sz w:val="22"/>
               <w:szCs w:val="22"/>
-              <w:lang w:val="de-CH" w:eastAsia="de-CH"/>
+              <w:lang w:val="en-US" w:eastAsia="de-CH"/>
             </w:rPr>
           </w:pPr>
           <w:hyperlink w:anchor="_Toc400477752" w:history="1">
@@ -879,6 +972,7 @@
               <w:rPr>
                 <w:noProof/>
                 <w:webHidden/>
+                <w:lang w:val="en-US"/>
               </w:rPr>
               <w:tab/>
             </w:r>
@@ -886,6 +980,7 @@
               <w:rPr>
                 <w:noProof/>
                 <w:webHidden/>
+                <w:lang w:val="en-US"/>
               </w:rPr>
               <w:fldChar w:fldCharType="begin"/>
             </w:r>
@@ -893,6 +988,7 @@
               <w:rPr>
                 <w:noProof/>
                 <w:webHidden/>
+                <w:lang w:val="en-US"/>
               </w:rPr>
               <w:instrText xml:space="preserve"> PAGEREF _Toc400477752 \h </w:instrText>
             </w:r>
@@ -900,12 +996,14 @@
               <w:rPr>
                 <w:noProof/>
                 <w:webHidden/>
+                <w:lang w:val="en-US"/>
               </w:rPr>
             </w:r>
             <w:r>
               <w:rPr>
                 <w:noProof/>
                 <w:webHidden/>
+                <w:lang w:val="en-US"/>
               </w:rPr>
               <w:fldChar w:fldCharType="separate"/>
             </w:r>
@@ -913,6 +1011,7 @@
               <w:rPr>
                 <w:noProof/>
                 <w:webHidden/>
+                <w:lang w:val="en-US"/>
               </w:rPr>
               <w:t>10</w:t>
             </w:r>
@@ -920,16 +1019,23 @@
               <w:rPr>
                 <w:noProof/>
                 <w:webHidden/>
+                <w:lang w:val="en-US"/>
               </w:rPr>
               <w:fldChar w:fldCharType="end"/>
             </w:r>
           </w:hyperlink>
         </w:p>
         <w:p>
+          <w:pPr>
+            <w:rPr>
+              <w:lang w:val="en-US"/>
+            </w:rPr>
+          </w:pPr>
           <w:r>
             <w:rPr>
               <w:b/>
               <w:bCs/>
+              <w:lang w:val="en-US"/>
             </w:rPr>
             <w:fldChar w:fldCharType="end"/>
           </w:r>
@@ -967,19 +1073,11 @@
         </w:rPr>
       </w:pPr>
       <w:bookmarkStart w:id="1" w:name="_Toc400477742"/>
-      <w:proofErr w:type="gramStart"/>
-      <w:r>
-        <w:rPr>
-          <w:lang w:val="en-US"/>
-        </w:rPr>
-        <w:t>1.a</w:t>
-      </w:r>
-      <w:proofErr w:type="gramEnd"/>
-      <w:r>
-        <w:rPr>
-          <w:lang w:val="en-US"/>
-        </w:rPr>
-        <w:t>. Purpose</w:t>
+      <w:r>
+        <w:rPr>
+          <w:lang w:val="en-US"/>
+        </w:rPr>
+        <w:t>1.a. Purpose</w:t>
       </w:r>
       <w:bookmarkEnd w:id="1"/>
     </w:p>
@@ -1006,21 +1104,7 @@
         <w:rPr>
           <w:lang w:val="en-US"/>
         </w:rPr>
-        <w:t xml:space="preserve">Our goal is </w:t>
-      </w:r>
-      <w:proofErr w:type="gramStart"/>
-      <w:r>
-        <w:rPr>
-          <w:lang w:val="en-US"/>
-        </w:rPr>
-        <w:t>to out beat</w:t>
-      </w:r>
-      <w:proofErr w:type="gramEnd"/>
-      <w:r>
-        <w:rPr>
-          <w:lang w:val="en-US"/>
-        </w:rPr>
-        <w:t xml:space="preserve"> the market with further methods for scheduling an appointment for visiting a shared apartment.</w:t>
+        <w:t>Our goal is to out beat the market with further methods for scheduling an appointment for visiting a shared apartment.</w:t>
       </w:r>
     </w:p>
     <w:p>
@@ -1031,19 +1115,11 @@
         </w:rPr>
       </w:pPr>
       <w:bookmarkStart w:id="2" w:name="_Toc400477743"/>
-      <w:proofErr w:type="gramStart"/>
-      <w:r>
-        <w:rPr>
-          <w:lang w:val="en-US"/>
-        </w:rPr>
-        <w:t>1.b</w:t>
-      </w:r>
-      <w:proofErr w:type="gramEnd"/>
-      <w:r>
-        <w:rPr>
-          <w:lang w:val="en-US"/>
-        </w:rPr>
-        <w:t>. Stakeholders</w:t>
+      <w:r>
+        <w:rPr>
+          <w:lang w:val="en-US"/>
+        </w:rPr>
+        <w:t>1.b. Stakeholders</w:t>
       </w:r>
       <w:bookmarkEnd w:id="2"/>
     </w:p>
@@ -1053,19 +1129,11 @@
           <w:lang w:val="en-US"/>
         </w:rPr>
       </w:pPr>
-      <w:proofErr w:type="spellStart"/>
-      <w:r>
-        <w:rPr>
-          <w:lang w:val="en-US"/>
-        </w:rPr>
-        <w:t>Bledar</w:t>
-      </w:r>
-      <w:proofErr w:type="spellEnd"/>
-      <w:r>
-        <w:rPr>
-          <w:lang w:val="en-US"/>
-        </w:rPr>
-        <w:t xml:space="preserve"> Aga and ESE Team 7</w:t>
+      <w:r>
+        <w:rPr>
+          <w:lang w:val="en-US"/>
+        </w:rPr>
+        <w:t>Bledar Aga and ESE Team 7</w:t>
       </w:r>
     </w:p>
     <w:p>
@@ -1076,19 +1144,11 @@
         </w:rPr>
       </w:pPr>
       <w:bookmarkStart w:id="3" w:name="_Toc400477744"/>
-      <w:proofErr w:type="gramStart"/>
-      <w:r>
-        <w:rPr>
-          <w:lang w:val="en-US"/>
-        </w:rPr>
-        <w:t>1.c</w:t>
-      </w:r>
-      <w:proofErr w:type="gramEnd"/>
-      <w:r>
-        <w:rPr>
-          <w:lang w:val="en-US"/>
-        </w:rPr>
-        <w:t>. Definitions</w:t>
+      <w:r>
+        <w:rPr>
+          <w:lang w:val="en-US"/>
+        </w:rPr>
+        <w:t>1.c. Definitions</w:t>
       </w:r>
       <w:bookmarkEnd w:id="3"/>
     </w:p>
@@ -1100,22 +1160,36 @@
       </w:pPr>
       <w:r>
         <w:rPr>
-          <w:lang w:val="en-US"/>
-        </w:rPr>
-        <w:t>Searcher: A person who wants to find a room in a shared apartment.</w:t>
-      </w:r>
-    </w:p>
-    <w:p>
-      <w:pPr>
-        <w:rPr>
-          <w:lang w:val="en-US"/>
-        </w:rPr>
-      </w:pPr>
-      <w:r>
-        <w:rPr>
-          <w:lang w:val="en-US"/>
-        </w:rPr>
-        <w:t>Provider: A person who wants to find a person for a room in his/her apartment.</w:t>
+          <w:b/>
+          <w:lang w:val="en-US"/>
+        </w:rPr>
+        <w:t>Searcher:</w:t>
+      </w:r>
+      <w:r>
+        <w:rPr>
+          <w:lang w:val="en-US"/>
+        </w:rPr>
+        <w:t xml:space="preserve"> A person who wants to find a room in a shared apartment.</w:t>
+      </w:r>
+    </w:p>
+    <w:p>
+      <w:pPr>
+        <w:rPr>
+          <w:lang w:val="en-US"/>
+        </w:rPr>
+      </w:pPr>
+      <w:r>
+        <w:rPr>
+          <w:b/>
+          <w:lang w:val="en-US"/>
+        </w:rPr>
+        <w:t>Provider:</w:t>
+      </w:r>
+      <w:r>
+        <w:rPr>
+          <w:lang w:val="en-US"/>
+        </w:rPr>
+        <w:t xml:space="preserve"> A person who wants to find a person for a room in his/her apartment.</w:t>
       </w:r>
     </w:p>
     <w:p>
@@ -1126,19 +1200,11 @@
         </w:rPr>
       </w:pPr>
       <w:bookmarkStart w:id="4" w:name="_Toc400477745"/>
-      <w:proofErr w:type="gramStart"/>
-      <w:r>
-        <w:rPr>
-          <w:lang w:val="en-US"/>
-        </w:rPr>
-        <w:t>1.d</w:t>
-      </w:r>
-      <w:proofErr w:type="gramEnd"/>
-      <w:r>
-        <w:rPr>
-          <w:lang w:val="en-US"/>
-        </w:rPr>
-        <w:t>. System overview</w:t>
+      <w:r>
+        <w:rPr>
+          <w:lang w:val="en-US"/>
+        </w:rPr>
+        <w:t>1.d. System overview</w:t>
       </w:r>
       <w:bookmarkEnd w:id="4"/>
     </w:p>
@@ -1163,19 +1229,11 @@
         </w:rPr>
       </w:pPr>
       <w:bookmarkStart w:id="5" w:name="_Toc400477746"/>
-      <w:proofErr w:type="gramStart"/>
-      <w:r>
-        <w:rPr>
-          <w:lang w:val="en-US"/>
-        </w:rPr>
-        <w:t>1.e</w:t>
-      </w:r>
-      <w:proofErr w:type="gramEnd"/>
-      <w:r>
-        <w:rPr>
-          <w:lang w:val="en-US"/>
-        </w:rPr>
-        <w:t>. References</w:t>
+      <w:r>
+        <w:rPr>
+          <w:lang w:val="en-US"/>
+        </w:rPr>
+        <w:t>1.e. References</w:t>
       </w:r>
       <w:bookmarkEnd w:id="5"/>
     </w:p>
@@ -1224,20 +1282,12 @@
       </w:pPr>
       <w:bookmarkStart w:id="7" w:name="_Toc400477748"/>
       <w:bookmarkStart w:id="8" w:name="_Toc221528083"/>
-      <w:proofErr w:type="gramStart"/>
       <w:r>
         <w:rPr>
           <w:lang w:val="en-US"/>
         </w:rPr>
         <w:lastRenderedPageBreak/>
-        <w:t>2.a</w:t>
-      </w:r>
-      <w:proofErr w:type="gramEnd"/>
-      <w:r>
-        <w:rPr>
-          <w:lang w:val="en-US"/>
-        </w:rPr>
-        <w:t>. Use cases</w:t>
+        <w:t>2.a. Use cases</w:t>
       </w:r>
       <w:bookmarkEnd w:id="7"/>
     </w:p>
@@ -1250,7 +1300,7 @@
       <w:r>
         <w:rPr>
           <w:noProof/>
-          <w:lang w:val="de-CH" w:eastAsia="de-CH"/>
+          <w:lang w:val="en-US" w:eastAsia="de-CH"/>
         </w:rPr>
         <w:drawing>
           <wp:inline distT="0" distB="0" distL="0" distR="0" wp14:anchorId="43B75ED7" wp14:editId="3F640676">
@@ -1288,8 +1338,6 @@
           </wp:inline>
         </w:drawing>
       </w:r>
-      <w:bookmarkStart w:id="9" w:name="_GoBack"/>
-      <w:bookmarkEnd w:id="9"/>
     </w:p>
     <w:bookmarkEnd w:id="8"/>
     <w:p>
@@ -1438,25 +1486,7 @@
           <w:b/>
           <w:lang w:val="en-US"/>
         </w:rPr>
-        <w:t xml:space="preserve">As a </w:t>
-      </w:r>
-      <w:proofErr w:type="gramStart"/>
-      <w:r>
-        <w:rPr>
-          <w:rFonts w:cs="Arial"/>
-          <w:b/>
-          <w:lang w:val="en-US"/>
-        </w:rPr>
-        <w:t>provider</w:t>
-      </w:r>
-      <w:proofErr w:type="gramEnd"/>
-      <w:r>
-        <w:rPr>
-          <w:rFonts w:cs="Arial"/>
-          <w:b/>
-          <w:lang w:val="en-US"/>
-        </w:rPr>
-        <w:t xml:space="preserve"> I want to make an ad of my shared apartment, answer to enquiries, rank searchers and schedule appointments with the searcher</w:t>
+        <w:t>As a provider I want to make an ad of my shared apartment, answer to enquiries, rank searchers and schedule appointments with the searcher</w:t>
       </w:r>
     </w:p>
     <w:p>
@@ -1798,25 +1828,7 @@
           <w:b/>
           <w:lang w:val="en-US"/>
         </w:rPr>
-        <w:t xml:space="preserve">After successful </w:t>
-      </w:r>
-      <w:proofErr w:type="gramStart"/>
-      <w:r>
-        <w:rPr>
-          <w:rFonts w:cs="Arial"/>
-          <w:b/>
-          <w:lang w:val="en-US"/>
-        </w:rPr>
-        <w:t>interaction</w:t>
-      </w:r>
-      <w:proofErr w:type="gramEnd"/>
-      <w:r>
-        <w:rPr>
-          <w:rFonts w:cs="Arial"/>
-          <w:b/>
-          <w:lang w:val="en-US"/>
-        </w:rPr>
-        <w:t xml:space="preserve"> the ad is deleted.</w:t>
+        <w:t>After successful interaction the ad is deleted.</w:t>
       </w:r>
     </w:p>
     <w:p>
@@ -2065,23 +2077,7 @@
           <w:b/>
           <w:lang w:val="en-US"/>
         </w:rPr>
-        <w:t xml:space="preserve">As a </w:t>
-      </w:r>
-      <w:proofErr w:type="gramStart"/>
-      <w:r>
-        <w:rPr>
-          <w:b/>
-          <w:lang w:val="en-US"/>
-        </w:rPr>
-        <w:t>user</w:t>
-      </w:r>
-      <w:proofErr w:type="gramEnd"/>
-      <w:r>
-        <w:rPr>
-          <w:b/>
-          <w:lang w:val="en-US"/>
-        </w:rPr>
-        <w:t xml:space="preserve"> I want to log in the system to set my profile settings and organize enquiries.</w:t>
+        <w:t>As a user I want to log in the system to set my profile settings and organize enquiries.</w:t>
       </w:r>
     </w:p>
     <w:p>
@@ -3087,23 +3083,7 @@
           <w:b/>
           <w:lang w:val="en-US"/>
         </w:rPr>
-        <w:t xml:space="preserve">As a </w:t>
-      </w:r>
-      <w:proofErr w:type="gramStart"/>
-      <w:r>
-        <w:rPr>
-          <w:b/>
-          <w:lang w:val="en-US"/>
-        </w:rPr>
-        <w:t>searcher</w:t>
-      </w:r>
-      <w:proofErr w:type="gramEnd"/>
-      <w:r>
-        <w:rPr>
-          <w:b/>
-          <w:lang w:val="en-US"/>
-        </w:rPr>
-        <w:t xml:space="preserve"> I want to be informed about new ads that are relevant to pre-edited search criteria</w:t>
+        <w:t>As a searcher I want to be informed about new ads that are relevant to pre-edited search criteria</w:t>
       </w:r>
     </w:p>
     <w:p>
@@ -3141,17 +3121,8 @@
           <w:b/>
           <w:lang w:val="en-US"/>
         </w:rPr>
-        <w:t xml:space="preserve">New ad that matches Searcher profiles search criteria </w:t>
-      </w:r>
-      <w:proofErr w:type="gramStart"/>
-      <w:r>
-        <w:rPr>
-          <w:b/>
-          <w:lang w:val="en-US"/>
-        </w:rPr>
-        <w:t>is placed</w:t>
-      </w:r>
-      <w:proofErr w:type="gramEnd"/>
+        <w:t>New ad that matches Searcher profiles search criteria is placed</w:t>
+      </w:r>
     </w:p>
     <w:p>
       <w:pPr>
@@ -3246,23 +3217,7 @@
           <w:b/>
           <w:lang w:val="en-US"/>
         </w:rPr>
-        <w:t xml:space="preserve">Email </w:t>
-      </w:r>
-      <w:proofErr w:type="gramStart"/>
-      <w:r>
-        <w:rPr>
-          <w:b/>
-          <w:lang w:val="en-US"/>
-        </w:rPr>
-        <w:t>is sent</w:t>
-      </w:r>
-      <w:proofErr w:type="gramEnd"/>
-      <w:r>
-        <w:rPr>
-          <w:b/>
-          <w:lang w:val="en-US"/>
-        </w:rPr>
-        <w:t xml:space="preserve"> to Searcher that a new relevant ad has been placed</w:t>
+        <w:t>Email is sent to Searcher that a new relevant ad has been placed</w:t>
       </w:r>
     </w:p>
     <w:p>
@@ -3335,23 +3290,7 @@
           <w:b/>
           <w:lang w:val="en-US"/>
         </w:rPr>
-        <w:t xml:space="preserve">Searcher </w:t>
-      </w:r>
-      <w:proofErr w:type="gramStart"/>
-      <w:r>
-        <w:rPr>
-          <w:b/>
-          <w:lang w:val="en-US"/>
-        </w:rPr>
-        <w:t>gets informed</w:t>
-      </w:r>
-      <w:proofErr w:type="gramEnd"/>
-      <w:r>
-        <w:rPr>
-          <w:b/>
-          <w:lang w:val="en-US"/>
-        </w:rPr>
-        <w:t xml:space="preserve"> by Email that a new promising ad has been placed.</w:t>
+        <w:t>Searcher gets informed by Email that a new promising ad has been placed.</w:t>
       </w:r>
     </w:p>
     <w:p>
@@ -3558,23 +3497,7 @@
           <w:b/>
           <w:lang w:val="en-US"/>
         </w:rPr>
-        <w:t xml:space="preserve">As a </w:t>
-      </w:r>
-      <w:proofErr w:type="gramStart"/>
-      <w:r>
-        <w:rPr>
-          <w:b/>
-          <w:lang w:val="en-US"/>
-        </w:rPr>
-        <w:t>Searcher</w:t>
-      </w:r>
-      <w:proofErr w:type="gramEnd"/>
-      <w:r>
-        <w:rPr>
-          <w:b/>
-          <w:lang w:val="en-US"/>
-        </w:rPr>
-        <w:t xml:space="preserve"> I want to save certain ads to a personal list</w:t>
+        <w:t>As a Searcher I want to save certain ads to a personal list</w:t>
       </w:r>
     </w:p>
     <w:p>
@@ -3622,23 +3545,7 @@
           <w:b/>
           <w:lang w:val="en-US"/>
         </w:rPr>
-        <w:t xml:space="preserve">Searcher finds an ad he wants to </w:t>
-      </w:r>
-      <w:proofErr w:type="gramStart"/>
-      <w:r>
-        <w:rPr>
-          <w:b/>
-          <w:lang w:val="en-US"/>
-        </w:rPr>
-        <w:t>be informed</w:t>
-      </w:r>
-      <w:proofErr w:type="gramEnd"/>
-      <w:r>
-        <w:rPr>
-          <w:b/>
-          <w:lang w:val="en-US"/>
-        </w:rPr>
-        <w:t xml:space="preserve"> about</w:t>
+        <w:t>Searcher finds an ad he wants to be informed about</w:t>
       </w:r>
     </w:p>
     <w:p>
@@ -3734,23 +3641,7 @@
           <w:b/>
           <w:lang w:val="en-US"/>
         </w:rPr>
-        <w:t xml:space="preserve">Searcher has a bookmark list with relevant ads he wants to </w:t>
-      </w:r>
-      <w:proofErr w:type="gramStart"/>
-      <w:r>
-        <w:rPr>
-          <w:b/>
-          <w:lang w:val="en-US"/>
-        </w:rPr>
-        <w:t>be informed</w:t>
-      </w:r>
-      <w:proofErr w:type="gramEnd"/>
-      <w:r>
-        <w:rPr>
-          <w:b/>
-          <w:lang w:val="en-US"/>
-        </w:rPr>
-        <w:t xml:space="preserve"> about</w:t>
+        <w:t>Searcher has a bookmark list with relevant ads he wants to be informed about</w:t>
       </w:r>
     </w:p>
     <w:p>
@@ -4013,23 +3904,7 @@
           <w:b/>
           <w:lang w:val="en-US"/>
         </w:rPr>
-        <w:t xml:space="preserve">As a </w:t>
-      </w:r>
-      <w:proofErr w:type="gramStart"/>
-      <w:r>
-        <w:rPr>
-          <w:b/>
-          <w:lang w:val="en-US"/>
-        </w:rPr>
-        <w:t>provider</w:t>
-      </w:r>
-      <w:proofErr w:type="gramEnd"/>
-      <w:r>
-        <w:rPr>
-          <w:b/>
-          <w:lang w:val="en-US"/>
-        </w:rPr>
-        <w:t xml:space="preserve"> I want to place an ad and manage the period of placement</w:t>
+        <w:t>As a provider I want to place an ad and manage the period of placement</w:t>
       </w:r>
     </w:p>
     <w:p>
@@ -4125,23 +4000,7 @@
           <w:b/>
           <w:lang w:val="en-US"/>
         </w:rPr>
-        <w:t xml:space="preserve">An end date of the ad placement </w:t>
-      </w:r>
-      <w:proofErr w:type="gramStart"/>
-      <w:r>
-        <w:rPr>
-          <w:b/>
-          <w:lang w:val="en-US"/>
-        </w:rPr>
-        <w:t>is submitted</w:t>
-      </w:r>
-      <w:proofErr w:type="gramEnd"/>
-      <w:r>
-        <w:rPr>
-          <w:b/>
-          <w:lang w:val="en-US"/>
-        </w:rPr>
-        <w:t xml:space="preserve"> in the form</w:t>
+        <w:t>An end date of the ad placement is submitted in the form</w:t>
       </w:r>
     </w:p>
     <w:p>
@@ -4190,23 +4049,7 @@
           <w:lang w:val="en-US"/>
         </w:rPr>
         <w:lastRenderedPageBreak/>
-        <w:t xml:space="preserve">Valid ads </w:t>
-      </w:r>
-      <w:proofErr w:type="gramStart"/>
-      <w:r>
-        <w:rPr>
-          <w:b/>
-          <w:lang w:val="en-US"/>
-        </w:rPr>
-        <w:t>are kept</w:t>
-      </w:r>
-      <w:proofErr w:type="gramEnd"/>
-      <w:r>
-        <w:rPr>
-          <w:b/>
-          <w:lang w:val="en-US"/>
-        </w:rPr>
-        <w:t xml:space="preserve"> in the system</w:t>
+        <w:t>Valid ads are kept in the system</w:t>
       </w:r>
     </w:p>
     <w:p>
@@ -5273,17 +5116,8 @@
           <w:b/>
           <w:lang w:val="en-US"/>
         </w:rPr>
-        <w:t xml:space="preserve">The profile edits or updates </w:t>
-      </w:r>
-      <w:proofErr w:type="gramStart"/>
-      <w:r>
-        <w:rPr>
-          <w:b/>
-          <w:lang w:val="en-US"/>
-        </w:rPr>
-        <w:t>are saved</w:t>
-      </w:r>
-      <w:proofErr w:type="gramEnd"/>
+        <w:t>The profile edits or updates are saved</w:t>
+      </w:r>
     </w:p>
     <w:p>
       <w:pPr>
@@ -5570,243 +5404,344 @@
           <w:lang w:val="en-US"/>
         </w:rPr>
       </w:pPr>
-      <w:bookmarkStart w:id="10" w:name="_Toc400477749"/>
-      <w:proofErr w:type="gramStart"/>
-      <w:r>
-        <w:rPr>
-          <w:lang w:val="en-US"/>
-        </w:rPr>
-        <w:t>2.b</w:t>
-      </w:r>
-      <w:proofErr w:type="gramEnd"/>
-      <w:r>
-        <w:rPr>
-          <w:lang w:val="en-US"/>
-        </w:rPr>
-        <w:t>. Actor characteristics</w:t>
+      <w:bookmarkStart w:id="9" w:name="_Toc400477749"/>
+      <w:r>
+        <w:rPr>
+          <w:lang w:val="en-US"/>
+        </w:rPr>
+        <w:t>2.b. Actor characteristics</w:t>
+      </w:r>
+      <w:bookmarkEnd w:id="9"/>
+    </w:p>
+    <w:p>
+      <w:pPr>
+        <w:rPr>
+          <w:lang w:val="en-US"/>
+        </w:rPr>
+      </w:pPr>
+      <w:r>
+        <w:rPr>
+          <w:b/>
+          <w:lang w:val="en-US"/>
+        </w:rPr>
+        <w:t>Searcher:</w:t>
+      </w:r>
+      <w:r>
+        <w:rPr>
+          <w:lang w:val="en-US"/>
+        </w:rPr>
+        <w:t xml:space="preserve"> A person who wants to find a room in a shared apartment.</w:t>
+      </w:r>
+    </w:p>
+    <w:p>
+      <w:pPr>
+        <w:rPr>
+          <w:lang w:val="en-US"/>
+        </w:rPr>
+      </w:pPr>
+      <w:r>
+        <w:rPr>
+          <w:b/>
+          <w:lang w:val="en-US"/>
+        </w:rPr>
+        <w:t>Provider:</w:t>
+      </w:r>
+      <w:r>
+        <w:rPr>
+          <w:lang w:val="en-US"/>
+        </w:rPr>
+        <w:t xml:space="preserve"> A person who wants to find a person for a room in his/her apartment.</w:t>
+      </w:r>
+    </w:p>
+    <w:p>
+      <w:pPr>
+        <w:pStyle w:val="berschrift1"/>
+        <w:rPr>
+          <w:lang w:val="en-US"/>
+        </w:rPr>
+      </w:pPr>
+      <w:bookmarkStart w:id="10" w:name="_Toc400477750"/>
+      <w:r>
+        <w:rPr>
+          <w:lang w:val="en-US"/>
+        </w:rPr>
+        <w:t>3. Specific Req</w:t>
+      </w:r>
+      <w:r>
+        <w:rPr>
+          <w:lang w:val="en-US"/>
+        </w:rPr>
+        <w:t>uirements</w:t>
       </w:r>
       <w:bookmarkEnd w:id="10"/>
     </w:p>
     <w:p>
       <w:pPr>
-        <w:rPr>
-          <w:lang w:val="en-US"/>
-        </w:rPr>
-      </w:pPr>
-      <w:r>
-        <w:rPr>
-          <w:b/>
-          <w:lang w:val="en-US"/>
-        </w:rPr>
-        <w:t>Searcher:</w:t>
-      </w:r>
-      <w:r>
-        <w:rPr>
-          <w:lang w:val="en-US"/>
-        </w:rPr>
-        <w:t xml:space="preserve"> A person who wants to find a room in a shared apartment.</w:t>
-      </w:r>
-    </w:p>
-    <w:p>
-      <w:pPr>
-        <w:rPr>
-          <w:lang w:val="en-US"/>
-        </w:rPr>
-      </w:pPr>
-      <w:r>
-        <w:rPr>
-          <w:b/>
-          <w:lang w:val="en-US"/>
-        </w:rPr>
-        <w:t>Provider:</w:t>
-      </w:r>
-      <w:r>
-        <w:rPr>
-          <w:lang w:val="en-US"/>
-        </w:rPr>
-        <w:t xml:space="preserve"> A person who wants to find a person for a room in his/her apartment.</w:t>
-      </w:r>
-    </w:p>
-    <w:p>
-      <w:pPr>
-        <w:pStyle w:val="berschrift1"/>
-        <w:rPr>
-          <w:lang w:val="en-US"/>
-        </w:rPr>
-      </w:pPr>
-      <w:bookmarkStart w:id="11" w:name="_Toc400477750"/>
-      <w:r>
-        <w:rPr>
-          <w:lang w:val="en-US"/>
-        </w:rPr>
-        <w:t>3. Specific Req</w:t>
-      </w:r>
-      <w:r>
-        <w:rPr>
-          <w:lang w:val="en-US"/>
-        </w:rPr>
-        <w:t>uirements</w:t>
+        <w:pStyle w:val="berschrift2"/>
+        <w:rPr>
+          <w:lang w:val="en-US"/>
+        </w:rPr>
+      </w:pPr>
+      <w:bookmarkStart w:id="11" w:name="_Toc400477751"/>
+      <w:r>
+        <w:rPr>
+          <w:lang w:val="en-US"/>
+        </w:rPr>
+        <w:t>3.a. Functional requirements</w:t>
       </w:r>
       <w:bookmarkEnd w:id="11"/>
     </w:p>
     <w:p>
       <w:pPr>
+        <w:pStyle w:val="Listenabsatz"/>
+        <w:numPr>
+          <w:ilvl w:val="0"/>
+          <w:numId w:val="14"/>
+        </w:numPr>
+        <w:rPr>
+          <w:lang w:val="en-US"/>
+        </w:rPr>
+      </w:pPr>
+      <w:r>
+        <w:rPr>
+          <w:lang w:val="en-US"/>
+        </w:rPr>
+        <w:t>The ad content has certain limits (Description letter limit, Pictures size limit).</w:t>
+      </w:r>
+    </w:p>
+    <w:p>
+      <w:pPr>
+        <w:pStyle w:val="Listenabsatz"/>
+        <w:numPr>
+          <w:ilvl w:val="0"/>
+          <w:numId w:val="14"/>
+        </w:numPr>
+        <w:rPr>
+          <w:lang w:val="en-US"/>
+        </w:rPr>
+      </w:pPr>
+      <w:r>
+        <w:rPr>
+          <w:lang w:val="en-US"/>
+        </w:rPr>
+        <w:t>The ad form has some spaces that cannot be left empty.</w:t>
+      </w:r>
+    </w:p>
+    <w:p>
+      <w:pPr>
+        <w:pStyle w:val="Listenabsatz"/>
+        <w:numPr>
+          <w:ilvl w:val="0"/>
+          <w:numId w:val="14"/>
+        </w:numPr>
+        <w:rPr>
+          <w:lang w:val="en-US"/>
+        </w:rPr>
+      </w:pPr>
+      <w:r>
+        <w:rPr>
+          <w:lang w:val="en-US"/>
+        </w:rPr>
+        <w:t>Users have a login, where they get to organize enquiries, rankings and bookmarks.</w:t>
+      </w:r>
+    </w:p>
+    <w:p>
+      <w:pPr>
+        <w:pStyle w:val="Listenabsatz"/>
+        <w:numPr>
+          <w:ilvl w:val="0"/>
+          <w:numId w:val="14"/>
+        </w:numPr>
+        <w:rPr>
+          <w:lang w:val="en-US"/>
+        </w:rPr>
+      </w:pPr>
+      <w:r>
+        <w:rPr>
+          <w:lang w:val="en-US"/>
+        </w:rPr>
+        <w:t>Design a scalable system with mobile version options.</w:t>
+      </w:r>
+    </w:p>
+    <w:p>
+      <w:pPr>
+        <w:pStyle w:val="Listenabsatz"/>
+        <w:numPr>
+          <w:ilvl w:val="0"/>
+          <w:numId w:val="14"/>
+        </w:numPr>
+        <w:rPr>
+          <w:lang w:val="en-US"/>
+        </w:rPr>
+      </w:pPr>
+      <w:r>
+        <w:rPr>
+          <w:lang w:val="en-US"/>
+        </w:rPr>
+        <w:t>Searcher gets informed when new ads are placed that matches his set up sear</w:t>
+      </w:r>
+      <w:r>
+        <w:rPr>
+          <w:lang w:val="en-US"/>
+        </w:rPr>
+        <w:tab/>
+      </w:r>
+    </w:p>
+    <w:p>
+      <w:pPr>
+        <w:pStyle w:val="Listenabsatz"/>
+        <w:numPr>
+          <w:ilvl w:val="0"/>
+          <w:numId w:val="14"/>
+        </w:numPr>
+        <w:rPr>
+          <w:lang w:val="en-US"/>
+        </w:rPr>
+      </w:pPr>
+      <w:r>
+        <w:rPr>
+          <w:lang w:val="en-US"/>
+        </w:rPr>
+        <w:t>Bonus: Social Media linkable</w:t>
+      </w:r>
+    </w:p>
+    <w:p>
+      <w:pPr>
         <w:pStyle w:val="berschrift2"/>
         <w:rPr>
           <w:lang w:val="en-US"/>
         </w:rPr>
       </w:pPr>
-      <w:bookmarkStart w:id="12" w:name="_Toc400477751"/>
-      <w:proofErr w:type="gramStart"/>
-      <w:r>
-        <w:rPr>
-          <w:lang w:val="en-US"/>
-        </w:rPr>
-        <w:t>3.a</w:t>
-      </w:r>
-      <w:proofErr w:type="gramEnd"/>
-      <w:r>
-        <w:rPr>
-          <w:lang w:val="en-US"/>
-        </w:rPr>
-        <w:t>. Functional requirements</w:t>
+      <w:bookmarkStart w:id="12" w:name="_Toc400477752"/>
+      <w:r>
+        <w:rPr>
+          <w:lang w:val="en-US"/>
+        </w:rPr>
+        <w:t>3.b. Non-functional requirements</w:t>
       </w:r>
       <w:bookmarkEnd w:id="12"/>
     </w:p>
     <w:p>
       <w:pPr>
-        <w:pStyle w:val="Aufzhlungszeichen2"/>
-        <w:rPr>
-          <w:lang w:val="en-US"/>
-        </w:rPr>
-      </w:pPr>
-      <w:r>
-        <w:rPr>
-          <w:lang w:val="en-US"/>
-        </w:rPr>
-        <w:t>The ad content has certain limits (Description letter limit, Pictures size limit).</w:t>
-      </w:r>
-    </w:p>
-    <w:p>
-      <w:pPr>
-        <w:pStyle w:val="Aufzhlungszeichen2"/>
-        <w:rPr>
-          <w:lang w:val="en-US"/>
-        </w:rPr>
-      </w:pPr>
-      <w:r>
-        <w:rPr>
-          <w:lang w:val="en-US"/>
-        </w:rPr>
-        <w:t xml:space="preserve">The ad form has some spaces that </w:t>
-      </w:r>
-      <w:proofErr w:type="gramStart"/>
-      <w:r>
-        <w:rPr>
-          <w:lang w:val="en-US"/>
-        </w:rPr>
-        <w:t>cannot be left</w:t>
-      </w:r>
-      <w:proofErr w:type="gramEnd"/>
-      <w:r>
-        <w:rPr>
-          <w:lang w:val="en-US"/>
-        </w:rPr>
-        <w:t xml:space="preserve"> empty.</w:t>
-      </w:r>
-    </w:p>
-    <w:p>
-      <w:pPr>
-        <w:pStyle w:val="Aufzhlungszeichen2"/>
-        <w:rPr>
-          <w:lang w:val="en-US"/>
-        </w:rPr>
-      </w:pPr>
-      <w:r>
-        <w:rPr>
-          <w:lang w:val="en-US"/>
-        </w:rPr>
-        <w:t>Users have a login, where they get to organize enquiries, rankings and bookmarks.</w:t>
-      </w:r>
-    </w:p>
-    <w:p>
-      <w:pPr>
-        <w:pStyle w:val="Aufzhlungszeichen2"/>
-        <w:rPr>
-          <w:lang w:val="en-US"/>
-        </w:rPr>
-      </w:pPr>
-      <w:r>
-        <w:rPr>
-          <w:lang w:val="en-US"/>
-        </w:rPr>
-        <w:t>Design a scalable system with mobile version options.</w:t>
-      </w:r>
-    </w:p>
-    <w:p>
-      <w:pPr>
-        <w:pStyle w:val="Aufzhlungszeichen2"/>
-        <w:rPr>
-          <w:lang w:val="en-US"/>
-        </w:rPr>
-      </w:pPr>
-      <w:r>
-        <w:rPr>
-          <w:lang w:val="en-US"/>
-        </w:rPr>
-        <w:t>Searcher gets informed when new ads are placed that matches his set up sear</w:t>
-      </w:r>
-      <w:r>
-        <w:rPr>
-          <w:lang w:val="en-US"/>
-        </w:rPr>
-        <w:tab/>
-      </w:r>
-    </w:p>
-    <w:p>
-      <w:pPr>
-        <w:pStyle w:val="Aufzhlungszeichen2"/>
-        <w:rPr>
-          <w:lang w:val="en-US"/>
-        </w:rPr>
-      </w:pPr>
-      <w:r>
-        <w:rPr>
-          <w:lang w:val="en-US"/>
-        </w:rPr>
-        <w:t>Bonus: Social Media linkable</w:t>
-      </w:r>
-    </w:p>
-    <w:p>
-      <w:pPr>
-        <w:pStyle w:val="berschrift2"/>
-        <w:rPr>
-          <w:lang w:val="en-US"/>
-        </w:rPr>
-      </w:pPr>
-      <w:bookmarkStart w:id="13" w:name="_Toc400477752"/>
-      <w:proofErr w:type="gramStart"/>
-      <w:r>
-        <w:rPr>
-          <w:lang w:val="en-US"/>
-        </w:rPr>
-        <w:t>3.b</w:t>
-      </w:r>
-      <w:proofErr w:type="gramEnd"/>
-      <w:r>
-        <w:rPr>
-          <w:lang w:val="en-US"/>
-        </w:rPr>
-        <w:t>. Non-functional requirements</w:t>
-      </w:r>
+        <w:pStyle w:val="Listenabsatz"/>
+        <w:numPr>
+          <w:ilvl w:val="0"/>
+          <w:numId w:val="13"/>
+        </w:numPr>
+        <w:rPr>
+          <w:lang w:val="en-US"/>
+        </w:rPr>
+      </w:pPr>
+      <w:r>
+        <w:rPr>
+          <w:lang w:val="en-US"/>
+        </w:rPr>
+        <w:t>The system deliver</w:t>
+      </w:r>
+      <w:r>
+        <w:rPr>
+          <w:lang w:val="en-US"/>
+        </w:rPr>
+        <w:t>s</w:t>
+      </w:r>
+      <w:r>
+        <w:rPr>
+          <w:lang w:val="en-US"/>
+        </w:rPr>
+        <w:t xml:space="preserve"> a </w:t>
+      </w:r>
+      <w:r>
+        <w:rPr>
+          <w:lang w:val="en-US"/>
+        </w:rPr>
+        <w:t>UI that</w:t>
+      </w:r>
+      <w:r>
+        <w:rPr>
+          <w:lang w:val="en-US"/>
+        </w:rPr>
+        <w:t xml:space="preserve"> </w:t>
+      </w:r>
+      <w:r>
+        <w:rPr>
+          <w:lang w:val="en-US"/>
+        </w:rPr>
+        <w:t>makes the main features easily accessible to</w:t>
+      </w:r>
+      <w:r>
+        <w:rPr>
+          <w:lang w:val="en-US"/>
+        </w:rPr>
+        <w:t xml:space="preserve"> every user with </w:t>
+      </w:r>
+      <w:r>
+        <w:rPr>
+          <w:lang w:val="en-US"/>
+        </w:rPr>
+        <w:t>basic PC experience, with no need for further training.</w:t>
+      </w:r>
+    </w:p>
+    <w:p>
+      <w:pPr>
+        <w:pStyle w:val="Listenabsatz"/>
+        <w:numPr>
+          <w:ilvl w:val="0"/>
+          <w:numId w:val="13"/>
+        </w:numPr>
+        <w:rPr>
+          <w:lang w:val="en-US"/>
+        </w:rPr>
+      </w:pPr>
+      <w:r>
+        <w:rPr>
+          <w:lang w:val="en-US"/>
+        </w:rPr>
+        <w:t>The most frequently used features (such as bookmarking an object while looking at its profile) are accessible by just one click.</w:t>
+      </w:r>
+    </w:p>
+    <w:p>
+      <w:pPr>
+        <w:pStyle w:val="Listenabsatz"/>
+        <w:numPr>
+          <w:ilvl w:val="0"/>
+          <w:numId w:val="13"/>
+        </w:numPr>
+        <w:rPr>
+          <w:lang w:val="en-US"/>
+        </w:rPr>
+      </w:pPr>
+      <w:r>
+        <w:rPr>
+          <w:lang w:val="en-US"/>
+        </w:rPr>
+        <w:t>Every user action has an immediate reaction. For example: If the user clicks “search”, some kind of response is shown, that lets him now the system is processing the request.</w:t>
+      </w:r>
+    </w:p>
+    <w:p>
+      <w:pPr>
+        <w:pStyle w:val="Listenabsatz"/>
+        <w:numPr>
+          <w:ilvl w:val="0"/>
+          <w:numId w:val="13"/>
+        </w:numPr>
+        <w:rPr>
+          <w:lang w:val="en-US"/>
+        </w:rPr>
+      </w:pPr>
+      <w:r>
+        <w:rPr>
+          <w:lang w:val="en-US"/>
+        </w:rPr>
+        <w:t xml:space="preserve">Both database structure and database usage are designed </w:t>
+      </w:r>
+      <w:bookmarkStart w:id="13" w:name="_GoBack"/>
       <w:bookmarkEnd w:id="13"/>
-    </w:p>
-    <w:p>
-      <w:pPr>
-        <w:rPr>
-          <w:lang w:val="en-US"/>
-        </w:rPr>
-      </w:pPr>
+      <w:r>
+        <w:rPr>
+          <w:lang w:val="en-US"/>
+        </w:rPr>
+        <w:t>to ensure data consistency.</w:t>
+      </w:r>
     </w:p>
     <w:sectPr>
       <w:headerReference w:type="default" r:id="rId9"/>
@@ -5947,7 +5882,7 @@
   <w:abstractNum w:abstractNumId="0">
     <w:nsid w:val="FFFFFF80"/>
     <w:multiLevelType w:val="singleLevel"/>
-    <w:tmpl w:val="B6C8CDEE"/>
+    <w:tmpl w:val="030C4E46"/>
     <w:lvl w:ilvl="0">
       <w:start w:val="1"/>
       <w:numFmt w:val="bullet"/>
@@ -5967,7 +5902,7 @@
   <w:abstractNum w:abstractNumId="1">
     <w:nsid w:val="FFFFFF81"/>
     <w:multiLevelType w:val="singleLevel"/>
-    <w:tmpl w:val="057A8634"/>
+    <w:tmpl w:val="CA28DC5E"/>
     <w:lvl w:ilvl="0">
       <w:start w:val="1"/>
       <w:numFmt w:val="bullet"/>
@@ -6048,6 +5983,119 @@
     </w:lvl>
   </w:abstractNum>
   <w:abstractNum w:abstractNumId="5">
+    <w:nsid w:val="163A5E53"/>
+    <w:multiLevelType w:val="hybridMultilevel"/>
+    <w:tmpl w:val="BB2AB4E4"/>
+    <w:lvl w:ilvl="0" w:tplc="08070001">
+      <w:start w:val="1"/>
+      <w:numFmt w:val="bullet"/>
+      <w:lvlText w:val=""/>
+      <w:lvlJc w:val="left"/>
+      <w:pPr>
+        <w:ind w:left="720" w:hanging="360"/>
+      </w:pPr>
+      <w:rPr>
+        <w:rFonts w:ascii="Symbol" w:hAnsi="Symbol" w:hint="default"/>
+      </w:rPr>
+    </w:lvl>
+    <w:lvl w:ilvl="1" w:tplc="08070003" w:tentative="1">
+      <w:start w:val="1"/>
+      <w:numFmt w:val="bullet"/>
+      <w:lvlText w:val="o"/>
+      <w:lvlJc w:val="left"/>
+      <w:pPr>
+        <w:ind w:left="1440" w:hanging="360"/>
+      </w:pPr>
+      <w:rPr>
+        <w:rFonts w:ascii="Courier New" w:hAnsi="Courier New" w:cs="Courier New" w:hint="default"/>
+      </w:rPr>
+    </w:lvl>
+    <w:lvl w:ilvl="2" w:tplc="08070005" w:tentative="1">
+      <w:start w:val="1"/>
+      <w:numFmt w:val="bullet"/>
+      <w:lvlText w:val=""/>
+      <w:lvlJc w:val="left"/>
+      <w:pPr>
+        <w:ind w:left="2160" w:hanging="360"/>
+      </w:pPr>
+      <w:rPr>
+        <w:rFonts w:ascii="Wingdings" w:hAnsi="Wingdings" w:hint="default"/>
+      </w:rPr>
+    </w:lvl>
+    <w:lvl w:ilvl="3" w:tplc="08070001" w:tentative="1">
+      <w:start w:val="1"/>
+      <w:numFmt w:val="bullet"/>
+      <w:lvlText w:val=""/>
+      <w:lvlJc w:val="left"/>
+      <w:pPr>
+        <w:ind w:left="2880" w:hanging="360"/>
+      </w:pPr>
+      <w:rPr>
+        <w:rFonts w:ascii="Symbol" w:hAnsi="Symbol" w:hint="default"/>
+      </w:rPr>
+    </w:lvl>
+    <w:lvl w:ilvl="4" w:tplc="08070003" w:tentative="1">
+      <w:start w:val="1"/>
+      <w:numFmt w:val="bullet"/>
+      <w:lvlText w:val="o"/>
+      <w:lvlJc w:val="left"/>
+      <w:pPr>
+        <w:ind w:left="3600" w:hanging="360"/>
+      </w:pPr>
+      <w:rPr>
+        <w:rFonts w:ascii="Courier New" w:hAnsi="Courier New" w:cs="Courier New" w:hint="default"/>
+      </w:rPr>
+    </w:lvl>
+    <w:lvl w:ilvl="5" w:tplc="08070005" w:tentative="1">
+      <w:start w:val="1"/>
+      <w:numFmt w:val="bullet"/>
+      <w:lvlText w:val=""/>
+      <w:lvlJc w:val="left"/>
+      <w:pPr>
+        <w:ind w:left="4320" w:hanging="360"/>
+      </w:pPr>
+      <w:rPr>
+        <w:rFonts w:ascii="Wingdings" w:hAnsi="Wingdings" w:hint="default"/>
+      </w:rPr>
+    </w:lvl>
+    <w:lvl w:ilvl="6" w:tplc="08070001" w:tentative="1">
+      <w:start w:val="1"/>
+      <w:numFmt w:val="bullet"/>
+      <w:lvlText w:val=""/>
+      <w:lvlJc w:val="left"/>
+      <w:pPr>
+        <w:ind w:left="5040" w:hanging="360"/>
+      </w:pPr>
+      <w:rPr>
+        <w:rFonts w:ascii="Symbol" w:hAnsi="Symbol" w:hint="default"/>
+      </w:rPr>
+    </w:lvl>
+    <w:lvl w:ilvl="7" w:tplc="08070003" w:tentative="1">
+      <w:start w:val="1"/>
+      <w:numFmt w:val="bullet"/>
+      <w:lvlText w:val="o"/>
+      <w:lvlJc w:val="left"/>
+      <w:pPr>
+        <w:ind w:left="5760" w:hanging="360"/>
+      </w:pPr>
+      <w:rPr>
+        <w:rFonts w:ascii="Courier New" w:hAnsi="Courier New" w:cs="Courier New" w:hint="default"/>
+      </w:rPr>
+    </w:lvl>
+    <w:lvl w:ilvl="8" w:tplc="08070005" w:tentative="1">
+      <w:start w:val="1"/>
+      <w:numFmt w:val="bullet"/>
+      <w:lvlText w:val=""/>
+      <w:lvlJc w:val="left"/>
+      <w:pPr>
+        <w:ind w:left="6480" w:hanging="360"/>
+      </w:pPr>
+      <w:rPr>
+        <w:rFonts w:ascii="Wingdings" w:hAnsi="Wingdings" w:hint="default"/>
+      </w:rPr>
+    </w:lvl>
+  </w:abstractNum>
+  <w:abstractNum w:abstractNumId="6">
     <w:nsid w:val="1F390D10"/>
     <w:multiLevelType w:val="singleLevel"/>
     <w:tmpl w:val="4D90F492"/>
@@ -6062,7 +6110,7 @@
       </w:pPr>
     </w:lvl>
   </w:abstractNum>
-  <w:abstractNum w:abstractNumId="6">
+  <w:abstractNum w:abstractNumId="7">
     <w:nsid w:val="46C10AF0"/>
     <w:multiLevelType w:val="hybridMultilevel"/>
     <w:tmpl w:val="A7865B06"/>
@@ -6151,7 +6199,7 @@
       </w:pPr>
     </w:lvl>
   </w:abstractNum>
-  <w:abstractNum w:abstractNumId="7">
+  <w:abstractNum w:abstractNumId="8">
     <w:nsid w:val="57701F4C"/>
     <w:multiLevelType w:val="hybridMultilevel"/>
     <w:tmpl w:val="CDE20164"/>
@@ -6264,7 +6312,7 @@
       </w:rPr>
     </w:lvl>
   </w:abstractNum>
-  <w:abstractNum w:abstractNumId="8">
+  <w:abstractNum w:abstractNumId="9">
     <w:nsid w:val="66006CF7"/>
     <w:multiLevelType w:val="multilevel"/>
     <w:tmpl w:val="CDBAD308"/>
@@ -6378,7 +6426,7 @@
       </w:rPr>
     </w:lvl>
   </w:abstractNum>
-  <w:abstractNum w:abstractNumId="9">
+  <w:abstractNum w:abstractNumId="10">
     <w:nsid w:val="67E33098"/>
     <w:multiLevelType w:val="hybridMultilevel"/>
     <w:tmpl w:val="CCC2DDD6"/>
@@ -6492,7 +6540,7 @@
       </w:pPr>
     </w:lvl>
   </w:abstractNum>
-  <w:abstractNum w:abstractNumId="10">
+  <w:abstractNum w:abstractNumId="11">
     <w:nsid w:val="68C17331"/>
     <w:multiLevelType w:val="hybridMultilevel"/>
     <w:tmpl w:val="AD2058BE"/>
@@ -6578,7 +6626,7 @@
       </w:pPr>
     </w:lvl>
   </w:abstractNum>
-  <w:abstractNum w:abstractNumId="11">
+  <w:abstractNum w:abstractNumId="12">
     <w:nsid w:val="6CA5322F"/>
     <w:multiLevelType w:val="multilevel"/>
     <w:tmpl w:val="25465268"/>
@@ -6666,26 +6714,139 @@
       </w:pPr>
     </w:lvl>
   </w:abstractNum>
+  <w:abstractNum w:abstractNumId="13">
+    <w:nsid w:val="79F44F83"/>
+    <w:multiLevelType w:val="hybridMultilevel"/>
+    <w:tmpl w:val="7F04441A"/>
+    <w:lvl w:ilvl="0" w:tplc="08070001">
+      <w:start w:val="1"/>
+      <w:numFmt w:val="bullet"/>
+      <w:lvlText w:val=""/>
+      <w:lvlJc w:val="left"/>
+      <w:pPr>
+        <w:ind w:left="720" w:hanging="360"/>
+      </w:pPr>
+      <w:rPr>
+        <w:rFonts w:ascii="Symbol" w:hAnsi="Symbol" w:hint="default"/>
+      </w:rPr>
+    </w:lvl>
+    <w:lvl w:ilvl="1" w:tplc="08070003" w:tentative="1">
+      <w:start w:val="1"/>
+      <w:numFmt w:val="bullet"/>
+      <w:lvlText w:val="o"/>
+      <w:lvlJc w:val="left"/>
+      <w:pPr>
+        <w:ind w:left="1440" w:hanging="360"/>
+      </w:pPr>
+      <w:rPr>
+        <w:rFonts w:ascii="Courier New" w:hAnsi="Courier New" w:cs="Courier New" w:hint="default"/>
+      </w:rPr>
+    </w:lvl>
+    <w:lvl w:ilvl="2" w:tplc="08070005" w:tentative="1">
+      <w:start w:val="1"/>
+      <w:numFmt w:val="bullet"/>
+      <w:lvlText w:val=""/>
+      <w:lvlJc w:val="left"/>
+      <w:pPr>
+        <w:ind w:left="2160" w:hanging="360"/>
+      </w:pPr>
+      <w:rPr>
+        <w:rFonts w:ascii="Wingdings" w:hAnsi="Wingdings" w:hint="default"/>
+      </w:rPr>
+    </w:lvl>
+    <w:lvl w:ilvl="3" w:tplc="08070001" w:tentative="1">
+      <w:start w:val="1"/>
+      <w:numFmt w:val="bullet"/>
+      <w:lvlText w:val=""/>
+      <w:lvlJc w:val="left"/>
+      <w:pPr>
+        <w:ind w:left="2880" w:hanging="360"/>
+      </w:pPr>
+      <w:rPr>
+        <w:rFonts w:ascii="Symbol" w:hAnsi="Symbol" w:hint="default"/>
+      </w:rPr>
+    </w:lvl>
+    <w:lvl w:ilvl="4" w:tplc="08070003" w:tentative="1">
+      <w:start w:val="1"/>
+      <w:numFmt w:val="bullet"/>
+      <w:lvlText w:val="o"/>
+      <w:lvlJc w:val="left"/>
+      <w:pPr>
+        <w:ind w:left="3600" w:hanging="360"/>
+      </w:pPr>
+      <w:rPr>
+        <w:rFonts w:ascii="Courier New" w:hAnsi="Courier New" w:cs="Courier New" w:hint="default"/>
+      </w:rPr>
+    </w:lvl>
+    <w:lvl w:ilvl="5" w:tplc="08070005" w:tentative="1">
+      <w:start w:val="1"/>
+      <w:numFmt w:val="bullet"/>
+      <w:lvlText w:val=""/>
+      <w:lvlJc w:val="left"/>
+      <w:pPr>
+        <w:ind w:left="4320" w:hanging="360"/>
+      </w:pPr>
+      <w:rPr>
+        <w:rFonts w:ascii="Wingdings" w:hAnsi="Wingdings" w:hint="default"/>
+      </w:rPr>
+    </w:lvl>
+    <w:lvl w:ilvl="6" w:tplc="08070001" w:tentative="1">
+      <w:start w:val="1"/>
+      <w:numFmt w:val="bullet"/>
+      <w:lvlText w:val=""/>
+      <w:lvlJc w:val="left"/>
+      <w:pPr>
+        <w:ind w:left="5040" w:hanging="360"/>
+      </w:pPr>
+      <w:rPr>
+        <w:rFonts w:ascii="Symbol" w:hAnsi="Symbol" w:hint="default"/>
+      </w:rPr>
+    </w:lvl>
+    <w:lvl w:ilvl="7" w:tplc="08070003" w:tentative="1">
+      <w:start w:val="1"/>
+      <w:numFmt w:val="bullet"/>
+      <w:lvlText w:val="o"/>
+      <w:lvlJc w:val="left"/>
+      <w:pPr>
+        <w:ind w:left="5760" w:hanging="360"/>
+      </w:pPr>
+      <w:rPr>
+        <w:rFonts w:ascii="Courier New" w:hAnsi="Courier New" w:cs="Courier New" w:hint="default"/>
+      </w:rPr>
+    </w:lvl>
+    <w:lvl w:ilvl="8" w:tplc="08070005" w:tentative="1">
+      <w:start w:val="1"/>
+      <w:numFmt w:val="bullet"/>
+      <w:lvlText w:val=""/>
+      <w:lvlJc w:val="left"/>
+      <w:pPr>
+        <w:ind w:left="6480" w:hanging="360"/>
+      </w:pPr>
+      <w:rPr>
+        <w:rFonts w:ascii="Wingdings" w:hAnsi="Wingdings" w:hint="default"/>
+      </w:rPr>
+    </w:lvl>
+  </w:abstractNum>
   <w:num w:numId="1">
+    <w:abstractNumId w:val="7"/>
+  </w:num>
+  <w:num w:numId="2">
+    <w:abstractNumId w:val="10"/>
+  </w:num>
+  <w:num w:numId="3">
+    <w:abstractNumId w:val="9"/>
+  </w:num>
+  <w:num w:numId="4">
     <w:abstractNumId w:val="6"/>
   </w:num>
-  <w:num w:numId="2">
-    <w:abstractNumId w:val="9"/>
-  </w:num>
-  <w:num w:numId="3">
-    <w:abstractNumId w:val="8"/>
-  </w:num>
-  <w:num w:numId="4">
-    <w:abstractNumId w:val="5"/>
-  </w:num>
   <w:num w:numId="5">
-    <w:abstractNumId w:val="10"/>
+    <w:abstractNumId w:val="11"/>
   </w:num>
   <w:num w:numId="6">
-    <w:abstractNumId w:val="11"/>
+    <w:abstractNumId w:val="12"/>
   </w:num>
   <w:num w:numId="7">
-    <w:abstractNumId w:val="7"/>
+    <w:abstractNumId w:val="8"/>
   </w:num>
   <w:num w:numId="8">
     <w:abstractNumId w:val="4"/>
@@ -6701,6 +6862,12 @@
   </w:num>
   <w:num w:numId="12">
     <w:abstractNumId w:val="0"/>
+  </w:num>
+  <w:num w:numId="13">
+    <w:abstractNumId w:val="5"/>
+  </w:num>
+  <w:num w:numId="14">
+    <w:abstractNumId w:val="13"/>
   </w:num>
 </w:numbering>
 </file>
@@ -8197,7 +8364,7 @@
 </file>
 
 <file path=customXml/itemProps1.xml><?xml version="1.0" encoding="utf-8"?>
-<ds:datastoreItem xmlns:ds="http://schemas.openxmlformats.org/officeDocument/2006/customXml" ds:itemID="{F443096E-FB25-443C-B6C3-7D88B64D21A1}">
+<ds:datastoreItem xmlns:ds="http://schemas.openxmlformats.org/officeDocument/2006/customXml" ds:itemID="{F35A87A5-09D5-45A5-9129-7EC6CDB82285}">
   <ds:schemaRefs>
     <ds:schemaRef ds:uri="http://schemas.openxmlformats.org/officeDocument/2006/bibliography"/>
   </ds:schemaRefs>

</xml_diff>

<commit_message>
moved purpose description to system overwiew and added purpose description
</commit_message>
<xml_diff>
--- a/planning/SRS.docx
+++ b/planning/SRS.docx
@@ -13,13 +13,13 @@
         <w:rPr>
           <w:lang w:val="en-US"/>
         </w:rPr>
-        <w:t>SRS</w:t>
-      </w:r>
-      <w:r>
-        <w:rPr>
-          <w:lang w:val="en-US"/>
-        </w:rPr>
-        <w:t xml:space="preserve"> 04.10.2014</w:t>
+        <w:t>S</w:t>
+      </w:r>
+      <w:r>
+        <w:rPr>
+          <w:lang w:val="en-US"/>
+        </w:rPr>
+        <w:t>oftware Requirements Specification</w:t>
       </w:r>
     </w:p>
     <w:sdt>
@@ -69,7 +69,7 @@
               <w:noProof/>
               <w:sz w:val="22"/>
               <w:szCs w:val="22"/>
-              <w:lang w:val="en-US" w:eastAsia="de-CH"/>
+              <w:lang w:val="de-CH" w:eastAsia="de-CH"/>
             </w:rPr>
           </w:pPr>
           <w:r>
@@ -90,7 +90,7 @@
             </w:rPr>
             <w:fldChar w:fldCharType="separate"/>
           </w:r>
-          <w:hyperlink w:anchor="_Toc400477741" w:history="1">
+          <w:hyperlink w:anchor="_Toc400481670" w:history="1">
             <w:r>
               <w:rPr>
                 <w:rStyle w:val="Hyperlink"/>
@@ -103,7 +103,6 @@
               <w:rPr>
                 <w:noProof/>
                 <w:webHidden/>
-                <w:lang w:val="en-US"/>
               </w:rPr>
               <w:tab/>
             </w:r>
@@ -111,7 +110,6 @@
               <w:rPr>
                 <w:noProof/>
                 <w:webHidden/>
-                <w:lang w:val="en-US"/>
               </w:rPr>
               <w:fldChar w:fldCharType="begin"/>
             </w:r>
@@ -119,22 +117,19 @@
               <w:rPr>
                 <w:noProof/>
                 <w:webHidden/>
-                <w:lang w:val="en-US"/>
-              </w:rPr>
-              <w:instrText xml:space="preserve"> PAGEREF _Toc400477741 \h </w:instrText>
+              </w:rPr>
+              <w:instrText xml:space="preserve"> PAGEREF _Toc400481670 \h </w:instrText>
             </w:r>
             <w:r>
               <w:rPr>
                 <w:noProof/>
                 <w:webHidden/>
-                <w:lang w:val="en-US"/>
               </w:rPr>
             </w:r>
             <w:r>
               <w:rPr>
                 <w:noProof/>
                 <w:webHidden/>
-                <w:lang w:val="en-US"/>
               </w:rPr>
               <w:fldChar w:fldCharType="separate"/>
             </w:r>
@@ -142,7 +137,6 @@
               <w:rPr>
                 <w:noProof/>
                 <w:webHidden/>
-                <w:lang w:val="en-US"/>
               </w:rPr>
               <w:t>1</w:t>
             </w:r>
@@ -150,7 +144,6 @@
               <w:rPr>
                 <w:noProof/>
                 <w:webHidden/>
-                <w:lang w:val="en-US"/>
               </w:rPr>
               <w:fldChar w:fldCharType="end"/>
             </w:r>
@@ -166,10 +159,10 @@
               <w:noProof/>
               <w:sz w:val="22"/>
               <w:szCs w:val="22"/>
-              <w:lang w:val="en-US" w:eastAsia="de-CH"/>
+              <w:lang w:val="de-CH" w:eastAsia="de-CH"/>
             </w:rPr>
           </w:pPr>
-          <w:hyperlink w:anchor="_Toc400477742" w:history="1">
+          <w:hyperlink w:anchor="_Toc400481671" w:history="1">
             <w:r>
               <w:rPr>
                 <w:rStyle w:val="Hyperlink"/>
@@ -182,7 +175,6 @@
               <w:rPr>
                 <w:noProof/>
                 <w:webHidden/>
-                <w:lang w:val="en-US"/>
               </w:rPr>
               <w:tab/>
             </w:r>
@@ -190,7 +182,6 @@
               <w:rPr>
                 <w:noProof/>
                 <w:webHidden/>
-                <w:lang w:val="en-US"/>
               </w:rPr>
               <w:fldChar w:fldCharType="begin"/>
             </w:r>
@@ -198,22 +189,19 @@
               <w:rPr>
                 <w:noProof/>
                 <w:webHidden/>
-                <w:lang w:val="en-US"/>
-              </w:rPr>
-              <w:instrText xml:space="preserve"> PAGEREF _Toc400477742 \h </w:instrText>
+              </w:rPr>
+              <w:instrText xml:space="preserve"> PAGEREF _Toc400481671 \h </w:instrText>
             </w:r>
             <w:r>
               <w:rPr>
                 <w:noProof/>
                 <w:webHidden/>
-                <w:lang w:val="en-US"/>
               </w:rPr>
             </w:r>
             <w:r>
               <w:rPr>
                 <w:noProof/>
                 <w:webHidden/>
-                <w:lang w:val="en-US"/>
               </w:rPr>
               <w:fldChar w:fldCharType="separate"/>
             </w:r>
@@ -221,7 +209,6 @@
               <w:rPr>
                 <w:noProof/>
                 <w:webHidden/>
-                <w:lang w:val="en-US"/>
               </w:rPr>
               <w:t>1</w:t>
             </w:r>
@@ -229,7 +216,6 @@
               <w:rPr>
                 <w:noProof/>
                 <w:webHidden/>
-                <w:lang w:val="en-US"/>
               </w:rPr>
               <w:fldChar w:fldCharType="end"/>
             </w:r>
@@ -245,10 +231,10 @@
               <w:noProof/>
               <w:sz w:val="22"/>
               <w:szCs w:val="22"/>
-              <w:lang w:val="en-US" w:eastAsia="de-CH"/>
+              <w:lang w:val="de-CH" w:eastAsia="de-CH"/>
             </w:rPr>
           </w:pPr>
-          <w:hyperlink w:anchor="_Toc400477743" w:history="1">
+          <w:hyperlink w:anchor="_Toc400481672" w:history="1">
             <w:r>
               <w:rPr>
                 <w:rStyle w:val="Hyperlink"/>
@@ -261,7 +247,6 @@
               <w:rPr>
                 <w:noProof/>
                 <w:webHidden/>
-                <w:lang w:val="en-US"/>
               </w:rPr>
               <w:tab/>
             </w:r>
@@ -269,7 +254,6 @@
               <w:rPr>
                 <w:noProof/>
                 <w:webHidden/>
-                <w:lang w:val="en-US"/>
               </w:rPr>
               <w:fldChar w:fldCharType="begin"/>
             </w:r>
@@ -277,22 +261,19 @@
               <w:rPr>
                 <w:noProof/>
                 <w:webHidden/>
-                <w:lang w:val="en-US"/>
-              </w:rPr>
-              <w:instrText xml:space="preserve"> PAGEREF _Toc400477743 \h </w:instrText>
+              </w:rPr>
+              <w:instrText xml:space="preserve"> PAGEREF _Toc400481672 \h </w:instrText>
             </w:r>
             <w:r>
               <w:rPr>
                 <w:noProof/>
                 <w:webHidden/>
-                <w:lang w:val="en-US"/>
               </w:rPr>
             </w:r>
             <w:r>
               <w:rPr>
                 <w:noProof/>
                 <w:webHidden/>
-                <w:lang w:val="en-US"/>
               </w:rPr>
               <w:fldChar w:fldCharType="separate"/>
             </w:r>
@@ -300,7 +281,6 @@
               <w:rPr>
                 <w:noProof/>
                 <w:webHidden/>
-                <w:lang w:val="en-US"/>
               </w:rPr>
               <w:t>1</w:t>
             </w:r>
@@ -308,7 +288,6 @@
               <w:rPr>
                 <w:noProof/>
                 <w:webHidden/>
-                <w:lang w:val="en-US"/>
               </w:rPr>
               <w:fldChar w:fldCharType="end"/>
             </w:r>
@@ -324,10 +303,10 @@
               <w:noProof/>
               <w:sz w:val="22"/>
               <w:szCs w:val="22"/>
-              <w:lang w:val="en-US" w:eastAsia="de-CH"/>
+              <w:lang w:val="de-CH" w:eastAsia="de-CH"/>
             </w:rPr>
           </w:pPr>
-          <w:hyperlink w:anchor="_Toc400477744" w:history="1">
+          <w:hyperlink w:anchor="_Toc400481673" w:history="1">
             <w:r>
               <w:rPr>
                 <w:rStyle w:val="Hyperlink"/>
@@ -340,7 +319,6 @@
               <w:rPr>
                 <w:noProof/>
                 <w:webHidden/>
-                <w:lang w:val="en-US"/>
               </w:rPr>
               <w:tab/>
             </w:r>
@@ -348,7 +326,6 @@
               <w:rPr>
                 <w:noProof/>
                 <w:webHidden/>
-                <w:lang w:val="en-US"/>
               </w:rPr>
               <w:fldChar w:fldCharType="begin"/>
             </w:r>
@@ -356,22 +333,19 @@
               <w:rPr>
                 <w:noProof/>
                 <w:webHidden/>
-                <w:lang w:val="en-US"/>
-              </w:rPr>
-              <w:instrText xml:space="preserve"> PAGEREF _Toc400477744 \h </w:instrText>
+              </w:rPr>
+              <w:instrText xml:space="preserve"> PAGEREF _Toc400481673 \h </w:instrText>
             </w:r>
             <w:r>
               <w:rPr>
                 <w:noProof/>
                 <w:webHidden/>
-                <w:lang w:val="en-US"/>
               </w:rPr>
             </w:r>
             <w:r>
               <w:rPr>
                 <w:noProof/>
                 <w:webHidden/>
-                <w:lang w:val="en-US"/>
               </w:rPr>
               <w:fldChar w:fldCharType="separate"/>
             </w:r>
@@ -379,15 +353,13 @@
               <w:rPr>
                 <w:noProof/>
                 <w:webHidden/>
-                <w:lang w:val="en-US"/>
-              </w:rPr>
-              <w:t>2</w:t>
+              </w:rPr>
+              <w:t>1</w:t>
             </w:r>
             <w:r>
               <w:rPr>
                 <w:noProof/>
                 <w:webHidden/>
-                <w:lang w:val="en-US"/>
               </w:rPr>
               <w:fldChar w:fldCharType="end"/>
             </w:r>
@@ -403,10 +375,10 @@
               <w:noProof/>
               <w:sz w:val="22"/>
               <w:szCs w:val="22"/>
-              <w:lang w:val="en-US" w:eastAsia="de-CH"/>
+              <w:lang w:val="de-CH" w:eastAsia="de-CH"/>
             </w:rPr>
           </w:pPr>
-          <w:hyperlink w:anchor="_Toc400477745" w:history="1">
+          <w:hyperlink w:anchor="_Toc400481674" w:history="1">
             <w:r>
               <w:rPr>
                 <w:rStyle w:val="Hyperlink"/>
@@ -419,7 +391,6 @@
               <w:rPr>
                 <w:noProof/>
                 <w:webHidden/>
-                <w:lang w:val="en-US"/>
               </w:rPr>
               <w:tab/>
             </w:r>
@@ -427,7 +398,6 @@
               <w:rPr>
                 <w:noProof/>
                 <w:webHidden/>
-                <w:lang w:val="en-US"/>
               </w:rPr>
               <w:fldChar w:fldCharType="begin"/>
             </w:r>
@@ -435,22 +405,19 @@
               <w:rPr>
                 <w:noProof/>
                 <w:webHidden/>
-                <w:lang w:val="en-US"/>
-              </w:rPr>
-              <w:instrText xml:space="preserve"> PAGEREF _Toc400477745 \h </w:instrText>
+              </w:rPr>
+              <w:instrText xml:space="preserve"> PAGEREF _Toc400481674 \h </w:instrText>
             </w:r>
             <w:r>
               <w:rPr>
                 <w:noProof/>
                 <w:webHidden/>
-                <w:lang w:val="en-US"/>
               </w:rPr>
             </w:r>
             <w:r>
               <w:rPr>
                 <w:noProof/>
                 <w:webHidden/>
-                <w:lang w:val="en-US"/>
               </w:rPr>
               <w:fldChar w:fldCharType="separate"/>
             </w:r>
@@ -458,15 +425,13 @@
               <w:rPr>
                 <w:noProof/>
                 <w:webHidden/>
-                <w:lang w:val="en-US"/>
-              </w:rPr>
-              <w:t>2</w:t>
+              </w:rPr>
+              <w:t>1</w:t>
             </w:r>
             <w:r>
               <w:rPr>
                 <w:noProof/>
                 <w:webHidden/>
-                <w:lang w:val="en-US"/>
               </w:rPr>
               <w:fldChar w:fldCharType="end"/>
             </w:r>
@@ -482,10 +447,10 @@
               <w:noProof/>
               <w:sz w:val="22"/>
               <w:szCs w:val="22"/>
-              <w:lang w:val="en-US" w:eastAsia="de-CH"/>
+              <w:lang w:val="de-CH" w:eastAsia="de-CH"/>
             </w:rPr>
           </w:pPr>
-          <w:hyperlink w:anchor="_Toc400477746" w:history="1">
+          <w:hyperlink w:anchor="_Toc400481675" w:history="1">
             <w:r>
               <w:rPr>
                 <w:rStyle w:val="Hyperlink"/>
@@ -498,7 +463,6 @@
               <w:rPr>
                 <w:noProof/>
                 <w:webHidden/>
-                <w:lang w:val="en-US"/>
               </w:rPr>
               <w:tab/>
             </w:r>
@@ -506,7 +470,6 @@
               <w:rPr>
                 <w:noProof/>
                 <w:webHidden/>
-                <w:lang w:val="en-US"/>
               </w:rPr>
               <w:fldChar w:fldCharType="begin"/>
             </w:r>
@@ -514,22 +477,19 @@
               <w:rPr>
                 <w:noProof/>
                 <w:webHidden/>
-                <w:lang w:val="en-US"/>
-              </w:rPr>
-              <w:instrText xml:space="preserve"> PAGEREF _Toc400477746 \h </w:instrText>
+              </w:rPr>
+              <w:instrText xml:space="preserve"> PAGEREF _Toc400481675 \h </w:instrText>
             </w:r>
             <w:r>
               <w:rPr>
                 <w:noProof/>
                 <w:webHidden/>
-                <w:lang w:val="en-US"/>
               </w:rPr>
             </w:r>
             <w:r>
               <w:rPr>
                 <w:noProof/>
                 <w:webHidden/>
-                <w:lang w:val="en-US"/>
               </w:rPr>
               <w:fldChar w:fldCharType="separate"/>
             </w:r>
@@ -537,15 +497,13 @@
               <w:rPr>
                 <w:noProof/>
                 <w:webHidden/>
-                <w:lang w:val="en-US"/>
-              </w:rPr>
-              <w:t>2</w:t>
+              </w:rPr>
+              <w:t>1</w:t>
             </w:r>
             <w:r>
               <w:rPr>
                 <w:noProof/>
                 <w:webHidden/>
-                <w:lang w:val="en-US"/>
               </w:rPr>
               <w:fldChar w:fldCharType="end"/>
             </w:r>
@@ -561,10 +519,10 @@
               <w:noProof/>
               <w:sz w:val="22"/>
               <w:szCs w:val="22"/>
-              <w:lang w:val="en-US" w:eastAsia="de-CH"/>
+              <w:lang w:val="de-CH" w:eastAsia="de-CH"/>
             </w:rPr>
           </w:pPr>
-          <w:hyperlink w:anchor="_Toc400477747" w:history="1">
+          <w:hyperlink w:anchor="_Toc400481676" w:history="1">
             <w:r>
               <w:rPr>
                 <w:rStyle w:val="Hyperlink"/>
@@ -577,7 +535,6 @@
               <w:rPr>
                 <w:noProof/>
                 <w:webHidden/>
-                <w:lang w:val="en-US"/>
               </w:rPr>
               <w:tab/>
             </w:r>
@@ -585,7 +542,6 @@
               <w:rPr>
                 <w:noProof/>
                 <w:webHidden/>
-                <w:lang w:val="en-US"/>
               </w:rPr>
               <w:fldChar w:fldCharType="begin"/>
             </w:r>
@@ -593,22 +549,19 @@
               <w:rPr>
                 <w:noProof/>
                 <w:webHidden/>
-                <w:lang w:val="en-US"/>
-              </w:rPr>
-              <w:instrText xml:space="preserve"> PAGEREF _Toc400477747 \h </w:instrText>
+              </w:rPr>
+              <w:instrText xml:space="preserve"> PAGEREF _Toc400481676 \h </w:instrText>
             </w:r>
             <w:r>
               <w:rPr>
                 <w:noProof/>
                 <w:webHidden/>
-                <w:lang w:val="en-US"/>
               </w:rPr>
             </w:r>
             <w:r>
               <w:rPr>
                 <w:noProof/>
                 <w:webHidden/>
-                <w:lang w:val="en-US"/>
               </w:rPr>
               <w:fldChar w:fldCharType="separate"/>
             </w:r>
@@ -616,7 +569,6 @@
               <w:rPr>
                 <w:noProof/>
                 <w:webHidden/>
-                <w:lang w:val="en-US"/>
               </w:rPr>
               <w:t>2</w:t>
             </w:r>
@@ -624,7 +576,6 @@
               <w:rPr>
                 <w:noProof/>
                 <w:webHidden/>
-                <w:lang w:val="en-US"/>
               </w:rPr>
               <w:fldChar w:fldCharType="end"/>
             </w:r>
@@ -640,10 +591,10 @@
               <w:noProof/>
               <w:sz w:val="22"/>
               <w:szCs w:val="22"/>
-              <w:lang w:val="en-US" w:eastAsia="de-CH"/>
+              <w:lang w:val="de-CH" w:eastAsia="de-CH"/>
             </w:rPr>
           </w:pPr>
-          <w:hyperlink w:anchor="_Toc400477748" w:history="1">
+          <w:hyperlink w:anchor="_Toc400481677" w:history="1">
             <w:r>
               <w:rPr>
                 <w:rStyle w:val="Hyperlink"/>
@@ -656,15 +607,85 @@
               <w:rPr>
                 <w:noProof/>
                 <w:webHidden/>
+              </w:rPr>
+              <w:tab/>
+            </w:r>
+            <w:r>
+              <w:rPr>
+                <w:noProof/>
+                <w:webHidden/>
+              </w:rPr>
+              <w:fldChar w:fldCharType="begin"/>
+            </w:r>
+            <w:r>
+              <w:rPr>
+                <w:noProof/>
+                <w:webHidden/>
+              </w:rPr>
+              <w:instrText xml:space="preserve"> PAGEREF _Toc400481677 \h </w:instrText>
+            </w:r>
+            <w:r>
+              <w:rPr>
+                <w:noProof/>
+                <w:webHidden/>
+              </w:rPr>
+            </w:r>
+            <w:r>
+              <w:rPr>
+                <w:noProof/>
+                <w:webHidden/>
+              </w:rPr>
+              <w:fldChar w:fldCharType="separate"/>
+            </w:r>
+            <w:r>
+              <w:rPr>
+                <w:noProof/>
+                <w:webHidden/>
+              </w:rPr>
+              <w:t>2</w:t>
+            </w:r>
+            <w:r>
+              <w:rPr>
+                <w:noProof/>
+                <w:webHidden/>
+              </w:rPr>
+              <w:fldChar w:fldCharType="end"/>
+            </w:r>
+          </w:hyperlink>
+        </w:p>
+        <w:p>
+          <w:pPr>
+            <w:pStyle w:val="Verzeichnis2"/>
+            <w:tabs>
+              <w:tab w:val="right" w:leader="dot" w:pos="9736"/>
+            </w:tabs>
+            <w:rPr>
+              <w:noProof/>
+              <w:sz w:val="22"/>
+              <w:szCs w:val="22"/>
+              <w:lang w:val="de-CH" w:eastAsia="de-CH"/>
+            </w:rPr>
+          </w:pPr>
+          <w:hyperlink w:anchor="_Toc400481678" w:history="1">
+            <w:r>
+              <w:rPr>
+                <w:rStyle w:val="Hyperlink"/>
+                <w:noProof/>
                 <w:lang w:val="en-US"/>
               </w:rPr>
+              <w:t>2.b. Actor characteristics</w:t>
+            </w:r>
+            <w:r>
+              <w:rPr>
+                <w:noProof/>
+                <w:webHidden/>
+              </w:rPr>
               <w:tab/>
             </w:r>
             <w:r>
               <w:rPr>
                 <w:noProof/>
                 <w:webHidden/>
-                <w:lang w:val="en-US"/>
               </w:rPr>
               <w:fldChar w:fldCharType="begin"/>
             </w:r>
@@ -672,22 +693,19 @@
               <w:rPr>
                 <w:noProof/>
                 <w:webHidden/>
-                <w:lang w:val="en-US"/>
-              </w:rPr>
-              <w:instrText xml:space="preserve"> PAGEREF _Toc400477748 \h </w:instrText>
+              </w:rPr>
+              <w:instrText xml:space="preserve"> PAGEREF _Toc400481678 \h </w:instrText>
             </w:r>
             <w:r>
               <w:rPr>
                 <w:noProof/>
                 <w:webHidden/>
-                <w:lang w:val="en-US"/>
               </w:rPr>
             </w:r>
             <w:r>
               <w:rPr>
                 <w:noProof/>
                 <w:webHidden/>
-                <w:lang w:val="en-US"/>
               </w:rPr>
               <w:fldChar w:fldCharType="separate"/>
             </w:r>
@@ -695,15 +713,13 @@
               <w:rPr>
                 <w:noProof/>
                 <w:webHidden/>
-                <w:lang w:val="en-US"/>
-              </w:rPr>
-              <w:t>2</w:t>
+              </w:rPr>
+              <w:t>9</w:t>
             </w:r>
             <w:r>
               <w:rPr>
                 <w:noProof/>
                 <w:webHidden/>
-                <w:lang w:val="en-US"/>
               </w:rPr>
               <w:fldChar w:fldCharType="end"/>
             </w:r>
@@ -719,23 +735,22 @@
               <w:noProof/>
               <w:sz w:val="22"/>
               <w:szCs w:val="22"/>
-              <w:lang w:val="en-US" w:eastAsia="de-CH"/>
+              <w:lang w:val="de-CH" w:eastAsia="de-CH"/>
             </w:rPr>
           </w:pPr>
-          <w:hyperlink w:anchor="_Toc400477749" w:history="1">
+          <w:hyperlink w:anchor="_Toc400481679" w:history="1">
             <w:r>
               <w:rPr>
                 <w:rStyle w:val="Hyperlink"/>
                 <w:noProof/>
                 <w:lang w:val="en-US"/>
               </w:rPr>
-              <w:t>2.b. Actor characteristics</w:t>
+              <w:t>3. Specific Requirements</w:t>
             </w:r>
             <w:r>
               <w:rPr>
                 <w:noProof/>
                 <w:webHidden/>
-                <w:lang w:val="en-US"/>
               </w:rPr>
               <w:tab/>
             </w:r>
@@ -743,7 +758,6 @@
               <w:rPr>
                 <w:noProof/>
                 <w:webHidden/>
-                <w:lang w:val="en-US"/>
               </w:rPr>
               <w:fldChar w:fldCharType="begin"/>
             </w:r>
@@ -751,22 +765,19 @@
               <w:rPr>
                 <w:noProof/>
                 <w:webHidden/>
-                <w:lang w:val="en-US"/>
-              </w:rPr>
-              <w:instrText xml:space="preserve"> PAGEREF _Toc400477749 \h </w:instrText>
+              </w:rPr>
+              <w:instrText xml:space="preserve"> PAGEREF _Toc400481679 \h </w:instrText>
             </w:r>
             <w:r>
               <w:rPr>
                 <w:noProof/>
                 <w:webHidden/>
-                <w:lang w:val="en-US"/>
               </w:rPr>
             </w:r>
             <w:r>
               <w:rPr>
                 <w:noProof/>
                 <w:webHidden/>
-                <w:lang w:val="en-US"/>
               </w:rPr>
               <w:fldChar w:fldCharType="separate"/>
             </w:r>
@@ -774,94 +785,13 @@
               <w:rPr>
                 <w:noProof/>
                 <w:webHidden/>
-                <w:lang w:val="en-US"/>
-              </w:rPr>
-              <w:t>10</w:t>
+              </w:rPr>
+              <w:t>9</w:t>
             </w:r>
             <w:r>
               <w:rPr>
                 <w:noProof/>
                 <w:webHidden/>
-                <w:lang w:val="en-US"/>
-              </w:rPr>
-              <w:fldChar w:fldCharType="end"/>
-            </w:r>
-          </w:hyperlink>
-        </w:p>
-        <w:p>
-          <w:pPr>
-            <w:pStyle w:val="Verzeichnis1"/>
-            <w:tabs>
-              <w:tab w:val="right" w:leader="dot" w:pos="9736"/>
-            </w:tabs>
-            <w:rPr>
-              <w:noProof/>
-              <w:sz w:val="22"/>
-              <w:szCs w:val="22"/>
-              <w:lang w:val="en-US" w:eastAsia="de-CH"/>
-            </w:rPr>
-          </w:pPr>
-          <w:hyperlink w:anchor="_Toc400477750" w:history="1">
-            <w:r>
-              <w:rPr>
-                <w:rStyle w:val="Hyperlink"/>
-                <w:noProof/>
-                <w:lang w:val="en-US"/>
-              </w:rPr>
-              <w:t>3. Specific Requirements</w:t>
-            </w:r>
-            <w:r>
-              <w:rPr>
-                <w:noProof/>
-                <w:webHidden/>
-                <w:lang w:val="en-US"/>
-              </w:rPr>
-              <w:tab/>
-            </w:r>
-            <w:r>
-              <w:rPr>
-                <w:noProof/>
-                <w:webHidden/>
-                <w:lang w:val="en-US"/>
-              </w:rPr>
-              <w:fldChar w:fldCharType="begin"/>
-            </w:r>
-            <w:r>
-              <w:rPr>
-                <w:noProof/>
-                <w:webHidden/>
-                <w:lang w:val="en-US"/>
-              </w:rPr>
-              <w:instrText xml:space="preserve"> PAGEREF _Toc400477750 \h </w:instrText>
-            </w:r>
-            <w:r>
-              <w:rPr>
-                <w:noProof/>
-                <w:webHidden/>
-                <w:lang w:val="en-US"/>
-              </w:rPr>
-            </w:r>
-            <w:r>
-              <w:rPr>
-                <w:noProof/>
-                <w:webHidden/>
-                <w:lang w:val="en-US"/>
-              </w:rPr>
-              <w:fldChar w:fldCharType="separate"/>
-            </w:r>
-            <w:r>
-              <w:rPr>
-                <w:noProof/>
-                <w:webHidden/>
-                <w:lang w:val="en-US"/>
-              </w:rPr>
-              <w:t>10</w:t>
-            </w:r>
-            <w:r>
-              <w:rPr>
-                <w:noProof/>
-                <w:webHidden/>
-                <w:lang w:val="en-US"/>
               </w:rPr>
               <w:fldChar w:fldCharType="end"/>
             </w:r>
@@ -877,10 +807,10 @@
               <w:noProof/>
               <w:sz w:val="22"/>
               <w:szCs w:val="22"/>
-              <w:lang w:val="en-US" w:eastAsia="de-CH"/>
+              <w:lang w:val="de-CH" w:eastAsia="de-CH"/>
             </w:rPr>
           </w:pPr>
-          <w:hyperlink w:anchor="_Toc400477751" w:history="1">
+          <w:hyperlink w:anchor="_Toc400481680" w:history="1">
             <w:r>
               <w:rPr>
                 <w:rStyle w:val="Hyperlink"/>
@@ -893,7 +823,6 @@
               <w:rPr>
                 <w:noProof/>
                 <w:webHidden/>
-                <w:lang w:val="en-US"/>
               </w:rPr>
               <w:tab/>
             </w:r>
@@ -901,7 +830,6 @@
               <w:rPr>
                 <w:noProof/>
                 <w:webHidden/>
-                <w:lang w:val="en-US"/>
               </w:rPr>
               <w:fldChar w:fldCharType="begin"/>
             </w:r>
@@ -909,22 +837,19 @@
               <w:rPr>
                 <w:noProof/>
                 <w:webHidden/>
-                <w:lang w:val="en-US"/>
-              </w:rPr>
-              <w:instrText xml:space="preserve"> PAGEREF _Toc400477751 \h </w:instrText>
+              </w:rPr>
+              <w:instrText xml:space="preserve"> PAGEREF _Toc400481680 \h </w:instrText>
             </w:r>
             <w:r>
               <w:rPr>
                 <w:noProof/>
                 <w:webHidden/>
-                <w:lang w:val="en-US"/>
               </w:rPr>
             </w:r>
             <w:r>
               <w:rPr>
                 <w:noProof/>
                 <w:webHidden/>
-                <w:lang w:val="en-US"/>
               </w:rPr>
               <w:fldChar w:fldCharType="separate"/>
             </w:r>
@@ -932,15 +857,13 @@
               <w:rPr>
                 <w:noProof/>
                 <w:webHidden/>
-                <w:lang w:val="en-US"/>
-              </w:rPr>
-              <w:t>10</w:t>
+              </w:rPr>
+              <w:t>9</w:t>
             </w:r>
             <w:r>
               <w:rPr>
                 <w:noProof/>
                 <w:webHidden/>
-                <w:lang w:val="en-US"/>
               </w:rPr>
               <w:fldChar w:fldCharType="end"/>
             </w:r>
@@ -956,10 +879,10 @@
               <w:noProof/>
               <w:sz w:val="22"/>
               <w:szCs w:val="22"/>
-              <w:lang w:val="en-US" w:eastAsia="de-CH"/>
+              <w:lang w:val="de-CH" w:eastAsia="de-CH"/>
             </w:rPr>
           </w:pPr>
-          <w:hyperlink w:anchor="_Toc400477752" w:history="1">
+          <w:hyperlink w:anchor="_Toc400481681" w:history="1">
             <w:r>
               <w:rPr>
                 <w:rStyle w:val="Hyperlink"/>
@@ -972,7 +895,6 @@
               <w:rPr>
                 <w:noProof/>
                 <w:webHidden/>
-                <w:lang w:val="en-US"/>
               </w:rPr>
               <w:tab/>
             </w:r>
@@ -980,7 +902,6 @@
               <w:rPr>
                 <w:noProof/>
                 <w:webHidden/>
-                <w:lang w:val="en-US"/>
               </w:rPr>
               <w:fldChar w:fldCharType="begin"/>
             </w:r>
@@ -988,22 +909,19 @@
               <w:rPr>
                 <w:noProof/>
                 <w:webHidden/>
-                <w:lang w:val="en-US"/>
-              </w:rPr>
-              <w:instrText xml:space="preserve"> PAGEREF _Toc400477752 \h </w:instrText>
+              </w:rPr>
+              <w:instrText xml:space="preserve"> PAGEREF _Toc400481681 \h </w:instrText>
             </w:r>
             <w:r>
               <w:rPr>
                 <w:noProof/>
                 <w:webHidden/>
-                <w:lang w:val="en-US"/>
               </w:rPr>
             </w:r>
             <w:r>
               <w:rPr>
                 <w:noProof/>
                 <w:webHidden/>
-                <w:lang w:val="en-US"/>
               </w:rPr>
               <w:fldChar w:fldCharType="separate"/>
             </w:r>
@@ -1011,15 +929,13 @@
               <w:rPr>
                 <w:noProof/>
                 <w:webHidden/>
-                <w:lang w:val="en-US"/>
-              </w:rPr>
-              <w:t>10</w:t>
+              </w:rPr>
+              <w:t>9</w:t>
             </w:r>
             <w:r>
               <w:rPr>
                 <w:noProof/>
                 <w:webHidden/>
-                <w:lang w:val="en-US"/>
               </w:rPr>
               <w:fldChar w:fldCharType="end"/>
             </w:r>
@@ -1049,7 +965,7 @@
           <w:lang w:val="en-US"/>
         </w:rPr>
       </w:pPr>
-      <w:bookmarkStart w:id="0" w:name="_Toc400477741"/>
+      <w:bookmarkStart w:id="0" w:name="_Toc400481670"/>
       <w:r>
         <w:rPr>
           <w:lang w:val="en-US"/>
@@ -1072,12 +988,20 @@
           <w:lang w:val="en-US"/>
         </w:rPr>
       </w:pPr>
-      <w:bookmarkStart w:id="1" w:name="_Toc400477742"/>
-      <w:r>
-        <w:rPr>
-          <w:lang w:val="en-US"/>
-        </w:rPr>
-        <w:t>1.a. Purpose</w:t>
+      <w:bookmarkStart w:id="1" w:name="_Toc400481671"/>
+      <w:proofErr w:type="gramStart"/>
+      <w:r>
+        <w:rPr>
+          <w:lang w:val="en-US"/>
+        </w:rPr>
+        <w:t>1.a</w:t>
+      </w:r>
+      <w:proofErr w:type="gramEnd"/>
+      <w:r>
+        <w:rPr>
+          <w:lang w:val="en-US"/>
+        </w:rPr>
+        <w:t>. Purpose</w:t>
       </w:r>
       <w:bookmarkEnd w:id="1"/>
     </w:p>
@@ -1091,6 +1015,185 @@
         <w:rPr>
           <w:lang w:val="en-US"/>
         </w:rPr>
+        <w:t>This document is the Software Requirements Specification for the ESE 2014 apartment- and shared room search platform project.</w:t>
+      </w:r>
+      <w:r>
+        <w:rPr>
+          <w:lang w:val="en-US"/>
+        </w:rPr>
+        <w:t xml:space="preserve"> This software aims to provide a practical and easy to use environment for searching for apartments and shared rooms, as well as placing advertisements for such.</w:t>
+      </w:r>
+    </w:p>
+    <w:p>
+      <w:pPr>
+        <w:rPr>
+          <w:lang w:val="en-US"/>
+        </w:rPr>
+      </w:pPr>
+      <w:r>
+        <w:rPr>
+          <w:lang w:val="en-US"/>
+        </w:rPr>
+        <w:t xml:space="preserve">This document </w:t>
+      </w:r>
+      <w:proofErr w:type="gramStart"/>
+      <w:r>
+        <w:rPr>
+          <w:lang w:val="en-US"/>
+        </w:rPr>
+        <w:t>is meant</w:t>
+      </w:r>
+      <w:proofErr w:type="gramEnd"/>
+      <w:r>
+        <w:rPr>
+          <w:lang w:val="en-US"/>
+        </w:rPr>
+        <w:t xml:space="preserve"> for our customer and us, the development team, to deliver a common base and detailed description of all the criteria the software should meet in the end. </w:t>
+      </w:r>
+    </w:p>
+    <w:p>
+      <w:pPr>
+        <w:pStyle w:val="berschrift2"/>
+        <w:rPr>
+          <w:lang w:val="en-US"/>
+        </w:rPr>
+      </w:pPr>
+      <w:bookmarkStart w:id="2" w:name="_Toc400481672"/>
+      <w:proofErr w:type="gramStart"/>
+      <w:r>
+        <w:rPr>
+          <w:lang w:val="en-US"/>
+        </w:rPr>
+        <w:t>1.b</w:t>
+      </w:r>
+      <w:proofErr w:type="gramEnd"/>
+      <w:r>
+        <w:rPr>
+          <w:lang w:val="en-US"/>
+        </w:rPr>
+        <w:t>. Stakeholders</w:t>
+      </w:r>
+      <w:bookmarkEnd w:id="2"/>
+    </w:p>
+    <w:p>
+      <w:pPr>
+        <w:rPr>
+          <w:lang w:val="en-US"/>
+        </w:rPr>
+      </w:pPr>
+      <w:proofErr w:type="spellStart"/>
+      <w:r>
+        <w:rPr>
+          <w:lang w:val="en-US"/>
+        </w:rPr>
+        <w:t>Bledar</w:t>
+      </w:r>
+      <w:proofErr w:type="spellEnd"/>
+      <w:r>
+        <w:rPr>
+          <w:lang w:val="en-US"/>
+        </w:rPr>
+        <w:t xml:space="preserve"> Aga and ESE Team 7</w:t>
+      </w:r>
+    </w:p>
+    <w:p>
+      <w:pPr>
+        <w:pStyle w:val="berschrift2"/>
+        <w:rPr>
+          <w:lang w:val="en-US"/>
+        </w:rPr>
+      </w:pPr>
+      <w:bookmarkStart w:id="3" w:name="_Toc400481673"/>
+      <w:proofErr w:type="gramStart"/>
+      <w:r>
+        <w:rPr>
+          <w:lang w:val="en-US"/>
+        </w:rPr>
+        <w:t>1.c</w:t>
+      </w:r>
+      <w:proofErr w:type="gramEnd"/>
+      <w:r>
+        <w:rPr>
+          <w:lang w:val="en-US"/>
+        </w:rPr>
+        <w:t>. Definitions</w:t>
+      </w:r>
+      <w:bookmarkEnd w:id="3"/>
+    </w:p>
+    <w:p>
+      <w:pPr>
+        <w:rPr>
+          <w:lang w:val="en-US"/>
+        </w:rPr>
+      </w:pPr>
+      <w:r>
+        <w:rPr>
+          <w:b/>
+          <w:lang w:val="en-US"/>
+        </w:rPr>
+        <w:t>Searcher:</w:t>
+      </w:r>
+      <w:r>
+        <w:rPr>
+          <w:lang w:val="en-US"/>
+        </w:rPr>
+        <w:t xml:space="preserve"> A person who wants to find a room in a shared apartment.</w:t>
+      </w:r>
+    </w:p>
+    <w:p>
+      <w:pPr>
+        <w:rPr>
+          <w:lang w:val="en-US"/>
+        </w:rPr>
+      </w:pPr>
+      <w:r>
+        <w:rPr>
+          <w:b/>
+          <w:lang w:val="en-US"/>
+        </w:rPr>
+        <w:t>Provider:</w:t>
+      </w:r>
+      <w:r>
+        <w:rPr>
+          <w:lang w:val="en-US"/>
+        </w:rPr>
+        <w:t xml:space="preserve"> A person who wants to find a person for a room in his/her apartment.</w:t>
+      </w:r>
+    </w:p>
+    <w:p>
+      <w:pPr>
+        <w:pStyle w:val="berschrift2"/>
+        <w:rPr>
+          <w:lang w:val="en-US"/>
+        </w:rPr>
+      </w:pPr>
+      <w:bookmarkStart w:id="4" w:name="_Toc400481674"/>
+      <w:proofErr w:type="gramStart"/>
+      <w:r>
+        <w:rPr>
+          <w:lang w:val="en-US"/>
+        </w:rPr>
+        <w:t>1.d</w:t>
+      </w:r>
+      <w:proofErr w:type="gramEnd"/>
+      <w:r>
+        <w:rPr>
+          <w:lang w:val="en-US"/>
+        </w:rPr>
+        <w:t>. System overview</w:t>
+      </w:r>
+      <w:bookmarkEnd w:id="4"/>
+    </w:p>
+    <w:p>
+      <w:pPr>
+        <w:rPr>
+          <w:lang w:val="en-US"/>
+        </w:rPr>
+      </w:pPr>
+      <w:r>
+        <w:rPr>
+          <w:lang w:val="en-US"/>
+        </w:rPr>
         <w:t xml:space="preserve">The purpose is to provide a system where a Searcher can find a shared apartment and a Provider can place an ad for a shared apartment. </w:t>
       </w:r>
     </w:p>
@@ -1104,7 +1207,27 @@
         <w:rPr>
           <w:lang w:val="en-US"/>
         </w:rPr>
-        <w:t>Our goal is to out beat the market with further methods for scheduling an appointment for visiting a shared apartment.</w:t>
+        <w:t xml:space="preserve">Our goal is </w:t>
+      </w:r>
+      <w:proofErr w:type="gramStart"/>
+      <w:r>
+        <w:rPr>
+          <w:lang w:val="en-US"/>
+        </w:rPr>
+        <w:t xml:space="preserve">to out </w:t>
+      </w:r>
+      <w:r>
+        <w:rPr>
+          <w:lang w:val="en-US"/>
+        </w:rPr>
+        <w:t>beat</w:t>
+      </w:r>
+      <w:proofErr w:type="gramEnd"/>
+      <w:r>
+        <w:rPr>
+          <w:lang w:val="en-US"/>
+        </w:rPr>
+        <w:t xml:space="preserve"> the market with further methods for scheduling an appointment for visiting a shared apartment.</w:t>
       </w:r>
     </w:p>
     <w:p>
@@ -1114,27 +1237,150 @@
           <w:lang w:val="en-US"/>
         </w:rPr>
       </w:pPr>
-      <w:bookmarkStart w:id="2" w:name="_Toc400477743"/>
-      <w:r>
-        <w:rPr>
-          <w:lang w:val="en-US"/>
-        </w:rPr>
-        <w:t>1.b. Stakeholders</w:t>
-      </w:r>
-      <w:bookmarkEnd w:id="2"/>
-    </w:p>
-    <w:p>
-      <w:pPr>
-        <w:rPr>
-          <w:lang w:val="en-US"/>
-        </w:rPr>
-      </w:pPr>
-      <w:r>
-        <w:rPr>
-          <w:lang w:val="en-US"/>
-        </w:rPr>
-        <w:t>Bledar Aga and ESE Team 7</w:t>
-      </w:r>
+      <w:bookmarkStart w:id="5" w:name="_Toc400481675"/>
+      <w:proofErr w:type="gramStart"/>
+      <w:r>
+        <w:rPr>
+          <w:lang w:val="en-US"/>
+        </w:rPr>
+        <w:t>1.e</w:t>
+      </w:r>
+      <w:proofErr w:type="gramEnd"/>
+      <w:r>
+        <w:rPr>
+          <w:lang w:val="en-US"/>
+        </w:rPr>
+        <w:t>. References</w:t>
+      </w:r>
+      <w:bookmarkEnd w:id="5"/>
+    </w:p>
+    <w:p>
+      <w:pPr>
+        <w:rPr>
+          <w:lang w:val="en-US"/>
+        </w:rPr>
+      </w:pPr>
+      <w:r>
+        <w:rPr>
+          <w:lang w:val="en-US"/>
+        </w:rPr>
+        <w:lastRenderedPageBreak/>
+        <w:t>Concerning main functionalities, such as placing an ad and searching for an apartment or shared room, we will take these following websites as examples:</w:t>
+      </w:r>
+    </w:p>
+    <w:p>
+      <w:pPr>
+        <w:pStyle w:val="Listenabsatz"/>
+        <w:numPr>
+          <w:ilvl w:val="0"/>
+          <w:numId w:val="15"/>
+        </w:numPr>
+        <w:rPr>
+          <w:lang w:val="en-US"/>
+        </w:rPr>
+      </w:pPr>
+      <w:hyperlink r:id="rId9" w:history="1">
+        <w:r>
+          <w:rPr>
+            <w:rStyle w:val="Hyperlink"/>
+          </w:rPr>
+          <w:t>www.wgzimmer.ch</w:t>
+        </w:r>
+      </w:hyperlink>
+    </w:p>
+    <w:p>
+      <w:pPr>
+        <w:pStyle w:val="Listenabsatz"/>
+        <w:numPr>
+          <w:ilvl w:val="0"/>
+          <w:numId w:val="15"/>
+        </w:numPr>
+        <w:rPr>
+          <w:lang w:val="en-US"/>
+        </w:rPr>
+      </w:pPr>
+      <w:hyperlink r:id="rId10" w:history="1">
+        <w:r>
+          <w:rPr>
+            <w:rStyle w:val="Hyperlink"/>
+          </w:rPr>
+          <w:t>www.students.ch/wohnen/</w:t>
+        </w:r>
+      </w:hyperlink>
+    </w:p>
+    <w:p>
+      <w:pPr>
+        <w:pStyle w:val="Listenabsatz"/>
+        <w:numPr>
+          <w:ilvl w:val="0"/>
+          <w:numId w:val="15"/>
+        </w:numPr>
+        <w:rPr>
+          <w:lang w:val="en-US"/>
+        </w:rPr>
+      </w:pPr>
+      <w:hyperlink r:id="rId11" w:history="1">
+        <w:r>
+          <w:rPr>
+            <w:rStyle w:val="Hyperlink"/>
+          </w:rPr>
+          <w:t>www.tutti.ch/ganze-schweiz/immobilien/wg-zimmer</w:t>
+        </w:r>
+      </w:hyperlink>
+    </w:p>
+    <w:p>
+      <w:pPr>
+        <w:rPr>
+          <w:lang w:val="en-US"/>
+        </w:rPr>
+      </w:pPr>
+      <w:r>
+        <w:rPr>
+          <w:lang w:val="en-US"/>
+        </w:rPr>
+        <w:t xml:space="preserve">We will analyze their features and behavior to filter out good practice and improve </w:t>
+      </w:r>
+      <w:r>
+        <w:rPr>
+          <w:lang w:val="en-US"/>
+        </w:rPr>
+        <w:t xml:space="preserve">their </w:t>
+      </w:r>
+      <w:r>
+        <w:rPr>
+          <w:lang w:val="en-US"/>
+        </w:rPr>
+        <w:t>weaknesses</w:t>
+      </w:r>
+      <w:r>
+        <w:rPr>
+          <w:lang w:val="en-US"/>
+        </w:rPr>
+        <w:t xml:space="preserve">. </w:t>
+      </w:r>
+    </w:p>
+    <w:p>
+      <w:pPr>
+        <w:pStyle w:val="berschrift1"/>
+        <w:rPr>
+          <w:lang w:val="en-US"/>
+        </w:rPr>
+      </w:pPr>
+      <w:bookmarkStart w:id="6" w:name="_Toc400481676"/>
+      <w:r>
+        <w:rPr>
+          <w:lang w:val="en-US"/>
+        </w:rPr>
+        <w:t>2. Overall description</w:t>
+      </w:r>
+      <w:bookmarkEnd w:id="6"/>
+    </w:p>
+    <w:p>
+      <w:pPr>
+        <w:rPr>
+          <w:lang w:val="en-US"/>
+        </w:rPr>
+      </w:pPr>
     </w:p>
     <w:p>
       <w:pPr>
@@ -1143,165 +1389,36 @@
           <w:lang w:val="en-US"/>
         </w:rPr>
       </w:pPr>
-      <w:bookmarkStart w:id="3" w:name="_Toc400477744"/>
-      <w:r>
-        <w:rPr>
-          <w:lang w:val="en-US"/>
-        </w:rPr>
-        <w:t>1.c. Definitions</w:t>
-      </w:r>
-      <w:bookmarkEnd w:id="3"/>
-    </w:p>
-    <w:p>
-      <w:pPr>
-        <w:rPr>
-          <w:lang w:val="en-US"/>
-        </w:rPr>
-      </w:pPr>
-      <w:r>
-        <w:rPr>
-          <w:b/>
-          <w:lang w:val="en-US"/>
-        </w:rPr>
-        <w:t>Searcher:</w:t>
-      </w:r>
-      <w:r>
-        <w:rPr>
-          <w:lang w:val="en-US"/>
-        </w:rPr>
-        <w:t xml:space="preserve"> A person who wants to find a room in a shared apartment.</w:t>
-      </w:r>
-    </w:p>
-    <w:p>
-      <w:pPr>
-        <w:rPr>
-          <w:lang w:val="en-US"/>
-        </w:rPr>
-      </w:pPr>
-      <w:r>
-        <w:rPr>
-          <w:b/>
-          <w:lang w:val="en-US"/>
-        </w:rPr>
-        <w:t>Provider:</w:t>
-      </w:r>
-      <w:r>
-        <w:rPr>
-          <w:lang w:val="en-US"/>
-        </w:rPr>
-        <w:t xml:space="preserve"> A person who wants to find a person for a room in his/her apartment.</w:t>
-      </w:r>
-    </w:p>
-    <w:p>
-      <w:pPr>
-        <w:pStyle w:val="berschrift2"/>
-        <w:rPr>
-          <w:lang w:val="en-US"/>
-        </w:rPr>
-      </w:pPr>
-      <w:bookmarkStart w:id="4" w:name="_Toc400477745"/>
-      <w:r>
-        <w:rPr>
-          <w:lang w:val="en-US"/>
-        </w:rPr>
-        <w:t>1.d. System overview</w:t>
-      </w:r>
-      <w:bookmarkEnd w:id="4"/>
-    </w:p>
-    <w:p>
-      <w:pPr>
-        <w:rPr>
-          <w:lang w:val="en-US"/>
-        </w:rPr>
-      </w:pPr>
-      <w:r>
-        <w:rPr>
-          <w:lang w:val="en-US"/>
-        </w:rPr>
-        <w:t>-</w:t>
-      </w:r>
-    </w:p>
-    <w:p>
-      <w:pPr>
-        <w:pStyle w:val="berschrift2"/>
-        <w:rPr>
-          <w:lang w:val="en-US"/>
-        </w:rPr>
-      </w:pPr>
-      <w:bookmarkStart w:id="5" w:name="_Toc400477746"/>
-      <w:r>
-        <w:rPr>
-          <w:lang w:val="en-US"/>
-        </w:rPr>
-        <w:t>1.e. References</w:t>
-      </w:r>
-      <w:bookmarkEnd w:id="5"/>
-    </w:p>
-    <w:p>
-      <w:pPr>
-        <w:rPr>
-          <w:lang w:val="en-US"/>
-        </w:rPr>
-      </w:pPr>
-      <w:r>
-        <w:rPr>
-          <w:lang w:val="en-US"/>
-        </w:rPr>
-        <w:t>-</w:t>
-      </w:r>
-    </w:p>
-    <w:p>
-      <w:pPr>
-        <w:pStyle w:val="berschrift1"/>
-        <w:rPr>
-          <w:lang w:val="en-US"/>
-        </w:rPr>
-      </w:pPr>
-      <w:bookmarkStart w:id="6" w:name="_Toc400477747"/>
-      <w:r>
-        <w:rPr>
-          <w:lang w:val="en-US"/>
-        </w:rPr>
-        <w:t>2. Overall description</w:t>
-      </w:r>
-      <w:bookmarkEnd w:id="6"/>
-    </w:p>
-    <w:p>
-      <w:pPr>
-        <w:rPr>
-          <w:lang w:val="en-US"/>
-        </w:rPr>
-      </w:pPr>
-    </w:p>
-    <w:p>
-      <w:pPr>
-        <w:pStyle w:val="berschrift2"/>
-        <w:rPr>
-          <w:lang w:val="en-US"/>
-        </w:rPr>
-      </w:pPr>
-      <w:bookmarkStart w:id="7" w:name="_Toc400477748"/>
-      <w:bookmarkStart w:id="8" w:name="_Toc221528083"/>
-      <w:r>
-        <w:rPr>
-          <w:lang w:val="en-US"/>
+      <w:bookmarkStart w:id="7" w:name="_Toc221528083"/>
+      <w:bookmarkStart w:id="8" w:name="_Toc400481677"/>
+      <w:proofErr w:type="gramStart"/>
+      <w:r>
+        <w:rPr>
+          <w:lang w:val="en-US"/>
+        </w:rPr>
+        <w:t>2.a</w:t>
+      </w:r>
+      <w:proofErr w:type="gramEnd"/>
+      <w:r>
+        <w:rPr>
+          <w:lang w:val="en-US"/>
+        </w:rPr>
+        <w:t>. Use cases</w:t>
+      </w:r>
+      <w:bookmarkEnd w:id="8"/>
+    </w:p>
+    <w:p>
+      <w:pPr>
+        <w:rPr>
+          <w:lang w:val="en-US"/>
+        </w:rPr>
+      </w:pPr>
+      <w:r>
+        <w:rPr>
+          <w:noProof/>
+          <w:lang w:val="de-CH" w:eastAsia="de-CH"/>
         </w:rPr>
         <w:lastRenderedPageBreak/>
-        <w:t>2.a. Use cases</w:t>
-      </w:r>
-      <w:bookmarkEnd w:id="7"/>
-    </w:p>
-    <w:p>
-      <w:pPr>
-        <w:rPr>
-          <w:lang w:val="en-US"/>
-        </w:rPr>
-      </w:pPr>
-      <w:r>
-        <w:rPr>
-          <w:noProof/>
-          <w:lang w:val="en-US" w:eastAsia="de-CH"/>
-        </w:rPr>
         <w:drawing>
           <wp:inline distT="0" distB="0" distL="0" distR="0" wp14:anchorId="43B75ED7" wp14:editId="3F640676">
             <wp:extent cx="6188710" cy="7002145"/>
@@ -1318,7 +1435,7 @@
                     <pic:cNvPicPr/>
                   </pic:nvPicPr>
                   <pic:blipFill>
-                    <a:blip r:embed="rId8"/>
+                    <a:blip r:embed="rId12"/>
                     <a:stretch>
                       <a:fillRect/>
                     </a:stretch>
@@ -1339,7 +1456,7 @@
         </w:drawing>
       </w:r>
     </w:p>
-    <w:bookmarkEnd w:id="8"/>
+    <w:bookmarkEnd w:id="7"/>
     <w:p>
       <w:pPr>
         <w:pStyle w:val="Listenabsatz"/>
@@ -1486,7 +1603,25 @@
           <w:b/>
           <w:lang w:val="en-US"/>
         </w:rPr>
-        <w:t>As a provider I want to make an ad of my shared apartment, answer to enquiries, rank searchers and schedule appointments with the searcher</w:t>
+        <w:t xml:space="preserve">As a </w:t>
+      </w:r>
+      <w:proofErr w:type="gramStart"/>
+      <w:r>
+        <w:rPr>
+          <w:rFonts w:cs="Arial"/>
+          <w:b/>
+          <w:lang w:val="en-US"/>
+        </w:rPr>
+        <w:t>provider</w:t>
+      </w:r>
+      <w:proofErr w:type="gramEnd"/>
+      <w:r>
+        <w:rPr>
+          <w:rFonts w:cs="Arial"/>
+          <w:b/>
+          <w:lang w:val="en-US"/>
+        </w:rPr>
+        <w:t xml:space="preserve"> I want to make an ad of my shared apartment, answer to enquiries, rank searchers and schedule appointments with the searcher</w:t>
       </w:r>
     </w:p>
     <w:p>
@@ -1828,7 +1963,25 @@
           <w:b/>
           <w:lang w:val="en-US"/>
         </w:rPr>
-        <w:t>After successful interaction the ad is deleted.</w:t>
+        <w:t xml:space="preserve">After successful </w:t>
+      </w:r>
+      <w:proofErr w:type="gramStart"/>
+      <w:r>
+        <w:rPr>
+          <w:rFonts w:cs="Arial"/>
+          <w:b/>
+          <w:lang w:val="en-US"/>
+        </w:rPr>
+        <w:t>interaction</w:t>
+      </w:r>
+      <w:proofErr w:type="gramEnd"/>
+      <w:r>
+        <w:rPr>
+          <w:rFonts w:cs="Arial"/>
+          <w:b/>
+          <w:lang w:val="en-US"/>
+        </w:rPr>
+        <w:t xml:space="preserve"> the ad is deleted.</w:t>
       </w:r>
     </w:p>
     <w:p>
@@ -2077,7 +2230,23 @@
           <w:b/>
           <w:lang w:val="en-US"/>
         </w:rPr>
-        <w:t>As a user I want to log in the system to set my profile settings and organize enquiries.</w:t>
+        <w:t xml:space="preserve">As a </w:t>
+      </w:r>
+      <w:proofErr w:type="gramStart"/>
+      <w:r>
+        <w:rPr>
+          <w:b/>
+          <w:lang w:val="en-US"/>
+        </w:rPr>
+        <w:t>user</w:t>
+      </w:r>
+      <w:proofErr w:type="gramEnd"/>
+      <w:r>
+        <w:rPr>
+          <w:b/>
+          <w:lang w:val="en-US"/>
+        </w:rPr>
+        <w:t xml:space="preserve"> I want to log in the system to set my profile settings and organize enquiries.</w:t>
       </w:r>
     </w:p>
     <w:p>
@@ -3083,7 +3252,23 @@
           <w:b/>
           <w:lang w:val="en-US"/>
         </w:rPr>
-        <w:t>As a searcher I want to be informed about new ads that are relevant to pre-edited search criteria</w:t>
+        <w:t xml:space="preserve">As a </w:t>
+      </w:r>
+      <w:proofErr w:type="gramStart"/>
+      <w:r>
+        <w:rPr>
+          <w:b/>
+          <w:lang w:val="en-US"/>
+        </w:rPr>
+        <w:t>searcher</w:t>
+      </w:r>
+      <w:proofErr w:type="gramEnd"/>
+      <w:r>
+        <w:rPr>
+          <w:b/>
+          <w:lang w:val="en-US"/>
+        </w:rPr>
+        <w:t xml:space="preserve"> I want to be informed about new ads that are relevant to pre-edited search criteria</w:t>
       </w:r>
     </w:p>
     <w:p>
@@ -3121,8 +3306,17 @@
           <w:b/>
           <w:lang w:val="en-US"/>
         </w:rPr>
-        <w:t>New ad that matches Searcher profiles search criteria is placed</w:t>
-      </w:r>
+        <w:t xml:space="preserve">New ad that matches Searcher profiles search criteria </w:t>
+      </w:r>
+      <w:proofErr w:type="gramStart"/>
+      <w:r>
+        <w:rPr>
+          <w:b/>
+          <w:lang w:val="en-US"/>
+        </w:rPr>
+        <w:t>is placed</w:t>
+      </w:r>
+      <w:proofErr w:type="gramEnd"/>
     </w:p>
     <w:p>
       <w:pPr>
@@ -3217,7 +3411,23 @@
           <w:b/>
           <w:lang w:val="en-US"/>
         </w:rPr>
-        <w:t>Email is sent to Searcher that a new relevant ad has been placed</w:t>
+        <w:t xml:space="preserve">Email </w:t>
+      </w:r>
+      <w:proofErr w:type="gramStart"/>
+      <w:r>
+        <w:rPr>
+          <w:b/>
+          <w:lang w:val="en-US"/>
+        </w:rPr>
+        <w:t>is sent</w:t>
+      </w:r>
+      <w:proofErr w:type="gramEnd"/>
+      <w:r>
+        <w:rPr>
+          <w:b/>
+          <w:lang w:val="en-US"/>
+        </w:rPr>
+        <w:t xml:space="preserve"> to Searcher that a new relevant ad has been placed</w:t>
       </w:r>
     </w:p>
     <w:p>
@@ -3290,7 +3500,23 @@
           <w:b/>
           <w:lang w:val="en-US"/>
         </w:rPr>
-        <w:t>Searcher gets informed by Email that a new promising ad has been placed.</w:t>
+        <w:t xml:space="preserve">Searcher </w:t>
+      </w:r>
+      <w:proofErr w:type="gramStart"/>
+      <w:r>
+        <w:rPr>
+          <w:b/>
+          <w:lang w:val="en-US"/>
+        </w:rPr>
+        <w:t>gets informed</w:t>
+      </w:r>
+      <w:proofErr w:type="gramEnd"/>
+      <w:r>
+        <w:rPr>
+          <w:b/>
+          <w:lang w:val="en-US"/>
+        </w:rPr>
+        <w:t xml:space="preserve"> by Email that a new promising ad has been placed.</w:t>
       </w:r>
     </w:p>
     <w:p>
@@ -3497,7 +3723,23 @@
           <w:b/>
           <w:lang w:val="en-US"/>
         </w:rPr>
-        <w:t>As a Searcher I want to save certain ads to a personal list</w:t>
+        <w:t xml:space="preserve">As a </w:t>
+      </w:r>
+      <w:proofErr w:type="gramStart"/>
+      <w:r>
+        <w:rPr>
+          <w:b/>
+          <w:lang w:val="en-US"/>
+        </w:rPr>
+        <w:t>Searcher</w:t>
+      </w:r>
+      <w:proofErr w:type="gramEnd"/>
+      <w:r>
+        <w:rPr>
+          <w:b/>
+          <w:lang w:val="en-US"/>
+        </w:rPr>
+        <w:t xml:space="preserve"> I want to save certain ads to a personal list</w:t>
       </w:r>
     </w:p>
     <w:p>
@@ -3545,7 +3787,23 @@
           <w:b/>
           <w:lang w:val="en-US"/>
         </w:rPr>
-        <w:t>Searcher finds an ad he wants to be informed about</w:t>
+        <w:t xml:space="preserve">Searcher finds an ad he wants to </w:t>
+      </w:r>
+      <w:proofErr w:type="gramStart"/>
+      <w:r>
+        <w:rPr>
+          <w:b/>
+          <w:lang w:val="en-US"/>
+        </w:rPr>
+        <w:t>be informed</w:t>
+      </w:r>
+      <w:proofErr w:type="gramEnd"/>
+      <w:r>
+        <w:rPr>
+          <w:b/>
+          <w:lang w:val="en-US"/>
+        </w:rPr>
+        <w:t xml:space="preserve"> about</w:t>
       </w:r>
     </w:p>
     <w:p>
@@ -3641,7 +3899,23 @@
           <w:b/>
           <w:lang w:val="en-US"/>
         </w:rPr>
-        <w:t>Searcher has a bookmark list with relevant ads he wants to be informed about</w:t>
+        <w:t xml:space="preserve">Searcher has a bookmark list with relevant ads he wants to </w:t>
+      </w:r>
+      <w:proofErr w:type="gramStart"/>
+      <w:r>
+        <w:rPr>
+          <w:b/>
+          <w:lang w:val="en-US"/>
+        </w:rPr>
+        <w:t>be informed</w:t>
+      </w:r>
+      <w:proofErr w:type="gramEnd"/>
+      <w:r>
+        <w:rPr>
+          <w:b/>
+          <w:lang w:val="en-US"/>
+        </w:rPr>
+        <w:t xml:space="preserve"> about</w:t>
       </w:r>
     </w:p>
     <w:p>
@@ -3904,7 +4178,23 @@
           <w:b/>
           <w:lang w:val="en-US"/>
         </w:rPr>
-        <w:t>As a provider I want to place an ad and manage the period of placement</w:t>
+        <w:t xml:space="preserve">As a </w:t>
+      </w:r>
+      <w:proofErr w:type="gramStart"/>
+      <w:r>
+        <w:rPr>
+          <w:b/>
+          <w:lang w:val="en-US"/>
+        </w:rPr>
+        <w:t>provider</w:t>
+      </w:r>
+      <w:proofErr w:type="gramEnd"/>
+      <w:r>
+        <w:rPr>
+          <w:b/>
+          <w:lang w:val="en-US"/>
+        </w:rPr>
+        <w:t xml:space="preserve"> I want to place an ad and manage the period of placement</w:t>
       </w:r>
     </w:p>
     <w:p>
@@ -4000,7 +4290,23 @@
           <w:b/>
           <w:lang w:val="en-US"/>
         </w:rPr>
-        <w:t>An end date of the ad placement is submitted in the form</w:t>
+        <w:t xml:space="preserve">An end date of the ad placement </w:t>
+      </w:r>
+      <w:proofErr w:type="gramStart"/>
+      <w:r>
+        <w:rPr>
+          <w:b/>
+          <w:lang w:val="en-US"/>
+        </w:rPr>
+        <w:t>is submitted</w:t>
+      </w:r>
+      <w:proofErr w:type="gramEnd"/>
+      <w:r>
+        <w:rPr>
+          <w:b/>
+          <w:lang w:val="en-US"/>
+        </w:rPr>
+        <w:t xml:space="preserve"> in the form</w:t>
       </w:r>
     </w:p>
     <w:p>
@@ -4049,7 +4355,23 @@
           <w:lang w:val="en-US"/>
         </w:rPr>
         <w:lastRenderedPageBreak/>
-        <w:t>Valid ads are kept in the system</w:t>
+        <w:t xml:space="preserve">Valid ads </w:t>
+      </w:r>
+      <w:proofErr w:type="gramStart"/>
+      <w:r>
+        <w:rPr>
+          <w:b/>
+          <w:lang w:val="en-US"/>
+        </w:rPr>
+        <w:t>are kept</w:t>
+      </w:r>
+      <w:proofErr w:type="gramEnd"/>
+      <w:r>
+        <w:rPr>
+          <w:b/>
+          <w:lang w:val="en-US"/>
+        </w:rPr>
+        <w:t xml:space="preserve"> in the system</w:t>
       </w:r>
     </w:p>
     <w:p>
@@ -5116,8 +5438,17 @@
           <w:b/>
           <w:lang w:val="en-US"/>
         </w:rPr>
-        <w:t>The profile edits or updates are saved</w:t>
-      </w:r>
+        <w:t xml:space="preserve">The profile edits or updates </w:t>
+      </w:r>
+      <w:proofErr w:type="gramStart"/>
+      <w:r>
+        <w:rPr>
+          <w:b/>
+          <w:lang w:val="en-US"/>
+        </w:rPr>
+        <w:t>are saved</w:t>
+      </w:r>
+      <w:proofErr w:type="gramEnd"/>
     </w:p>
     <w:p>
       <w:pPr>
@@ -5399,68 +5730,76 @@
     </w:p>
     <w:p>
       <w:pPr>
+        <w:pStyle w:val="berschrift2"/>
+        <w:rPr>
+          <w:lang w:val="en-US"/>
+        </w:rPr>
+      </w:pPr>
+      <w:bookmarkStart w:id="9" w:name="_Toc400481678"/>
+      <w:proofErr w:type="gramStart"/>
+      <w:r>
+        <w:rPr>
+          <w:lang w:val="en-US"/>
+        </w:rPr>
+        <w:t>2.b</w:t>
+      </w:r>
+      <w:proofErr w:type="gramEnd"/>
+      <w:r>
+        <w:rPr>
+          <w:lang w:val="en-US"/>
+        </w:rPr>
+        <w:t>. Actor characteristics</w:t>
+      </w:r>
+      <w:bookmarkEnd w:id="9"/>
+    </w:p>
+    <w:p>
+      <w:pPr>
+        <w:rPr>
+          <w:lang w:val="en-US"/>
+        </w:rPr>
+      </w:pPr>
+      <w:r>
+        <w:rPr>
+          <w:b/>
+          <w:lang w:val="en-US"/>
+        </w:rPr>
+        <w:t>Searcher:</w:t>
+      </w:r>
+      <w:r>
+        <w:rPr>
+          <w:lang w:val="en-US"/>
+        </w:rPr>
+        <w:t xml:space="preserve"> A person who wants to find a room in a shared apartment.</w:t>
+      </w:r>
+    </w:p>
+    <w:p>
+      <w:pPr>
+        <w:rPr>
+          <w:lang w:val="en-US"/>
+        </w:rPr>
+      </w:pPr>
+      <w:r>
+        <w:rPr>
+          <w:b/>
+          <w:lang w:val="en-US"/>
+        </w:rPr>
+        <w:t>Provider:</w:t>
+      </w:r>
+      <w:r>
+        <w:rPr>
+          <w:lang w:val="en-US"/>
+        </w:rPr>
+        <w:t xml:space="preserve"> A person who wants to find a person for a room in his/her apartment.</w:t>
+      </w:r>
+    </w:p>
+    <w:p>
+      <w:pPr>
         <w:pStyle w:val="berschrift1"/>
         <w:rPr>
           <w:lang w:val="en-US"/>
         </w:rPr>
       </w:pPr>
-      <w:bookmarkStart w:id="9" w:name="_Toc400477749"/>
-      <w:r>
-        <w:rPr>
-          <w:lang w:val="en-US"/>
-        </w:rPr>
-        <w:t>2.b. Actor characteristics</w:t>
-      </w:r>
-      <w:bookmarkEnd w:id="9"/>
-    </w:p>
-    <w:p>
-      <w:pPr>
-        <w:rPr>
-          <w:lang w:val="en-US"/>
-        </w:rPr>
-      </w:pPr>
-      <w:r>
-        <w:rPr>
-          <w:b/>
-          <w:lang w:val="en-US"/>
-        </w:rPr>
-        <w:t>Searcher:</w:t>
-      </w:r>
-      <w:r>
-        <w:rPr>
-          <w:lang w:val="en-US"/>
-        </w:rPr>
-        <w:t xml:space="preserve"> A person who wants to find a room in a shared apartment.</w:t>
-      </w:r>
-    </w:p>
-    <w:p>
-      <w:pPr>
-        <w:rPr>
-          <w:lang w:val="en-US"/>
-        </w:rPr>
-      </w:pPr>
-      <w:r>
-        <w:rPr>
-          <w:b/>
-          <w:lang w:val="en-US"/>
-        </w:rPr>
-        <w:t>Provider:</w:t>
-      </w:r>
-      <w:r>
-        <w:rPr>
-          <w:lang w:val="en-US"/>
-        </w:rPr>
-        <w:t xml:space="preserve"> A person who wants to find a person for a room in his/her apartment.</w:t>
-      </w:r>
-    </w:p>
-    <w:p>
-      <w:pPr>
-        <w:pStyle w:val="berschrift1"/>
-        <w:rPr>
-          <w:lang w:val="en-US"/>
-        </w:rPr>
-      </w:pPr>
-      <w:bookmarkStart w:id="10" w:name="_Toc400477750"/>
+      <w:bookmarkStart w:id="10" w:name="_Toc400481679"/>
       <w:r>
         <w:rPr>
           <w:lang w:val="en-US"/>
@@ -5482,12 +5821,20 @@
           <w:lang w:val="en-US"/>
         </w:rPr>
       </w:pPr>
-      <w:bookmarkStart w:id="11" w:name="_Toc400477751"/>
-      <w:r>
-        <w:rPr>
-          <w:lang w:val="en-US"/>
-        </w:rPr>
-        <w:t>3.a. Functional requirements</w:t>
+      <w:bookmarkStart w:id="11" w:name="_Toc400481680"/>
+      <w:proofErr w:type="gramStart"/>
+      <w:r>
+        <w:rPr>
+          <w:lang w:val="en-US"/>
+        </w:rPr>
+        <w:t>3.a</w:t>
+      </w:r>
+      <w:proofErr w:type="gramEnd"/>
+      <w:r>
+        <w:rPr>
+          <w:lang w:val="en-US"/>
+        </w:rPr>
+        <w:t>. Functional requirements</w:t>
       </w:r>
       <w:bookmarkEnd w:id="11"/>
     </w:p>
@@ -5524,7 +5871,21 @@
         <w:rPr>
           <w:lang w:val="en-US"/>
         </w:rPr>
-        <w:t>The ad form has some spaces that cannot be left empty.</w:t>
+        <w:t xml:space="preserve">The ad form has some spaces that </w:t>
+      </w:r>
+      <w:proofErr w:type="gramStart"/>
+      <w:r>
+        <w:rPr>
+          <w:lang w:val="en-US"/>
+        </w:rPr>
+        <w:t>cannot be left</w:t>
+      </w:r>
+      <w:proofErr w:type="gramEnd"/>
+      <w:r>
+        <w:rPr>
+          <w:lang w:val="en-US"/>
+        </w:rPr>
+        <w:t xml:space="preserve"> empty.</w:t>
       </w:r>
     </w:p>
     <w:p>
@@ -5612,12 +5973,20 @@
           <w:lang w:val="en-US"/>
         </w:rPr>
       </w:pPr>
-      <w:bookmarkStart w:id="12" w:name="_Toc400477752"/>
-      <w:r>
-        <w:rPr>
-          <w:lang w:val="en-US"/>
-        </w:rPr>
-        <w:t>3.b. Non-functional requirements</w:t>
+      <w:bookmarkStart w:id="12" w:name="_Toc400481681"/>
+      <w:proofErr w:type="gramStart"/>
+      <w:r>
+        <w:rPr>
+          <w:lang w:val="en-US"/>
+        </w:rPr>
+        <w:t>3.b</w:t>
+      </w:r>
+      <w:proofErr w:type="gramEnd"/>
+      <w:r>
+        <w:rPr>
+          <w:lang w:val="en-US"/>
+        </w:rPr>
+        <w:t>. Non-functional requirements</w:t>
       </w:r>
       <w:bookmarkEnd w:id="12"/>
     </w:p>
@@ -5732,20 +6101,28 @@
         <w:rPr>
           <w:lang w:val="en-US"/>
         </w:rPr>
-        <w:t xml:space="preserve">Both database structure and database usage are designed </w:t>
+        <w:t xml:space="preserve">Both database structure and database usage </w:t>
+      </w:r>
+      <w:proofErr w:type="gramStart"/>
+      <w:r>
+        <w:rPr>
+          <w:lang w:val="en-US"/>
+        </w:rPr>
+        <w:t>are designed</w:t>
+      </w:r>
+      <w:proofErr w:type="gramEnd"/>
+      <w:r>
+        <w:rPr>
+          <w:lang w:val="en-US"/>
+        </w:rPr>
+        <w:t xml:space="preserve"> to ensure data consistency.</w:t>
       </w:r>
       <w:bookmarkStart w:id="13" w:name="_GoBack"/>
       <w:bookmarkEnd w:id="13"/>
-      <w:r>
-        <w:rPr>
-          <w:lang w:val="en-US"/>
-        </w:rPr>
-        <w:t>to ensure data consistency.</w:t>
-      </w:r>
     </w:p>
     <w:sectPr>
-      <w:headerReference w:type="default" r:id="rId9"/>
-      <w:footerReference w:type="default" r:id="rId10"/>
+      <w:headerReference w:type="default" r:id="rId13"/>
+      <w:footerReference w:type="default" r:id="rId14"/>
       <w:pgSz w:w="11900" w:h="16840"/>
       <w:pgMar w:top="1247" w:right="1077" w:bottom="1304" w:left="1077" w:header="709" w:footer="709" w:gutter="0"/>
       <w:cols w:space="708"/>
@@ -5806,6 +6183,18 @@
       <w:rPr>
         <w:lang w:val="en-US"/>
       </w:rPr>
+      <w:t xml:space="preserve">, </w:t>
+    </w:r>
+    <w:r>
+      <w:rPr>
+        <w:lang w:val="en-US"/>
+      </w:rPr>
+      <w:t>University of Berne</w:t>
+    </w:r>
+    <w:r>
+      <w:rPr>
+        <w:lang w:val="en-US"/>
+      </w:rPr>
       <w:tab/>
     </w:r>
     <w:r>
@@ -5813,7 +6202,18 @@
         <w:lang w:val="en-US"/>
       </w:rPr>
       <w:tab/>
-      <w:t>University of Berne, 04.10.2014</w:t>
+    </w:r>
+    <w:r>
+      <w:rPr>
+        <w:lang w:val="en-US"/>
+      </w:rPr>
+      <w:t>Update: 07</w:t>
+    </w:r>
+    <w:r>
+      <w:rPr>
+        <w:lang w:val="en-US"/>
+      </w:rPr>
+      <w:t>.10.2014</w:t>
     </w:r>
   </w:p>
 </w:ftr>
@@ -6111,6 +6511,119 @@
     </w:lvl>
   </w:abstractNum>
   <w:abstractNum w:abstractNumId="7">
+    <w:nsid w:val="27977C69"/>
+    <w:multiLevelType w:val="hybridMultilevel"/>
+    <w:tmpl w:val="234EE3E4"/>
+    <w:lvl w:ilvl="0" w:tplc="08070001">
+      <w:start w:val="1"/>
+      <w:numFmt w:val="bullet"/>
+      <w:lvlText w:val=""/>
+      <w:lvlJc w:val="left"/>
+      <w:pPr>
+        <w:ind w:left="720" w:hanging="360"/>
+      </w:pPr>
+      <w:rPr>
+        <w:rFonts w:ascii="Symbol" w:hAnsi="Symbol" w:hint="default"/>
+      </w:rPr>
+    </w:lvl>
+    <w:lvl w:ilvl="1" w:tplc="08070003" w:tentative="1">
+      <w:start w:val="1"/>
+      <w:numFmt w:val="bullet"/>
+      <w:lvlText w:val="o"/>
+      <w:lvlJc w:val="left"/>
+      <w:pPr>
+        <w:ind w:left="1440" w:hanging="360"/>
+      </w:pPr>
+      <w:rPr>
+        <w:rFonts w:ascii="Courier New" w:hAnsi="Courier New" w:cs="Courier New" w:hint="default"/>
+      </w:rPr>
+    </w:lvl>
+    <w:lvl w:ilvl="2" w:tplc="08070005" w:tentative="1">
+      <w:start w:val="1"/>
+      <w:numFmt w:val="bullet"/>
+      <w:lvlText w:val=""/>
+      <w:lvlJc w:val="left"/>
+      <w:pPr>
+        <w:ind w:left="2160" w:hanging="360"/>
+      </w:pPr>
+      <w:rPr>
+        <w:rFonts w:ascii="Wingdings" w:hAnsi="Wingdings" w:hint="default"/>
+      </w:rPr>
+    </w:lvl>
+    <w:lvl w:ilvl="3" w:tplc="08070001" w:tentative="1">
+      <w:start w:val="1"/>
+      <w:numFmt w:val="bullet"/>
+      <w:lvlText w:val=""/>
+      <w:lvlJc w:val="left"/>
+      <w:pPr>
+        <w:ind w:left="2880" w:hanging="360"/>
+      </w:pPr>
+      <w:rPr>
+        <w:rFonts w:ascii="Symbol" w:hAnsi="Symbol" w:hint="default"/>
+      </w:rPr>
+    </w:lvl>
+    <w:lvl w:ilvl="4" w:tplc="08070003" w:tentative="1">
+      <w:start w:val="1"/>
+      <w:numFmt w:val="bullet"/>
+      <w:lvlText w:val="o"/>
+      <w:lvlJc w:val="left"/>
+      <w:pPr>
+        <w:ind w:left="3600" w:hanging="360"/>
+      </w:pPr>
+      <w:rPr>
+        <w:rFonts w:ascii="Courier New" w:hAnsi="Courier New" w:cs="Courier New" w:hint="default"/>
+      </w:rPr>
+    </w:lvl>
+    <w:lvl w:ilvl="5" w:tplc="08070005" w:tentative="1">
+      <w:start w:val="1"/>
+      <w:numFmt w:val="bullet"/>
+      <w:lvlText w:val=""/>
+      <w:lvlJc w:val="left"/>
+      <w:pPr>
+        <w:ind w:left="4320" w:hanging="360"/>
+      </w:pPr>
+      <w:rPr>
+        <w:rFonts w:ascii="Wingdings" w:hAnsi="Wingdings" w:hint="default"/>
+      </w:rPr>
+    </w:lvl>
+    <w:lvl w:ilvl="6" w:tplc="08070001" w:tentative="1">
+      <w:start w:val="1"/>
+      <w:numFmt w:val="bullet"/>
+      <w:lvlText w:val=""/>
+      <w:lvlJc w:val="left"/>
+      <w:pPr>
+        <w:ind w:left="5040" w:hanging="360"/>
+      </w:pPr>
+      <w:rPr>
+        <w:rFonts w:ascii="Symbol" w:hAnsi="Symbol" w:hint="default"/>
+      </w:rPr>
+    </w:lvl>
+    <w:lvl w:ilvl="7" w:tplc="08070003" w:tentative="1">
+      <w:start w:val="1"/>
+      <w:numFmt w:val="bullet"/>
+      <w:lvlText w:val="o"/>
+      <w:lvlJc w:val="left"/>
+      <w:pPr>
+        <w:ind w:left="5760" w:hanging="360"/>
+      </w:pPr>
+      <w:rPr>
+        <w:rFonts w:ascii="Courier New" w:hAnsi="Courier New" w:cs="Courier New" w:hint="default"/>
+      </w:rPr>
+    </w:lvl>
+    <w:lvl w:ilvl="8" w:tplc="08070005" w:tentative="1">
+      <w:start w:val="1"/>
+      <w:numFmt w:val="bullet"/>
+      <w:lvlText w:val=""/>
+      <w:lvlJc w:val="left"/>
+      <w:pPr>
+        <w:ind w:left="6480" w:hanging="360"/>
+      </w:pPr>
+      <w:rPr>
+        <w:rFonts w:ascii="Wingdings" w:hAnsi="Wingdings" w:hint="default"/>
+      </w:rPr>
+    </w:lvl>
+  </w:abstractNum>
+  <w:abstractNum w:abstractNumId="8">
     <w:nsid w:val="46C10AF0"/>
     <w:multiLevelType w:val="hybridMultilevel"/>
     <w:tmpl w:val="A7865B06"/>
@@ -6199,7 +6712,7 @@
       </w:pPr>
     </w:lvl>
   </w:abstractNum>
-  <w:abstractNum w:abstractNumId="8">
+  <w:abstractNum w:abstractNumId="9">
     <w:nsid w:val="57701F4C"/>
     <w:multiLevelType w:val="hybridMultilevel"/>
     <w:tmpl w:val="CDE20164"/>
@@ -6312,7 +6825,7 @@
       </w:rPr>
     </w:lvl>
   </w:abstractNum>
-  <w:abstractNum w:abstractNumId="9">
+  <w:abstractNum w:abstractNumId="10">
     <w:nsid w:val="66006CF7"/>
     <w:multiLevelType w:val="multilevel"/>
     <w:tmpl w:val="CDBAD308"/>
@@ -6426,7 +6939,7 @@
       </w:rPr>
     </w:lvl>
   </w:abstractNum>
-  <w:abstractNum w:abstractNumId="10">
+  <w:abstractNum w:abstractNumId="11">
     <w:nsid w:val="67E33098"/>
     <w:multiLevelType w:val="hybridMultilevel"/>
     <w:tmpl w:val="CCC2DDD6"/>
@@ -6540,7 +7053,7 @@
       </w:pPr>
     </w:lvl>
   </w:abstractNum>
-  <w:abstractNum w:abstractNumId="11">
+  <w:abstractNum w:abstractNumId="12">
     <w:nsid w:val="68C17331"/>
     <w:multiLevelType w:val="hybridMultilevel"/>
     <w:tmpl w:val="AD2058BE"/>
@@ -6626,7 +7139,7 @@
       </w:pPr>
     </w:lvl>
   </w:abstractNum>
-  <w:abstractNum w:abstractNumId="12">
+  <w:abstractNum w:abstractNumId="13">
     <w:nsid w:val="6CA5322F"/>
     <w:multiLevelType w:val="multilevel"/>
     <w:tmpl w:val="25465268"/>
@@ -6714,7 +7227,7 @@
       </w:pPr>
     </w:lvl>
   </w:abstractNum>
-  <w:abstractNum w:abstractNumId="13">
+  <w:abstractNum w:abstractNumId="14">
     <w:nsid w:val="79F44F83"/>
     <w:multiLevelType w:val="hybridMultilevel"/>
     <w:tmpl w:val="7F04441A"/>
@@ -6828,25 +7341,25 @@
     </w:lvl>
   </w:abstractNum>
   <w:num w:numId="1">
-    <w:abstractNumId w:val="7"/>
+    <w:abstractNumId w:val="8"/>
   </w:num>
   <w:num w:numId="2">
-    <w:abstractNumId w:val="10"/>
+    <w:abstractNumId w:val="11"/>
   </w:num>
   <w:num w:numId="3">
-    <w:abstractNumId w:val="9"/>
+    <w:abstractNumId w:val="10"/>
   </w:num>
   <w:num w:numId="4">
     <w:abstractNumId w:val="6"/>
   </w:num>
   <w:num w:numId="5">
-    <w:abstractNumId w:val="11"/>
+    <w:abstractNumId w:val="12"/>
   </w:num>
   <w:num w:numId="6">
-    <w:abstractNumId w:val="12"/>
+    <w:abstractNumId w:val="13"/>
   </w:num>
   <w:num w:numId="7">
-    <w:abstractNumId w:val="8"/>
+    <w:abstractNumId w:val="9"/>
   </w:num>
   <w:num w:numId="8">
     <w:abstractNumId w:val="4"/>
@@ -6867,7 +7380,10 @@
     <w:abstractNumId w:val="5"/>
   </w:num>
   <w:num w:numId="14">
-    <w:abstractNumId w:val="13"/>
+    <w:abstractNumId w:val="14"/>
+  </w:num>
+  <w:num w:numId="15">
+    <w:abstractNumId w:val="7"/>
   </w:num>
 </w:numbering>
 </file>
@@ -7777,6 +8293,7 @@
   </w:style>
   <w:style w:type="paragraph" w:styleId="KeinLeerraum">
     <w:name w:val="No Spacing"/>
+    <w:link w:val="KeinLeerraumZchn"/>
     <w:uiPriority w:val="1"/>
     <w:qFormat/>
     <w:rsid w:val="00607900"/>
@@ -8036,7 +8553,592 @@
       <w:u w:val="single"/>
     </w:rPr>
   </w:style>
+  <w:style w:type="character" w:customStyle="1" w:styleId="KeinLeerraumZchn">
+    <w:name w:val="Kein Leerraum Zchn"/>
+    <w:basedOn w:val="Absatz-Standardschriftart"/>
+    <w:link w:val="KeinLeerraum"/>
+    <w:uiPriority w:val="1"/>
+    <w:rsid w:val="00E2392E"/>
+  </w:style>
 </w:styles>
+</file>
+
+<file path=word/glossary/document.xml><?xml version="1.0" encoding="utf-8"?>
+<w:glossaryDocument xmlns:wpc="http://schemas.microsoft.com/office/word/2010/wordprocessingCanvas" xmlns:mc="http://schemas.openxmlformats.org/markup-compatibility/2006" xmlns:o="urn:schemas-microsoft-com:office:office" xmlns:r="http://schemas.openxmlformats.org/officeDocument/2006/relationships" xmlns:m="http://schemas.openxmlformats.org/officeDocument/2006/math" xmlns:v="urn:schemas-microsoft-com:vml" xmlns:wp14="http://schemas.microsoft.com/office/word/2010/wordprocessingDrawing" xmlns:wp="http://schemas.openxmlformats.org/drawingml/2006/wordprocessingDrawing" xmlns:w10="urn:schemas-microsoft-com:office:word" xmlns:w="http://schemas.openxmlformats.org/wordprocessingml/2006/main" xmlns:w14="http://schemas.microsoft.com/office/word/2010/wordml" xmlns:w15="http://schemas.microsoft.com/office/word/2012/wordml" xmlns:wpg="http://schemas.microsoft.com/office/word/2010/wordprocessingGroup" xmlns:wpi="http://schemas.microsoft.com/office/word/2010/wordprocessingInk" xmlns:wne="http://schemas.microsoft.com/office/word/2006/wordml" xmlns:wps="http://schemas.microsoft.com/office/word/2010/wordprocessingShape" mc:Ignorable="w14 w15 wp14"/>
+</file>
+
+<file path=word/glossary/fontTable.xml><?xml version="1.0" encoding="utf-8"?>
+<w:fonts xmlns:mc="http://schemas.openxmlformats.org/markup-compatibility/2006" xmlns:r="http://schemas.openxmlformats.org/officeDocument/2006/relationships" xmlns:w="http://schemas.openxmlformats.org/wordprocessingml/2006/main" xmlns:w14="http://schemas.microsoft.com/office/word/2010/wordml" xmlns:w15="http://schemas.microsoft.com/office/word/2012/wordml" mc:Ignorable="w14 w15">
+  <w:font w:name="Symbol">
+    <w:panose1 w:val="05050102010706020507"/>
+    <w:charset w:val="02"/>
+    <w:family w:val="roman"/>
+    <w:pitch w:val="variable"/>
+    <w:sig w:usb0="00000000" w:usb1="10000000" w:usb2="00000000" w:usb3="00000000" w:csb0="80000000" w:csb1="00000000"/>
+  </w:font>
+  <w:font w:name="Times New Roman">
+    <w:panose1 w:val="02020603050405020304"/>
+    <w:charset w:val="00"/>
+    <w:family w:val="roman"/>
+    <w:pitch w:val="variable"/>
+    <w:sig w:usb0="E0002AFF" w:usb1="C0007841" w:usb2="00000009" w:usb3="00000000" w:csb0="000001FF" w:csb1="00000000"/>
+  </w:font>
+  <w:font w:name="Courier New">
+    <w:panose1 w:val="02070309020205020404"/>
+    <w:charset w:val="00"/>
+    <w:family w:val="modern"/>
+    <w:pitch w:val="fixed"/>
+    <w:sig w:usb0="E0002AFF" w:usb1="C0007843" w:usb2="00000009" w:usb3="00000000" w:csb0="000001FF" w:csb1="00000000"/>
+  </w:font>
+  <w:font w:name="Wingdings">
+    <w:panose1 w:val="05000000000000000000"/>
+    <w:charset w:val="02"/>
+    <w:family w:val="auto"/>
+    <w:pitch w:val="variable"/>
+    <w:sig w:usb0="00000000" w:usb1="10000000" w:usb2="00000000" w:usb3="00000000" w:csb0="80000000" w:csb1="00000000"/>
+  </w:font>
+  <w:font w:name="Cambria">
+    <w:panose1 w:val="02040503050406030204"/>
+    <w:charset w:val="00"/>
+    <w:family w:val="roman"/>
+    <w:pitch w:val="variable"/>
+    <w:sig w:usb0="E00002FF" w:usb1="400004FF" w:usb2="00000000" w:usb3="00000000" w:csb0="0000019F" w:csb1="00000000"/>
+  </w:font>
+  <w:font w:name="MS Mincho">
+    <w:altName w:val="ＭＳ 明朝"/>
+    <w:panose1 w:val="02020609040205080304"/>
+    <w:charset w:val="80"/>
+    <w:family w:val="modern"/>
+    <w:pitch w:val="fixed"/>
+    <w:sig w:usb0="E00002FF" w:usb1="6AC7FDFB" w:usb2="00000012" w:usb3="00000000" w:csb0="0002009F" w:csb1="00000000"/>
+  </w:font>
+  <w:font w:name="Arial">
+    <w:panose1 w:val="020B0604020202020204"/>
+    <w:charset w:val="00"/>
+    <w:family w:val="swiss"/>
+    <w:pitch w:val="variable"/>
+    <w:sig w:usb0="E0002AFF" w:usb1="C0007843" w:usb2="00000009" w:usb3="00000000" w:csb0="000001FF" w:csb1="00000000"/>
+  </w:font>
+  <w:font w:name="Lucida Grande">
+    <w:charset w:val="00"/>
+    <w:family w:val="auto"/>
+    <w:pitch w:val="variable"/>
+    <w:sig w:usb0="E1000AEF" w:usb1="5000A1FF" w:usb2="00000000" w:usb3="00000000" w:csb0="000001BF" w:csb1="00000000"/>
+  </w:font>
+  <w:font w:name="Calibri">
+    <w:panose1 w:val="020F0502020204030204"/>
+    <w:charset w:val="00"/>
+    <w:family w:val="swiss"/>
+    <w:pitch w:val="variable"/>
+    <w:sig w:usb0="E00002FF" w:usb1="4000ACFF" w:usb2="00000001" w:usb3="00000000" w:csb0="0000019F" w:csb1="00000000"/>
+  </w:font>
+  <w:font w:name="MS Gothic">
+    <w:altName w:val="ＭＳ ゴシック"/>
+    <w:panose1 w:val="020B0609070205080204"/>
+    <w:charset w:val="80"/>
+    <w:family w:val="modern"/>
+    <w:pitch w:val="fixed"/>
+    <w:sig w:usb0="E00002FF" w:usb1="6AC7FDFB" w:usb2="00000012" w:usb3="00000000" w:csb0="0002009F" w:csb1="00000000"/>
+  </w:font>
+  <w:font w:name="Calibri Light">
+    <w:panose1 w:val="020F0302020204030204"/>
+    <w:charset w:val="00"/>
+    <w:family w:val="swiss"/>
+    <w:pitch w:val="variable"/>
+    <w:sig w:usb0="A00002EF" w:usb1="4000207B" w:usb2="00000000" w:usb3="00000000" w:csb0="0000019F" w:csb1="00000000"/>
+  </w:font>
+</w:fonts>
+</file>
+
+<file path=word/glossary/settings.xml><?xml version="1.0" encoding="utf-8"?>
+<w:settings xmlns:mc="http://schemas.openxmlformats.org/markup-compatibility/2006" xmlns:o="urn:schemas-microsoft-com:office:office" xmlns:r="http://schemas.openxmlformats.org/officeDocument/2006/relationships" xmlns:m="http://schemas.openxmlformats.org/officeDocument/2006/math" xmlns:v="urn:schemas-microsoft-com:vml" xmlns:w10="urn:schemas-microsoft-com:office:word" xmlns:w="http://schemas.openxmlformats.org/wordprocessingml/2006/main" xmlns:w14="http://schemas.microsoft.com/office/word/2010/wordml" xmlns:w15="http://schemas.microsoft.com/office/word/2012/wordml" xmlns:sl="http://schemas.openxmlformats.org/schemaLibrary/2006/main" mc:Ignorable="w14 w15">
+  <w:view w:val="normal"/>
+  <w:defaultTabStop w:val="708"/>
+  <w:hyphenationZone w:val="425"/>
+  <w:characterSpacingControl w:val="doNotCompress"/>
+  <w:compat>
+    <w:useFELayout/>
+    <w:compatSetting w:name="compatibilityMode" w:uri="http://schemas.microsoft.com/office/word" w:val="15"/>
+    <w:compatSetting w:name="overrideTableStyleFontSizeAndJustification" w:uri="http://schemas.microsoft.com/office/word" w:val="1"/>
+    <w:compatSetting w:name="enableOpenTypeFeatures" w:uri="http://schemas.microsoft.com/office/word" w:val="1"/>
+    <w:compatSetting w:name="doNotFlipMirrorIndents" w:uri="http://schemas.microsoft.com/office/word" w:val="1"/>
+    <w:compatSetting w:name="differentiateMultirowTableHeaders" w:uri="http://schemas.microsoft.com/office/word" w:val="1"/>
+  </w:compat>
+  <w:rsids>
+    <w:rsidRoot w:val="0011721E"/>
+    <w:rsid w:val="0011721E"/>
+    <w:rsid w:val="00483C9B"/>
+  </w:rsids>
+  <m:mathPr>
+    <m:mathFont m:val="Cambria Math"/>
+    <m:brkBin m:val="before"/>
+    <m:brkBinSub m:val="--"/>
+    <m:smallFrac m:val="0"/>
+    <m:dispDef/>
+    <m:lMargin m:val="0"/>
+    <m:rMargin m:val="0"/>
+    <m:defJc m:val="centerGroup"/>
+    <m:wrapIndent m:val="1440"/>
+    <m:intLim m:val="subSup"/>
+    <m:naryLim m:val="undOvr"/>
+  </m:mathPr>
+  <w:themeFontLang w:val="de-CH"/>
+  <w:clrSchemeMapping w:bg1="light1" w:t1="dark1" w:bg2="light2" w:t2="dark2" w:accent1="accent1" w:accent2="accent2" w:accent3="accent3" w:accent4="accent4" w:accent5="accent5" w:accent6="accent6" w:hyperlink="hyperlink" w:followedHyperlink="followedHyperlink"/>
+  <w:decimalSymbol w:val="."/>
+  <w:listSeparator w:val=";"/>
+  <w15:chartTrackingRefBased/>
+</w:settings>
+</file>
+
+<file path=word/glossary/styles.xml><?xml version="1.0" encoding="utf-8"?>
+<w:styles xmlns:mc="http://schemas.openxmlformats.org/markup-compatibility/2006" xmlns:r="http://schemas.openxmlformats.org/officeDocument/2006/relationships" xmlns:w="http://schemas.openxmlformats.org/wordprocessingml/2006/main" xmlns:w14="http://schemas.microsoft.com/office/word/2010/wordml" xmlns:w15="http://schemas.microsoft.com/office/word/2012/wordml" mc:Ignorable="w14 w15">
+  <w:docDefaults>
+    <w:rPrDefault>
+      <w:rPr>
+        <w:rFonts w:asciiTheme="minorHAnsi" w:eastAsiaTheme="minorEastAsia" w:hAnsiTheme="minorHAnsi" w:cstheme="minorBidi"/>
+        <w:sz w:val="22"/>
+        <w:szCs w:val="22"/>
+        <w:lang w:val="de-CH" w:eastAsia="de-CH" w:bidi="ar-SA"/>
+      </w:rPr>
+    </w:rPrDefault>
+    <w:pPrDefault>
+      <w:pPr>
+        <w:spacing w:after="160" w:line="259" w:lineRule="auto"/>
+      </w:pPr>
+    </w:pPrDefault>
+  </w:docDefaults>
+  <w:latentStyles w:defLockedState="0" w:defUIPriority="99" w:defSemiHidden="0" w:defUnhideWhenUsed="0" w:defQFormat="0" w:count="371">
+    <w:lsdException w:name="Normal" w:uiPriority="0" w:qFormat="1"/>
+    <w:lsdException w:name="heading 1" w:uiPriority="9" w:qFormat="1"/>
+    <w:lsdException w:name="heading 2" w:semiHidden="1" w:uiPriority="9" w:unhideWhenUsed="1" w:qFormat="1"/>
+    <w:lsdException w:name="heading 3" w:semiHidden="1" w:uiPriority="9" w:unhideWhenUsed="1" w:qFormat="1"/>
+    <w:lsdException w:name="heading 4" w:semiHidden="1" w:uiPriority="9" w:unhideWhenUsed="1" w:qFormat="1"/>
+    <w:lsdException w:name="heading 5" w:semiHidden="1" w:uiPriority="9" w:unhideWhenUsed="1" w:qFormat="1"/>
+    <w:lsdException w:name="heading 6" w:semiHidden="1" w:uiPriority="9" w:unhideWhenUsed="1" w:qFormat="1"/>
+    <w:lsdException w:name="heading 7" w:semiHidden="1" w:uiPriority="9" w:unhideWhenUsed="1" w:qFormat="1"/>
+    <w:lsdException w:name="heading 8" w:semiHidden="1" w:uiPriority="9" w:unhideWhenUsed="1" w:qFormat="1"/>
+    <w:lsdException w:name="heading 9" w:semiHidden="1" w:uiPriority="9" w:unhideWhenUsed="1" w:qFormat="1"/>
+    <w:lsdException w:name="index 1" w:semiHidden="1" w:unhideWhenUsed="1"/>
+    <w:lsdException w:name="index 2" w:semiHidden="1" w:unhideWhenUsed="1"/>
+    <w:lsdException w:name="index 3" w:semiHidden="1" w:unhideWhenUsed="1"/>
+    <w:lsdException w:name="index 4" w:semiHidden="1" w:unhideWhenUsed="1"/>
+    <w:lsdException w:name="index 5" w:semiHidden="1" w:unhideWhenUsed="1"/>
+    <w:lsdException w:name="index 6" w:semiHidden="1" w:unhideWhenUsed="1"/>
+    <w:lsdException w:name="index 7" w:semiHidden="1" w:unhideWhenUsed="1"/>
+    <w:lsdException w:name="index 8" w:semiHidden="1" w:unhideWhenUsed="1"/>
+    <w:lsdException w:name="index 9" w:semiHidden="1" w:unhideWhenUsed="1"/>
+    <w:lsdException w:name="toc 1" w:semiHidden="1" w:uiPriority="39" w:unhideWhenUsed="1"/>
+    <w:lsdException w:name="toc 2" w:semiHidden="1" w:uiPriority="39" w:unhideWhenUsed="1"/>
+    <w:lsdException w:name="toc 3" w:semiHidden="1" w:uiPriority="39" w:unhideWhenUsed="1"/>
+    <w:lsdException w:name="toc 4" w:semiHidden="1" w:uiPriority="39" w:unhideWhenUsed="1"/>
+    <w:lsdException w:name="toc 5" w:semiHidden="1" w:uiPriority="39" w:unhideWhenUsed="1"/>
+    <w:lsdException w:name="toc 6" w:semiHidden="1" w:uiPriority="39" w:unhideWhenUsed="1"/>
+    <w:lsdException w:name="toc 7" w:semiHidden="1" w:uiPriority="39" w:unhideWhenUsed="1"/>
+    <w:lsdException w:name="toc 8" w:semiHidden="1" w:uiPriority="39" w:unhideWhenUsed="1"/>
+    <w:lsdException w:name="toc 9" w:semiHidden="1" w:uiPriority="39" w:unhideWhenUsed="1"/>
+    <w:lsdException w:name="Normal Indent" w:semiHidden="1" w:unhideWhenUsed="1"/>
+    <w:lsdException w:name="footnote text" w:semiHidden="1" w:unhideWhenUsed="1"/>
+    <w:lsdException w:name="annotation text" w:semiHidden="1" w:unhideWhenUsed="1"/>
+    <w:lsdException w:name="header" w:semiHidden="1" w:unhideWhenUsed="1"/>
+    <w:lsdException w:name="footer" w:semiHidden="1" w:unhideWhenUsed="1"/>
+    <w:lsdException w:name="index heading" w:semiHidden="1" w:unhideWhenUsed="1"/>
+    <w:lsdException w:name="caption" w:semiHidden="1" w:uiPriority="35" w:unhideWhenUsed="1" w:qFormat="1"/>
+    <w:lsdException w:name="table of figures" w:semiHidden="1" w:unhideWhenUsed="1"/>
+    <w:lsdException w:name="envelope address" w:semiHidden="1" w:unhideWhenUsed="1"/>
+    <w:lsdException w:name="envelope return" w:semiHidden="1" w:unhideWhenUsed="1"/>
+    <w:lsdException w:name="footnote reference" w:semiHidden="1" w:unhideWhenUsed="1"/>
+    <w:lsdException w:name="annotation reference" w:semiHidden="1" w:unhideWhenUsed="1"/>
+    <w:lsdException w:name="line number" w:semiHidden="1" w:unhideWhenUsed="1"/>
+    <w:lsdException w:name="page number" w:semiHidden="1" w:unhideWhenUsed="1"/>
+    <w:lsdException w:name="endnote reference" w:semiHidden="1" w:unhideWhenUsed="1"/>
+    <w:lsdException w:name="endnote text" w:semiHidden="1" w:unhideWhenUsed="1"/>
+    <w:lsdException w:name="table of authorities" w:semiHidden="1" w:unhideWhenUsed="1"/>
+    <w:lsdException w:name="macro" w:semiHidden="1" w:unhideWhenUsed="1"/>
+    <w:lsdException w:name="toa heading" w:semiHidden="1" w:unhideWhenUsed="1"/>
+    <w:lsdException w:name="List" w:semiHidden="1" w:unhideWhenUsed="1"/>
+    <w:lsdException w:name="List Bullet" w:semiHidden="1" w:unhideWhenUsed="1"/>
+    <w:lsdException w:name="List Number" w:semiHidden="1" w:unhideWhenUsed="1"/>
+    <w:lsdException w:name="List 2" w:semiHidden="1" w:unhideWhenUsed="1"/>
+    <w:lsdException w:name="List 3" w:semiHidden="1" w:unhideWhenUsed="1"/>
+    <w:lsdException w:name="List 4" w:semiHidden="1" w:unhideWhenUsed="1"/>
+    <w:lsdException w:name="List 5" w:semiHidden="1" w:unhideWhenUsed="1"/>
+    <w:lsdException w:name="List Bullet 2" w:semiHidden="1" w:unhideWhenUsed="1"/>
+    <w:lsdException w:name="List Bullet 3" w:semiHidden="1" w:unhideWhenUsed="1"/>
+    <w:lsdException w:name="List Bullet 4" w:semiHidden="1" w:unhideWhenUsed="1"/>
+    <w:lsdException w:name="List Bullet 5" w:semiHidden="1" w:unhideWhenUsed="1"/>
+    <w:lsdException w:name="List Number 2" w:semiHidden="1" w:unhideWhenUsed="1"/>
+    <w:lsdException w:name="List Number 3" w:semiHidden="1" w:unhideWhenUsed="1"/>
+    <w:lsdException w:name="List Number 4" w:semiHidden="1" w:unhideWhenUsed="1"/>
+    <w:lsdException w:name="List Number 5" w:semiHidden="1" w:unhideWhenUsed="1"/>
+    <w:lsdException w:name="Title" w:uiPriority="10" w:qFormat="1"/>
+    <w:lsdException w:name="Closing" w:semiHidden="1" w:unhideWhenUsed="1"/>
+    <w:lsdException w:name="Signature" w:semiHidden="1" w:unhideWhenUsed="1"/>
+    <w:lsdException w:name="Default Paragraph Font" w:semiHidden="1" w:uiPriority="1" w:unhideWhenUsed="1"/>
+    <w:lsdException w:name="Body Text" w:semiHidden="1" w:unhideWhenUsed="1"/>
+    <w:lsdException w:name="Body Text Indent" w:semiHidden="1" w:unhideWhenUsed="1"/>
+    <w:lsdException w:name="List Continue" w:semiHidden="1" w:unhideWhenUsed="1"/>
+    <w:lsdException w:name="List Continue 2" w:semiHidden="1" w:unhideWhenUsed="1"/>
+    <w:lsdException w:name="List Continue 3" w:semiHidden="1" w:unhideWhenUsed="1"/>
+    <w:lsdException w:name="List Continue 4" w:semiHidden="1" w:unhideWhenUsed="1"/>
+    <w:lsdException w:name="List Continue 5" w:semiHidden="1" w:unhideWhenUsed="1"/>
+    <w:lsdException w:name="Message Header" w:semiHidden="1" w:unhideWhenUsed="1"/>
+    <w:lsdException w:name="Subtitle" w:uiPriority="11" w:qFormat="1"/>
+    <w:lsdException w:name="Salutation" w:semiHidden="1" w:unhideWhenUsed="1"/>
+    <w:lsdException w:name="Date" w:semiHidden="1" w:unhideWhenUsed="1"/>
+    <w:lsdException w:name="Body Text First Indent" w:semiHidden="1" w:unhideWhenUsed="1"/>
+    <w:lsdException w:name="Body Text First Indent 2" w:semiHidden="1" w:unhideWhenUsed="1"/>
+    <w:lsdException w:name="Note Heading" w:semiHidden="1" w:unhideWhenUsed="1"/>
+    <w:lsdException w:name="Body Text 2" w:semiHidden="1" w:unhideWhenUsed="1"/>
+    <w:lsdException w:name="Body Text 3" w:semiHidden="1" w:unhideWhenUsed="1"/>
+    <w:lsdException w:name="Body Text Indent 2" w:semiHidden="1" w:unhideWhenUsed="1"/>
+    <w:lsdException w:name="Body Text Indent 3" w:semiHidden="1" w:unhideWhenUsed="1"/>
+    <w:lsdException w:name="Block Text" w:semiHidden="1" w:unhideWhenUsed="1"/>
+    <w:lsdException w:name="Hyperlink" w:semiHidden="1" w:unhideWhenUsed="1"/>
+    <w:lsdException w:name="FollowedHyperlink" w:semiHidden="1" w:unhideWhenUsed="1"/>
+    <w:lsdException w:name="Strong" w:uiPriority="22" w:qFormat="1"/>
+    <w:lsdException w:name="Emphasis" w:uiPriority="20" w:qFormat="1"/>
+    <w:lsdException w:name="Document Map" w:semiHidden="1" w:unhideWhenUsed="1"/>
+    <w:lsdException w:name="Plain Text" w:semiHidden="1" w:unhideWhenUsed="1"/>
+    <w:lsdException w:name="E-mail Signature" w:semiHidden="1" w:unhideWhenUsed="1"/>
+    <w:lsdException w:name="HTML Top of Form" w:semiHidden="1" w:unhideWhenUsed="1"/>
+    <w:lsdException w:name="HTML Bottom of Form" w:semiHidden="1" w:unhideWhenUsed="1"/>
+    <w:lsdException w:name="Normal (Web)" w:semiHidden="1" w:unhideWhenUsed="1"/>
+    <w:lsdException w:name="HTML Acronym" w:semiHidden="1" w:unhideWhenUsed="1"/>
+    <w:lsdException w:name="HTML Address" w:semiHidden="1" w:unhideWhenUsed="1"/>
+    <w:lsdException w:name="HTML Cite" w:semiHidden="1" w:unhideWhenUsed="1"/>
+    <w:lsdException w:name="HTML Code" w:semiHidden="1" w:unhideWhenUsed="1"/>
+    <w:lsdException w:name="HTML Definition" w:semiHidden="1" w:unhideWhenUsed="1"/>
+    <w:lsdException w:name="HTML Keyboard" w:semiHidden="1" w:unhideWhenUsed="1"/>
+    <w:lsdException w:name="HTML Preformatted" w:semiHidden="1" w:unhideWhenUsed="1"/>
+    <w:lsdException w:name="HTML Sample" w:semiHidden="1" w:unhideWhenUsed="1"/>
+    <w:lsdException w:name="HTML Typewriter" w:semiHidden="1" w:unhideWhenUsed="1"/>
+    <w:lsdException w:name="HTML Variable" w:semiHidden="1" w:unhideWhenUsed="1"/>
+    <w:lsdException w:name="Normal Table" w:semiHidden="1" w:unhideWhenUsed="1"/>
+    <w:lsdException w:name="annotation subject" w:semiHidden="1" w:unhideWhenUsed="1"/>
+    <w:lsdException w:name="No List" w:semiHidden="1" w:unhideWhenUsed="1"/>
+    <w:lsdException w:name="Outline List 1" w:semiHidden="1" w:unhideWhenUsed="1"/>
+    <w:lsdException w:name="Outline List 2" w:semiHidden="1" w:unhideWhenUsed="1"/>
+    <w:lsdException w:name="Outline List 3" w:semiHidden="1" w:unhideWhenUsed="1"/>
+    <w:lsdException w:name="Table Simple 1" w:semiHidden="1" w:unhideWhenUsed="1"/>
+    <w:lsdException w:name="Table Simple 2" w:semiHidden="1" w:unhideWhenUsed="1"/>
+    <w:lsdException w:name="Table Simple 3" w:semiHidden="1" w:unhideWhenUsed="1"/>
+    <w:lsdException w:name="Table Classic 1" w:semiHidden="1" w:unhideWhenUsed="1"/>
+    <w:lsdException w:name="Table Classic 2" w:semiHidden="1" w:unhideWhenUsed="1"/>
+    <w:lsdException w:name="Table Classic 3" w:semiHidden="1" w:unhideWhenUsed="1"/>
+    <w:lsdException w:name="Table Classic 4" w:semiHidden="1" w:unhideWhenUsed="1"/>
+    <w:lsdException w:name="Table Colorful 1" w:semiHidden="1" w:unhideWhenUsed="1"/>
+    <w:lsdException w:name="Table Colorful 2" w:semiHidden="1" w:unhideWhenUsed="1"/>
+    <w:lsdException w:name="Table Colorful 3" w:semiHidden="1" w:unhideWhenUsed="1"/>
+    <w:lsdException w:name="Table Columns 1" w:semiHidden="1" w:unhideWhenUsed="1"/>
+    <w:lsdException w:name="Table Columns 2" w:semiHidden="1" w:unhideWhenUsed="1"/>
+    <w:lsdException w:name="Table Columns 3" w:semiHidden="1" w:unhideWhenUsed="1"/>
+    <w:lsdException w:name="Table Columns 4" w:semiHidden="1" w:unhideWhenUsed="1"/>
+    <w:lsdException w:name="Table Columns 5" w:semiHidden="1" w:unhideWhenUsed="1"/>
+    <w:lsdException w:name="Table Grid 1" w:semiHidden="1" w:unhideWhenUsed="1"/>
+    <w:lsdException w:name="Table Grid 2" w:semiHidden="1" w:unhideWhenUsed="1"/>
+    <w:lsdException w:name="Table Grid 3" w:semiHidden="1" w:unhideWhenUsed="1"/>
+    <w:lsdException w:name="Table Grid 4" w:semiHidden="1" w:unhideWhenUsed="1"/>
+    <w:lsdException w:name="Table Grid 5" w:semiHidden="1" w:unhideWhenUsed="1"/>
+    <w:lsdException w:name="Table Grid 6" w:semiHidden="1" w:unhideWhenUsed="1"/>
+    <w:lsdException w:name="Table Grid 7" w:semiHidden="1" w:unhideWhenUsed="1"/>
+    <w:lsdException w:name="Table Grid 8" w:semiHidden="1" w:unhideWhenUsed="1"/>
+    <w:lsdException w:name="Table List 1" w:semiHidden="1" w:unhideWhenUsed="1"/>
+    <w:lsdException w:name="Table List 2" w:semiHidden="1" w:unhideWhenUsed="1"/>
+    <w:lsdException w:name="Table List 3" w:semiHidden="1" w:unhideWhenUsed="1"/>
+    <w:lsdException w:name="Table List 4" w:semiHidden="1" w:unhideWhenUsed="1"/>
+    <w:lsdException w:name="Table List 5" w:semiHidden="1" w:unhideWhenUsed="1"/>
+    <w:lsdException w:name="Table List 6" w:semiHidden="1" w:unhideWhenUsed="1"/>
+    <w:lsdException w:name="Table List 7" w:semiHidden="1" w:unhideWhenUsed="1"/>
+    <w:lsdException w:name="Table List 8" w:semiHidden="1" w:unhideWhenUsed="1"/>
+    <w:lsdException w:name="Table 3D effects 1" w:semiHidden="1" w:unhideWhenUsed="1"/>
+    <w:lsdException w:name="Table 3D effects 2" w:semiHidden="1" w:unhideWhenUsed="1"/>
+    <w:lsdException w:name="Table 3D effects 3" w:semiHidden="1" w:unhideWhenUsed="1"/>
+    <w:lsdException w:name="Table Contemporary" w:semiHidden="1" w:unhideWhenUsed="1"/>
+    <w:lsdException w:name="Table Elegant" w:semiHidden="1" w:unhideWhenUsed="1"/>
+    <w:lsdException w:name="Table Professional" w:semiHidden="1" w:unhideWhenUsed="1"/>
+    <w:lsdException w:name="Table Subtle 1" w:semiHidden="1" w:unhideWhenUsed="1"/>
+    <w:lsdException w:name="Table Subtle 2" w:semiHidden="1" w:unhideWhenUsed="1"/>
+    <w:lsdException w:name="Table Web 1" w:semiHidden="1" w:unhideWhenUsed="1"/>
+    <w:lsdException w:name="Table Web 2" w:semiHidden="1" w:unhideWhenUsed="1"/>
+    <w:lsdException w:name="Table Web 3" w:semiHidden="1" w:unhideWhenUsed="1"/>
+    <w:lsdException w:name="Balloon Text" w:semiHidden="1" w:unhideWhenUsed="1"/>
+    <w:lsdException w:name="Table Grid" w:uiPriority="39"/>
+    <w:lsdException w:name="Table Theme" w:semiHidden="1" w:unhideWhenUsed="1"/>
+    <w:lsdException w:name="Placeholder Text" w:semiHidden="1"/>
+    <w:lsdException w:name="No Spacing" w:uiPriority="1" w:qFormat="1"/>
+    <w:lsdException w:name="Light Shading" w:uiPriority="60"/>
+    <w:lsdException w:name="Light List" w:uiPriority="61"/>
+    <w:lsdException w:name="Light Grid" w:uiPriority="62"/>
+    <w:lsdException w:name="Medium Shading 1" w:uiPriority="63"/>
+    <w:lsdException w:name="Medium Shading 2" w:uiPriority="64"/>
+    <w:lsdException w:name="Medium List 1" w:uiPriority="65"/>
+    <w:lsdException w:name="Medium List 2" w:uiPriority="66"/>
+    <w:lsdException w:name="Medium Grid 1" w:uiPriority="67"/>
+    <w:lsdException w:name="Medium Grid 2" w:uiPriority="68"/>
+    <w:lsdException w:name="Medium Grid 3" w:uiPriority="69"/>
+    <w:lsdException w:name="Dark List" w:uiPriority="70"/>
+    <w:lsdException w:name="Colorful Shading" w:uiPriority="71"/>
+    <w:lsdException w:name="Colorful List" w:uiPriority="72"/>
+    <w:lsdException w:name="Colorful Grid" w:uiPriority="73"/>
+    <w:lsdException w:name="Light Shading Accent 1" w:uiPriority="60"/>
+    <w:lsdException w:name="Light List Accent 1" w:uiPriority="61"/>
+    <w:lsdException w:name="Light Grid Accent 1" w:uiPriority="62"/>
+    <w:lsdException w:name="Medium Shading 1 Accent 1" w:uiPriority="63"/>
+    <w:lsdException w:name="Medium Shading 2 Accent 1" w:uiPriority="64"/>
+    <w:lsdException w:name="Medium List 1 Accent 1" w:uiPriority="65"/>
+    <w:lsdException w:name="Revision" w:semiHidden="1"/>
+    <w:lsdException w:name="List Paragraph" w:uiPriority="34" w:qFormat="1"/>
+    <w:lsdException w:name="Quote" w:uiPriority="29" w:qFormat="1"/>
+    <w:lsdException w:name="Intense Quote" w:uiPriority="30" w:qFormat="1"/>
+    <w:lsdException w:name="Medium List 2 Accent 1" w:uiPriority="66"/>
+    <w:lsdException w:name="Medium Grid 1 Accent 1" w:uiPriority="67"/>
+    <w:lsdException w:name="Medium Grid 2 Accent 1" w:uiPriority="68"/>
+    <w:lsdException w:name="Medium Grid 3 Accent 1" w:uiPriority="69"/>
+    <w:lsdException w:name="Dark List Accent 1" w:uiPriority="70"/>
+    <w:lsdException w:name="Colorful Shading Accent 1" w:uiPriority="71"/>
+    <w:lsdException w:name="Colorful List Accent 1" w:uiPriority="72"/>
+    <w:lsdException w:name="Colorful Grid Accent 1" w:uiPriority="73"/>
+    <w:lsdException w:name="Light Shading Accent 2" w:uiPriority="60"/>
+    <w:lsdException w:name="Light List Accent 2" w:uiPriority="61"/>
+    <w:lsdException w:name="Light Grid Accent 2" w:uiPriority="62"/>
+    <w:lsdException w:name="Medium Shading 1 Accent 2" w:uiPriority="63"/>
+    <w:lsdException w:name="Medium Shading 2 Accent 2" w:uiPriority="64"/>
+    <w:lsdException w:name="Medium List 1 Accent 2" w:uiPriority="65"/>
+    <w:lsdException w:name="Medium List 2 Accent 2" w:uiPriority="66"/>
+    <w:lsdException w:name="Medium Grid 1 Accent 2" w:uiPriority="67"/>
+    <w:lsdException w:name="Medium Grid 2 Accent 2" w:uiPriority="68"/>
+    <w:lsdException w:name="Medium Grid 3 Accent 2" w:uiPriority="69"/>
+    <w:lsdException w:name="Dark List Accent 2" w:uiPriority="70"/>
+    <w:lsdException w:name="Colorful Shading Accent 2" w:uiPriority="71"/>
+    <w:lsdException w:name="Colorful List Accent 2" w:uiPriority="72"/>
+    <w:lsdException w:name="Colorful Grid Accent 2" w:uiPriority="73"/>
+    <w:lsdException w:name="Light Shading Accent 3" w:uiPriority="60"/>
+    <w:lsdException w:name="Light List Accent 3" w:uiPriority="61"/>
+    <w:lsdException w:name="Light Grid Accent 3" w:uiPriority="62"/>
+    <w:lsdException w:name="Medium Shading 1 Accent 3" w:uiPriority="63"/>
+    <w:lsdException w:name="Medium Shading 2 Accent 3" w:uiPriority="64"/>
+    <w:lsdException w:name="Medium List 1 Accent 3" w:uiPriority="65"/>
+    <w:lsdException w:name="Medium List 2 Accent 3" w:uiPriority="66"/>
+    <w:lsdException w:name="Medium Grid 1 Accent 3" w:uiPriority="67"/>
+    <w:lsdException w:name="Medium Grid 2 Accent 3" w:uiPriority="68"/>
+    <w:lsdException w:name="Medium Grid 3 Accent 3" w:uiPriority="69"/>
+    <w:lsdException w:name="Dark List Accent 3" w:uiPriority="70"/>
+    <w:lsdException w:name="Colorful Shading Accent 3" w:uiPriority="71"/>
+    <w:lsdException w:name="Colorful List Accent 3" w:uiPriority="72"/>
+    <w:lsdException w:name="Colorful Grid Accent 3" w:uiPriority="73"/>
+    <w:lsdException w:name="Light Shading Accent 4" w:uiPriority="60"/>
+    <w:lsdException w:name="Light List Accent 4" w:uiPriority="61"/>
+    <w:lsdException w:name="Light Grid Accent 4" w:uiPriority="62"/>
+    <w:lsdException w:name="Medium Shading 1 Accent 4" w:uiPriority="63"/>
+    <w:lsdException w:name="Medium Shading 2 Accent 4" w:uiPriority="64"/>
+    <w:lsdException w:name="Medium List 1 Accent 4" w:uiPriority="65"/>
+    <w:lsdException w:name="Medium List 2 Accent 4" w:uiPriority="66"/>
+    <w:lsdException w:name="Medium Grid 1 Accent 4" w:uiPriority="67"/>
+    <w:lsdException w:name="Medium Grid 2 Accent 4" w:uiPriority="68"/>
+    <w:lsdException w:name="Medium Grid 3 Accent 4" w:uiPriority="69"/>
+    <w:lsdException w:name="Dark List Accent 4" w:uiPriority="70"/>
+    <w:lsdException w:name="Colorful Shading Accent 4" w:uiPriority="71"/>
+    <w:lsdException w:name="Colorful List Accent 4" w:uiPriority="72"/>
+    <w:lsdException w:name="Colorful Grid Accent 4" w:uiPriority="73"/>
+    <w:lsdException w:name="Light Shading Accent 5" w:uiPriority="60"/>
+    <w:lsdException w:name="Light List Accent 5" w:uiPriority="61"/>
+    <w:lsdException w:name="Light Grid Accent 5" w:uiPriority="62"/>
+    <w:lsdException w:name="Medium Shading 1 Accent 5" w:uiPriority="63"/>
+    <w:lsdException w:name="Medium Shading 2 Accent 5" w:uiPriority="64"/>
+    <w:lsdException w:name="Medium List 1 Accent 5" w:uiPriority="65"/>
+    <w:lsdException w:name="Medium List 2 Accent 5" w:uiPriority="66"/>
+    <w:lsdException w:name="Medium Grid 1 Accent 5" w:uiPriority="67"/>
+    <w:lsdException w:name="Medium Grid 2 Accent 5" w:uiPriority="68"/>
+    <w:lsdException w:name="Medium Grid 3 Accent 5" w:uiPriority="69"/>
+    <w:lsdException w:name="Dark List Accent 5" w:uiPriority="70"/>
+    <w:lsdException w:name="Colorful Shading Accent 5" w:uiPriority="71"/>
+    <w:lsdException w:name="Colorful List Accent 5" w:uiPriority="72"/>
+    <w:lsdException w:name="Colorful Grid Accent 5" w:uiPriority="73"/>
+    <w:lsdException w:name="Light Shading Accent 6" w:uiPriority="60"/>
+    <w:lsdException w:name="Light List Accent 6" w:uiPriority="61"/>
+    <w:lsdException w:name="Light Grid Accent 6" w:uiPriority="62"/>
+    <w:lsdException w:name="Medium Shading 1 Accent 6" w:uiPriority="63"/>
+    <w:lsdException w:name="Medium Shading 2 Accent 6" w:uiPriority="64"/>
+    <w:lsdException w:name="Medium List 1 Accent 6" w:uiPriority="65"/>
+    <w:lsdException w:name="Medium List 2 Accent 6" w:uiPriority="66"/>
+    <w:lsdException w:name="Medium Grid 1 Accent 6" w:uiPriority="67"/>
+    <w:lsdException w:name="Medium Grid 2 Accent 6" w:uiPriority="68"/>
+    <w:lsdException w:name="Medium Grid 3 Accent 6" w:uiPriority="69"/>
+    <w:lsdException w:name="Dark List Accent 6" w:uiPriority="70"/>
+    <w:lsdException w:name="Colorful Shading Accent 6" w:uiPriority="71"/>
+    <w:lsdException w:name="Colorful List Accent 6" w:uiPriority="72"/>
+    <w:lsdException w:name="Colorful Grid Accent 6" w:uiPriority="73"/>
+    <w:lsdException w:name="Subtle Emphasis" w:uiPriority="19" w:qFormat="1"/>
+    <w:lsdException w:name="Intense Emphasis" w:uiPriority="21" w:qFormat="1"/>
+    <w:lsdException w:name="Subtle Reference" w:uiPriority="31" w:qFormat="1"/>
+    <w:lsdException w:name="Intense Reference" w:uiPriority="32" w:qFormat="1"/>
+    <w:lsdException w:name="Book Title" w:uiPriority="33" w:qFormat="1"/>
+    <w:lsdException w:name="Bibliography" w:semiHidden="1" w:uiPriority="37" w:unhideWhenUsed="1"/>
+    <w:lsdException w:name="TOC Heading" w:semiHidden="1" w:uiPriority="39" w:unhideWhenUsed="1" w:qFormat="1"/>
+    <w:lsdException w:name="Plain Table 1" w:uiPriority="41"/>
+    <w:lsdException w:name="Plain Table 2" w:uiPriority="42"/>
+    <w:lsdException w:name="Plain Table 3" w:uiPriority="43"/>
+    <w:lsdException w:name="Plain Table 4" w:uiPriority="44"/>
+    <w:lsdException w:name="Plain Table 5" w:uiPriority="45"/>
+    <w:lsdException w:name="Grid Table Light" w:uiPriority="40"/>
+    <w:lsdException w:name="Grid Table 1 Light" w:uiPriority="46"/>
+    <w:lsdException w:name="Grid Table 2" w:uiPriority="47"/>
+    <w:lsdException w:name="Grid Table 3" w:uiPriority="48"/>
+    <w:lsdException w:name="Grid Table 4" w:uiPriority="49"/>
+    <w:lsdException w:name="Grid Table 5 Dark" w:uiPriority="50"/>
+    <w:lsdException w:name="Grid Table 6 Colorful" w:uiPriority="51"/>
+    <w:lsdException w:name="Grid Table 7 Colorful" w:uiPriority="52"/>
+    <w:lsdException w:name="Grid Table 1 Light Accent 1" w:uiPriority="46"/>
+    <w:lsdException w:name="Grid Table 2 Accent 1" w:uiPriority="47"/>
+    <w:lsdException w:name="Grid Table 3 Accent 1" w:uiPriority="48"/>
+    <w:lsdException w:name="Grid Table 4 Accent 1" w:uiPriority="49"/>
+    <w:lsdException w:name="Grid Table 5 Dark Accent 1" w:uiPriority="50"/>
+    <w:lsdException w:name="Grid Table 6 Colorful Accent 1" w:uiPriority="51"/>
+    <w:lsdException w:name="Grid Table 7 Colorful Accent 1" w:uiPriority="52"/>
+    <w:lsdException w:name="Grid Table 1 Light Accent 2" w:uiPriority="46"/>
+    <w:lsdException w:name="Grid Table 2 Accent 2" w:uiPriority="47"/>
+    <w:lsdException w:name="Grid Table 3 Accent 2" w:uiPriority="48"/>
+    <w:lsdException w:name="Grid Table 4 Accent 2" w:uiPriority="49"/>
+    <w:lsdException w:name="Grid Table 5 Dark Accent 2" w:uiPriority="50"/>
+    <w:lsdException w:name="Grid Table 6 Colorful Accent 2" w:uiPriority="51"/>
+    <w:lsdException w:name="Grid Table 7 Colorful Accent 2" w:uiPriority="52"/>
+    <w:lsdException w:name="Grid Table 1 Light Accent 3" w:uiPriority="46"/>
+    <w:lsdException w:name="Grid Table 2 Accent 3" w:uiPriority="47"/>
+    <w:lsdException w:name="Grid Table 3 Accent 3" w:uiPriority="48"/>
+    <w:lsdException w:name="Grid Table 4 Accent 3" w:uiPriority="49"/>
+    <w:lsdException w:name="Grid Table 5 Dark Accent 3" w:uiPriority="50"/>
+    <w:lsdException w:name="Grid Table 6 Colorful Accent 3" w:uiPriority="51"/>
+    <w:lsdException w:name="Grid Table 7 Colorful Accent 3" w:uiPriority="52"/>
+    <w:lsdException w:name="Grid Table 1 Light Accent 4" w:uiPriority="46"/>
+    <w:lsdException w:name="Grid Table 2 Accent 4" w:uiPriority="47"/>
+    <w:lsdException w:name="Grid Table 3 Accent 4" w:uiPriority="48"/>
+    <w:lsdException w:name="Grid Table 4 Accent 4" w:uiPriority="49"/>
+    <w:lsdException w:name="Grid Table 5 Dark Accent 4" w:uiPriority="50"/>
+    <w:lsdException w:name="Grid Table 6 Colorful Accent 4" w:uiPriority="51"/>
+    <w:lsdException w:name="Grid Table 7 Colorful Accent 4" w:uiPriority="52"/>
+    <w:lsdException w:name="Grid Table 1 Light Accent 5" w:uiPriority="46"/>
+    <w:lsdException w:name="Grid Table 2 Accent 5" w:uiPriority="47"/>
+    <w:lsdException w:name="Grid Table 3 Accent 5" w:uiPriority="48"/>
+    <w:lsdException w:name="Grid Table 4 Accent 5" w:uiPriority="49"/>
+    <w:lsdException w:name="Grid Table 5 Dark Accent 5" w:uiPriority="50"/>
+    <w:lsdException w:name="Grid Table 6 Colorful Accent 5" w:uiPriority="51"/>
+    <w:lsdException w:name="Grid Table 7 Colorful Accent 5" w:uiPriority="52"/>
+    <w:lsdException w:name="Grid Table 1 Light Accent 6" w:uiPriority="46"/>
+    <w:lsdException w:name="Grid Table 2 Accent 6" w:uiPriority="47"/>
+    <w:lsdException w:name="Grid Table 3 Accent 6" w:uiPriority="48"/>
+    <w:lsdException w:name="Grid Table 4 Accent 6" w:uiPriority="49"/>
+    <w:lsdException w:name="Grid Table 5 Dark Accent 6" w:uiPriority="50"/>
+    <w:lsdException w:name="Grid Table 6 Colorful Accent 6" w:uiPriority="51"/>
+    <w:lsdException w:name="Grid Table 7 Colorful Accent 6" w:uiPriority="52"/>
+    <w:lsdException w:name="List Table 1 Light" w:uiPriority="46"/>
+    <w:lsdException w:name="List Table 2" w:uiPriority="47"/>
+    <w:lsdException w:name="List Table 3" w:uiPriority="48"/>
+    <w:lsdException w:name="List Table 4" w:uiPriority="49"/>
+    <w:lsdException w:name="List Table 5 Dark" w:uiPriority="50"/>
+    <w:lsdException w:name="List Table 6 Colorful" w:uiPriority="51"/>
+    <w:lsdException w:name="List Table 7 Colorful" w:uiPriority="52"/>
+    <w:lsdException w:name="List Table 1 Light Accent 1" w:uiPriority="46"/>
+    <w:lsdException w:name="List Table 2 Accent 1" w:uiPriority="47"/>
+    <w:lsdException w:name="List Table 3 Accent 1" w:uiPriority="48"/>
+    <w:lsdException w:name="List Table 4 Accent 1" w:uiPriority="49"/>
+    <w:lsdException w:name="List Table 5 Dark Accent 1" w:uiPriority="50"/>
+    <w:lsdException w:name="List Table 6 Colorful Accent 1" w:uiPriority="51"/>
+    <w:lsdException w:name="List Table 7 Colorful Accent 1" w:uiPriority="52"/>
+    <w:lsdException w:name="List Table 1 Light Accent 2" w:uiPriority="46"/>
+    <w:lsdException w:name="List Table 2 Accent 2" w:uiPriority="47"/>
+    <w:lsdException w:name="List Table 3 Accent 2" w:uiPriority="48"/>
+    <w:lsdException w:name="List Table 4 Accent 2" w:uiPriority="49"/>
+    <w:lsdException w:name="List Table 5 Dark Accent 2" w:uiPriority="50"/>
+    <w:lsdException w:name="List Table 6 Colorful Accent 2" w:uiPriority="51"/>
+    <w:lsdException w:name="List Table 7 Colorful Accent 2" w:uiPriority="52"/>
+    <w:lsdException w:name="List Table 1 Light Accent 3" w:uiPriority="46"/>
+    <w:lsdException w:name="List Table 2 Accent 3" w:uiPriority="47"/>
+    <w:lsdException w:name="List Table 3 Accent 3" w:uiPriority="48"/>
+    <w:lsdException w:name="List Table 4 Accent 3" w:uiPriority="49"/>
+    <w:lsdException w:name="List Table 5 Dark Accent 3" w:uiPriority="50"/>
+    <w:lsdException w:name="List Table 6 Colorful Accent 3" w:uiPriority="51"/>
+    <w:lsdException w:name="List Table 7 Colorful Accent 3" w:uiPriority="52"/>
+    <w:lsdException w:name="List Table 1 Light Accent 4" w:uiPriority="46"/>
+    <w:lsdException w:name="List Table 2 Accent 4" w:uiPriority="47"/>
+    <w:lsdException w:name="List Table 3 Accent 4" w:uiPriority="48"/>
+    <w:lsdException w:name="List Table 4 Accent 4" w:uiPriority="49"/>
+    <w:lsdException w:name="List Table 5 Dark Accent 4" w:uiPriority="50"/>
+    <w:lsdException w:name="List Table 6 Colorful Accent 4" w:uiPriority="51"/>
+    <w:lsdException w:name="List Table 7 Colorful Accent 4" w:uiPriority="52"/>
+    <w:lsdException w:name="List Table 1 Light Accent 5" w:uiPriority="46"/>
+    <w:lsdException w:name="List Table 2 Accent 5" w:uiPriority="47"/>
+    <w:lsdException w:name="List Table 3 Accent 5" w:uiPriority="48"/>
+    <w:lsdException w:name="List Table 4 Accent 5" w:uiPriority="49"/>
+    <w:lsdException w:name="List Table 5 Dark Accent 5" w:uiPriority="50"/>
+    <w:lsdException w:name="List Table 6 Colorful Accent 5" w:uiPriority="51"/>
+    <w:lsdException w:name="List Table 7 Colorful Accent 5" w:uiPriority="52"/>
+    <w:lsdException w:name="List Table 1 Light Accent 6" w:uiPriority="46"/>
+    <w:lsdException w:name="List Table 2 Accent 6" w:uiPriority="47"/>
+    <w:lsdException w:name="List Table 3 Accent 6" w:uiPriority="48"/>
+    <w:lsdException w:name="List Table 4 Accent 6" w:uiPriority="49"/>
+    <w:lsdException w:name="List Table 5 Dark Accent 6" w:uiPriority="50"/>
+    <w:lsdException w:name="List Table 6 Colorful Accent 6" w:uiPriority="51"/>
+    <w:lsdException w:name="List Table 7 Colorful Accent 6" w:uiPriority="52"/>
+  </w:latentStyles>
+  <w:style w:type="paragraph" w:default="1" w:styleId="Standard">
+    <w:name w:val="Normal"/>
+    <w:qFormat/>
+  </w:style>
+  <w:style w:type="character" w:default="1" w:styleId="Absatz-Standardschriftart">
+    <w:name w:val="Default Paragraph Font"/>
+    <w:uiPriority w:val="1"/>
+    <w:semiHidden/>
+    <w:unhideWhenUsed/>
+  </w:style>
+  <w:style w:type="table" w:default="1" w:styleId="NormaleTabelle">
+    <w:name w:val="Normal Table"/>
+    <w:uiPriority w:val="99"/>
+    <w:semiHidden/>
+    <w:unhideWhenUsed/>
+    <w:tblPr>
+      <w:tblInd w:w="0" w:type="dxa"/>
+      <w:tblCellMar>
+        <w:top w:w="0" w:type="dxa"/>
+        <w:left w:w="108" w:type="dxa"/>
+        <w:bottom w:w="0" w:type="dxa"/>
+        <w:right w:w="108" w:type="dxa"/>
+      </w:tblCellMar>
+    </w:tblPr>
+  </w:style>
+  <w:style w:type="numbering" w:default="1" w:styleId="KeineListe">
+    <w:name w:val="No List"/>
+    <w:uiPriority w:val="99"/>
+    <w:semiHidden/>
+    <w:unhideWhenUsed/>
+  </w:style>
+  <w:style w:type="paragraph" w:customStyle="1" w:styleId="AB301E12A4334FEC96FF82C582F6DEA3">
+    <w:name w:val="AB301E12A4334FEC96FF82C582F6DEA3"/>
+    <w:rsid w:val="0011721E"/>
+  </w:style>
+  <w:style w:type="paragraph" w:customStyle="1" w:styleId="2700C8B650B44600833A80FAE3ACF934">
+    <w:name w:val="2700C8B650B44600833A80FAE3ACF934"/>
+    <w:rsid w:val="0011721E"/>
+  </w:style>
+  <w:style w:type="paragraph" w:customStyle="1" w:styleId="6C0BB747396247E499D6BFCA602271DE">
+    <w:name w:val="6C0BB747396247E499D6BFCA602271DE"/>
+    <w:rsid w:val="0011721E"/>
+  </w:style>
+  <w:style w:type="paragraph" w:customStyle="1" w:styleId="BCB5C8FB299F4D41B97CA81A77DB82CF">
+    <w:name w:val="BCB5C8FB299F4D41B97CA81A77DB82CF"/>
+    <w:rsid w:val="0011721E"/>
+  </w:style>
+  <w:style w:type="paragraph" w:customStyle="1" w:styleId="18A29417EDC84BD8A6A0F86611A5199F">
+    <w:name w:val="18A29417EDC84BD8A6A0F86611A5199F"/>
+    <w:rsid w:val="0011721E"/>
+  </w:style>
+</w:styles>
+</file>
+
+<file path=word/glossary/webSettings.xml><?xml version="1.0" encoding="utf-8"?>
+<w:webSettings xmlns:mc="http://schemas.openxmlformats.org/markup-compatibility/2006" xmlns:r="http://schemas.openxmlformats.org/officeDocument/2006/relationships" xmlns:w="http://schemas.openxmlformats.org/wordprocessingml/2006/main" xmlns:w14="http://schemas.microsoft.com/office/word/2010/wordml" xmlns:w15="http://schemas.microsoft.com/office/word/2012/wordml" mc:Ignorable="w14 w15">
+  <w:optimizeForBrowser/>
+  <w:allowPNG/>
+</w:webSettings>
 </file>
 
 <file path=word/theme/theme1.xml><?xml version="1.0" encoding="utf-8"?>
@@ -8360,11 +9462,30 @@
 </file>
 
 <file path=customXml/item1.xml><?xml version="1.0" encoding="utf-8"?>
+<CoverPageProperties xmlns="http://schemas.microsoft.com/office/2006/coverPageProps">
+  <PublishDate/>
+  <Abstract/>
+  <CompanyAddress/>
+  <CompanyPhone/>
+  <CompanyFax/>
+  <CompanyEmail/>
+</CoverPageProperties>
+</file>
+
+<file path=customXml/item2.xml><?xml version="1.0" encoding="utf-8"?>
 <b:Sources xmlns:b="http://schemas.openxmlformats.org/officeDocument/2006/bibliography" xmlns="http://schemas.openxmlformats.org/officeDocument/2006/bibliography" SelectedStyle="\APASixthEditionOfficeOnline.xsl" StyleName="APA" Version="6"/>
 </file>
 
 <file path=customXml/itemProps1.xml><?xml version="1.0" encoding="utf-8"?>
-<ds:datastoreItem xmlns:ds="http://schemas.openxmlformats.org/officeDocument/2006/customXml" ds:itemID="{F35A87A5-09D5-45A5-9129-7EC6CDB82285}">
+<ds:datastoreItem xmlns:ds="http://schemas.openxmlformats.org/officeDocument/2006/customXml" ds:itemID="{55AF091B-3C7A-41E3-B477-F2FDAA23CFDA}">
+  <ds:schemaRefs>
+    <ds:schemaRef ds:uri="http://schemas.microsoft.com/office/2006/coverPageProps"/>
+  </ds:schemaRefs>
+</ds:datastoreItem>
+</file>
+
+<file path=customXml/itemProps2.xml><?xml version="1.0" encoding="utf-8"?>
+<ds:datastoreItem xmlns:ds="http://schemas.openxmlformats.org/officeDocument/2006/customXml" ds:itemID="{C68DE6AE-9FFC-4B6E-83C1-59240F91BE07}">
   <ds:schemaRefs>
     <ds:schemaRef ds:uri="http://schemas.openxmlformats.org/officeDocument/2006/bibliography"/>
   </ds:schemaRefs>

</xml_diff>

<commit_message>
trying to resolve merge conflict...
</commit_message>
<xml_diff>
--- a/planning/SRS.docx
+++ b/planning/SRS.docx
@@ -11,6 +11,7 @@
       <w:r>
         <w:rPr>
           <w:noProof/>
+          <w:lang w:val="de-CH" w:eastAsia="de-CH"/>
         </w:rPr>
         <mc:AlternateContent>
           <mc:Choice Requires="wpg">
@@ -253,7 +254,7 @@
           </mc:Choice>
           <mc:Fallback>
             <w:pict>
-              <v:group w14:anchorId="4C7EFF08" id="Gruppe 149" o:spid="_x0000_s1026" style="position:absolute;margin-left:17.55pt;margin-top:19.15pt;width:8in;height:95.7pt;z-index:251656704;mso-width-percent:941;mso-height-percent:121;mso-position-horizontal-relative:page;mso-position-vertical-relative:page;mso-width-percent:941;mso-height-percent:121" coordorigin="" coordsize="73152,12161" o:gfxdata="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">
+              <v:group w14:anchorId="2AFE703A" id="Gruppe 149" o:spid="_x0000_s1026" style="position:absolute;margin-left:17.55pt;margin-top:19.15pt;width:8in;height:95.7pt;z-index:251656704;mso-width-percent:941;mso-height-percent:121;mso-position-horizontal-relative:page;mso-position-vertical-relative:page;mso-width-percent:941;mso-height-percent:121" coordorigin="" coordsize="73152,12161" o:gfxdata="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">
                 <v:shape id="Rechteck 51" o:spid="_x0000_s1027" style="position:absolute;width:73152;height:11303;visibility:visible;mso-wrap-style:square;v-text-anchor:middle" coordsize="7312660,1129665" o:gfxdata="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" path="m,l7312660,r,1129665l3619500,733425,,1091565,,xe" fillcolor="#4f81bd [3204]" stroked="f" strokeweight="2pt">
                   <v:path arrowok="t" o:connecttype="custom" o:connectlocs="0,0;7315200,0;7315200,1130373;3620757,733885;0,1092249;0,0" o:connectangles="0,0,0,0,0,0"/>
                 </v:shape>
@@ -345,15 +346,7 @@
                               <w:t>Team:</w:t>
                             </w:r>
                             <w:r>
-                              <w:t xml:space="preserve"> J. </w:t>
-                            </w:r>
-                            <w:proofErr w:type="spellStart"/>
-                            <w:r>
-                              <w:t>Schärer</w:t>
-                            </w:r>
-                            <w:proofErr w:type="spellEnd"/>
-                            <w:r>
-                              <w:t>, J. Niklaus, A. Sellathurai, S. Berger</w:t>
+                              <w:t xml:space="preserve"> J. Schärer, J. Niklaus, A. Sellathurai, S. Berger</w:t>
                             </w:r>
                           </w:p>
                           <w:p>
@@ -364,15 +357,7 @@
                               <w:t>Customer:</w:t>
                             </w:r>
                             <w:r>
-                              <w:t xml:space="preserve">  </w:t>
-                            </w:r>
-                            <w:proofErr w:type="spellStart"/>
-                            <w:r>
-                              <w:t>Bledar</w:t>
-                            </w:r>
-                            <w:proofErr w:type="spellEnd"/>
-                            <w:r>
-                              <w:t xml:space="preserve"> Aga</w:t>
+                              <w:t xml:space="preserve">  Bledar Aga</w:t>
                             </w:r>
                           </w:p>
                           <w:p>
@@ -429,15 +414,7 @@
                                     <w:rPr>
                                       <w:b/>
                                     </w:rPr>
-                                    <w:t>Ver</w:t>
-                                  </w:r>
-                                  <w:bookmarkStart w:id="1" w:name="_GoBack"/>
-                                  <w:bookmarkEnd w:id="1"/>
-                                  <w:r>
-                                    <w:rPr>
-                                      <w:b/>
-                                    </w:rPr>
-                                    <w:t>sion</w:t>
+                                    <w:t>Version</w:t>
                                   </w:r>
                                 </w:p>
                               </w:tc>
@@ -731,15 +708,7 @@
                         <w:t>Team:</w:t>
                       </w:r>
                       <w:r>
-                        <w:t xml:space="preserve"> J. </w:t>
-                      </w:r>
-                      <w:proofErr w:type="spellStart"/>
-                      <w:r>
-                        <w:t>Schärer</w:t>
-                      </w:r>
-                      <w:proofErr w:type="spellEnd"/>
-                      <w:r>
-                        <w:t>, J. Niklaus, A. Sellathurai, S. Berger</w:t>
+                        <w:t xml:space="preserve"> J. Schärer, J. Niklaus, A. Sellathurai, S. Berger</w:t>
                       </w:r>
                     </w:p>
                     <w:p>
@@ -750,15 +719,7 @@
                         <w:t>Customer:</w:t>
                       </w:r>
                       <w:r>
-                        <w:t xml:space="preserve">  </w:t>
-                      </w:r>
-                      <w:proofErr w:type="spellStart"/>
-                      <w:r>
-                        <w:t>Bledar</w:t>
-                      </w:r>
-                      <w:proofErr w:type="spellEnd"/>
-                      <w:r>
-                        <w:t xml:space="preserve"> Aga</w:t>
+                        <w:t xml:space="preserve">  Bledar Aga</w:t>
                       </w:r>
                     </w:p>
                     <w:p>
@@ -768,11 +729,11 @@
                         </w:rPr>
                         <w:t xml:space="preserve">Update: </w:t>
                       </w:r>
-                      <w:bookmarkStart w:id="2" w:name="Date"/>
+                      <w:bookmarkStart w:id="1" w:name="Date"/>
                       <w:r>
                         <w:t>07.10.2014</w:t>
                       </w:r>
-                      <w:bookmarkEnd w:id="2"/>
+                      <w:bookmarkEnd w:id="1"/>
                     </w:p>
                     <w:tbl>
                       <w:tblPr>
@@ -815,15 +776,7 @@
                               <w:rPr>
                                 <w:b/>
                               </w:rPr>
-                              <w:t>Ver</w:t>
-                            </w:r>
-                            <w:bookmarkStart w:id="3" w:name="_GoBack"/>
-                            <w:bookmarkEnd w:id="3"/>
-                            <w:r>
-                              <w:rPr>
-                                <w:b/>
-                              </w:rPr>
-                              <w:t>sion</w:t>
+                              <w:t>Version</w:t>
                             </w:r>
                           </w:p>
                         </w:tc>
@@ -2213,13 +2166,84 @@
           <w:lang w:val="en-US"/>
         </w:rPr>
       </w:pPr>
-      <w:bookmarkStart w:id="4" w:name="_Toc400481670"/>
+      <w:bookmarkStart w:id="2" w:name="_Toc400481670"/>
       <w:r>
         <w:rPr>
           <w:lang w:val="en-US"/>
         </w:rPr>
         <w:t>1. Introduction</w:t>
       </w:r>
+      <w:bookmarkEnd w:id="2"/>
+    </w:p>
+    <w:p>
+      <w:pPr>
+        <w:rPr>
+          <w:lang w:val="en-US"/>
+        </w:rPr>
+      </w:pPr>
+    </w:p>
+    <w:p>
+      <w:pPr>
+        <w:pStyle w:val="berschrift2"/>
+        <w:rPr>
+          <w:lang w:val="en-US"/>
+        </w:rPr>
+      </w:pPr>
+      <w:bookmarkStart w:id="3" w:name="_Toc400481671"/>
+      <w:r>
+        <w:rPr>
+          <w:lang w:val="en-US"/>
+        </w:rPr>
+        <w:t>1.a. Purpose</w:t>
+      </w:r>
+      <w:bookmarkEnd w:id="3"/>
+    </w:p>
+    <w:p>
+      <w:pPr>
+        <w:rPr>
+          <w:lang w:val="en-US"/>
+        </w:rPr>
+      </w:pPr>
+      <w:r>
+        <w:rPr>
+          <w:lang w:val="en-US"/>
+        </w:rPr>
+        <w:t>This document is the Software Requirements Specification for the ESE 2014 apartment- and shared room search platform project.</w:t>
+      </w:r>
+      <w:r>
+        <w:rPr>
+          <w:lang w:val="en-US"/>
+        </w:rPr>
+        <w:t xml:space="preserve"> This software aims to provide a practical and easy to use environment for searching for apartments and shared rooms, as well as placing advertisements for such.</w:t>
+      </w:r>
+    </w:p>
+    <w:p>
+      <w:pPr>
+        <w:rPr>
+          <w:lang w:val="en-US"/>
+        </w:rPr>
+      </w:pPr>
+      <w:r>
+        <w:rPr>
+          <w:lang w:val="en-US"/>
+        </w:rPr>
+        <w:t xml:space="preserve">This document is meant for our customer and us, the development team, to deliver a common base and detailed description of all the criteria the software should meet in the end. </w:t>
+      </w:r>
+    </w:p>
+    <w:p>
+      <w:pPr>
+        <w:pStyle w:val="berschrift2"/>
+        <w:rPr>
+          <w:lang w:val="en-US"/>
+        </w:rPr>
+      </w:pPr>
+      <w:bookmarkStart w:id="4" w:name="_Toc400481672"/>
+      <w:r>
+        <w:rPr>
+          <w:lang w:val="en-US"/>
+        </w:rPr>
+        <w:t>1.b. Stakeholders</w:t>
+      </w:r>
       <w:bookmarkEnd w:id="4"/>
     </w:p>
     <w:p>
@@ -2228,6 +2252,12 @@
           <w:lang w:val="en-US"/>
         </w:rPr>
       </w:pPr>
+      <w:r>
+        <w:rPr>
+          <w:lang w:val="en-US"/>
+        </w:rPr>
+        <w:t>Bledar Aga and ESE Team 7</w:t>
+      </w:r>
     </w:p>
     <w:p>
       <w:pPr>
@@ -2236,20 +2266,12 @@
           <w:lang w:val="en-US"/>
         </w:rPr>
       </w:pPr>
-      <w:bookmarkStart w:id="5" w:name="_Toc400481671"/>
-      <w:proofErr w:type="gramStart"/>
-      <w:r>
-        <w:rPr>
-          <w:lang w:val="en-US"/>
-        </w:rPr>
-        <w:t>1.a</w:t>
-      </w:r>
-      <w:proofErr w:type="gramEnd"/>
-      <w:r>
-        <w:rPr>
-          <w:lang w:val="en-US"/>
-        </w:rPr>
-        <w:t>. Purpose</w:t>
+      <w:bookmarkStart w:id="5" w:name="_Toc400481673"/>
+      <w:r>
+        <w:rPr>
+          <w:lang w:val="en-US"/>
+        </w:rPr>
+        <w:t>1.c. Definitions</w:t>
       </w:r>
       <w:bookmarkEnd w:id="5"/>
     </w:p>
@@ -2261,42 +2283,36 @@
       </w:pPr>
       <w:r>
         <w:rPr>
-          <w:lang w:val="en-US"/>
-        </w:rPr>
-        <w:t>This document is the Software Requirements Specification for the ESE 2014 apartment- and shared room search platform project.</w:t>
-      </w:r>
-      <w:r>
-        <w:rPr>
-          <w:lang w:val="en-US"/>
-        </w:rPr>
-        <w:t xml:space="preserve"> This software aims to provide a practical and easy to use environment for searching for apartments and shared rooms, as well as placing advertisements for such.</w:t>
-      </w:r>
-    </w:p>
-    <w:p>
-      <w:pPr>
-        <w:rPr>
-          <w:lang w:val="en-US"/>
-        </w:rPr>
-      </w:pPr>
-      <w:r>
-        <w:rPr>
-          <w:lang w:val="en-US"/>
-        </w:rPr>
-        <w:t xml:space="preserve">This document </w:t>
-      </w:r>
-      <w:proofErr w:type="gramStart"/>
-      <w:r>
-        <w:rPr>
-          <w:lang w:val="en-US"/>
-        </w:rPr>
-        <w:t>is meant</w:t>
-      </w:r>
-      <w:proofErr w:type="gramEnd"/>
-      <w:r>
-        <w:rPr>
-          <w:lang w:val="en-US"/>
-        </w:rPr>
-        <w:t xml:space="preserve"> for our customer and us, the development team, to deliver a common base and detailed description of all the criteria the software should meet in the end. </w:t>
+          <w:b/>
+          <w:lang w:val="en-US"/>
+        </w:rPr>
+        <w:t>Searcher:</w:t>
+      </w:r>
+      <w:r>
+        <w:rPr>
+          <w:lang w:val="en-US"/>
+        </w:rPr>
+        <w:t xml:space="preserve"> A person who wants to find a room in a shared apartment.</w:t>
+      </w:r>
+    </w:p>
+    <w:p>
+      <w:pPr>
+        <w:rPr>
+          <w:lang w:val="en-US"/>
+        </w:rPr>
+      </w:pPr>
+      <w:r>
+        <w:rPr>
+          <w:b/>
+          <w:lang w:val="en-US"/>
+        </w:rPr>
+        <w:t>Provider:</w:t>
+      </w:r>
+      <w:r>
+        <w:rPr>
+          <w:lang w:val="en-US"/>
+        </w:rPr>
+        <w:t xml:space="preserve"> A person who wants to find a person for a room in his/her apartment.</w:t>
       </w:r>
     </w:p>
     <w:p>
@@ -2306,20 +2322,12 @@
           <w:lang w:val="en-US"/>
         </w:rPr>
       </w:pPr>
-      <w:bookmarkStart w:id="6" w:name="_Toc400481672"/>
-      <w:proofErr w:type="gramStart"/>
-      <w:r>
-        <w:rPr>
-          <w:lang w:val="en-US"/>
-        </w:rPr>
-        <w:t>1.b</w:t>
-      </w:r>
-      <w:proofErr w:type="gramEnd"/>
-      <w:r>
-        <w:rPr>
-          <w:lang w:val="en-US"/>
-        </w:rPr>
-        <w:t>. Stakeholders</w:t>
+      <w:bookmarkStart w:id="6" w:name="_Toc400481674"/>
+      <w:r>
+        <w:rPr>
+          <w:lang w:val="en-US"/>
+        </w:rPr>
+        <w:t>1.d. System overview</w:t>
       </w:r>
       <w:bookmarkEnd w:id="6"/>
     </w:p>
@@ -2329,19 +2337,30 @@
           <w:lang w:val="en-US"/>
         </w:rPr>
       </w:pPr>
-      <w:proofErr w:type="spellStart"/>
-      <w:r>
-        <w:rPr>
-          <w:lang w:val="en-US"/>
-        </w:rPr>
-        <w:t>Bledar</w:t>
-      </w:r>
-      <w:proofErr w:type="spellEnd"/>
-      <w:r>
-        <w:rPr>
-          <w:lang w:val="en-US"/>
-        </w:rPr>
-        <w:t xml:space="preserve"> Aga and ESE Team 7</w:t>
+      <w:r>
+        <w:rPr>
+          <w:lang w:val="en-US"/>
+        </w:rPr>
+        <w:t xml:space="preserve">The purpose is to provide a system where a Searcher can find a shared apartment and a Provider can place an ad for a shared apartment. </w:t>
+      </w:r>
+    </w:p>
+    <w:p>
+      <w:pPr>
+        <w:rPr>
+          <w:lang w:val="en-US"/>
+        </w:rPr>
+      </w:pPr>
+      <w:r>
+        <w:rPr>
+          <w:lang w:val="en-US"/>
+        </w:rPr>
+        <w:t xml:space="preserve">Our goal is to out </w:t>
+      </w:r>
+      <w:r>
+        <w:rPr>
+          <w:lang w:val="en-US"/>
+        </w:rPr>
+        <w:t>beat the market with further methods for scheduling an appointment for visiting a shared apartment.</w:t>
       </w:r>
     </w:p>
     <w:p>
@@ -2351,156 +2370,14 @@
           <w:lang w:val="en-US"/>
         </w:rPr>
       </w:pPr>
-      <w:bookmarkStart w:id="7" w:name="_Toc400481673"/>
-      <w:proofErr w:type="gramStart"/>
-      <w:r>
-        <w:rPr>
-          <w:lang w:val="en-US"/>
-        </w:rPr>
-        <w:t>1.c</w:t>
-      </w:r>
-      <w:proofErr w:type="gramEnd"/>
-      <w:r>
-        <w:rPr>
-          <w:lang w:val="en-US"/>
-        </w:rPr>
-        <w:t>. Definitions</w:t>
+      <w:bookmarkStart w:id="7" w:name="_Toc400481675"/>
+      <w:r>
+        <w:rPr>
+          <w:lang w:val="en-US"/>
+        </w:rPr>
+        <w:t>1.e. References</w:t>
       </w:r>
       <w:bookmarkEnd w:id="7"/>
-    </w:p>
-    <w:p>
-      <w:pPr>
-        <w:rPr>
-          <w:lang w:val="en-US"/>
-        </w:rPr>
-      </w:pPr>
-      <w:r>
-        <w:rPr>
-          <w:b/>
-          <w:lang w:val="en-US"/>
-        </w:rPr>
-        <w:t>Searcher:</w:t>
-      </w:r>
-      <w:r>
-        <w:rPr>
-          <w:lang w:val="en-US"/>
-        </w:rPr>
-        <w:t xml:space="preserve"> A person who wants to find a room in a shared apartment.</w:t>
-      </w:r>
-    </w:p>
-    <w:p>
-      <w:pPr>
-        <w:rPr>
-          <w:lang w:val="en-US"/>
-        </w:rPr>
-      </w:pPr>
-      <w:r>
-        <w:rPr>
-          <w:b/>
-          <w:lang w:val="en-US"/>
-        </w:rPr>
-        <w:t>Provider:</w:t>
-      </w:r>
-      <w:r>
-        <w:rPr>
-          <w:lang w:val="en-US"/>
-        </w:rPr>
-        <w:t xml:space="preserve"> A person who wants to find a person for a room in his/her apartment.</w:t>
-      </w:r>
-    </w:p>
-    <w:p>
-      <w:pPr>
-        <w:pStyle w:val="berschrift2"/>
-        <w:rPr>
-          <w:lang w:val="en-US"/>
-        </w:rPr>
-      </w:pPr>
-      <w:bookmarkStart w:id="8" w:name="_Toc400481674"/>
-      <w:proofErr w:type="gramStart"/>
-      <w:r>
-        <w:rPr>
-          <w:lang w:val="en-US"/>
-        </w:rPr>
-        <w:t>1.d</w:t>
-      </w:r>
-      <w:proofErr w:type="gramEnd"/>
-      <w:r>
-        <w:rPr>
-          <w:lang w:val="en-US"/>
-        </w:rPr>
-        <w:t>. System overview</w:t>
-      </w:r>
-      <w:bookmarkEnd w:id="8"/>
-    </w:p>
-    <w:p>
-      <w:pPr>
-        <w:rPr>
-          <w:lang w:val="en-US"/>
-        </w:rPr>
-      </w:pPr>
-      <w:r>
-        <w:rPr>
-          <w:lang w:val="en-US"/>
-        </w:rPr>
-        <w:t xml:space="preserve">The purpose is to provide a system where a Searcher can find a shared apartment and a Provider can place an ad for a shared apartment. </w:t>
-      </w:r>
-    </w:p>
-    <w:p>
-      <w:pPr>
-        <w:rPr>
-          <w:lang w:val="en-US"/>
-        </w:rPr>
-      </w:pPr>
-      <w:r>
-        <w:rPr>
-          <w:lang w:val="en-US"/>
-        </w:rPr>
-        <w:t xml:space="preserve">Our goal is </w:t>
-      </w:r>
-      <w:proofErr w:type="gramStart"/>
-      <w:r>
-        <w:rPr>
-          <w:lang w:val="en-US"/>
-        </w:rPr>
-        <w:t xml:space="preserve">to out </w:t>
-      </w:r>
-      <w:r>
-        <w:rPr>
-          <w:lang w:val="en-US"/>
-        </w:rPr>
-        <w:t>beat</w:t>
-      </w:r>
-      <w:proofErr w:type="gramEnd"/>
-      <w:r>
-        <w:rPr>
-          <w:lang w:val="en-US"/>
-        </w:rPr>
-        <w:t xml:space="preserve"> the market with further methods for scheduling an appointment for visiting a shared apartment.</w:t>
-      </w:r>
-    </w:p>
-    <w:p>
-      <w:pPr>
-        <w:pStyle w:val="berschrift2"/>
-        <w:rPr>
-          <w:lang w:val="en-US"/>
-        </w:rPr>
-      </w:pPr>
-      <w:bookmarkStart w:id="9" w:name="_Toc400481675"/>
-      <w:proofErr w:type="gramStart"/>
-      <w:r>
-        <w:rPr>
-          <w:lang w:val="en-US"/>
-        </w:rPr>
-        <w:t>1.e</w:t>
-      </w:r>
-      <w:proofErr w:type="gramEnd"/>
-      <w:r>
-        <w:rPr>
-          <w:lang w:val="en-US"/>
-        </w:rPr>
-        <w:t>. References</w:t>
-      </w:r>
-      <w:bookmarkEnd w:id="9"/>
     </w:p>
     <w:p>
       <w:pPr>
@@ -2614,14 +2491,14 @@
           <w:lang w:val="en-US"/>
         </w:rPr>
       </w:pPr>
-      <w:bookmarkStart w:id="10" w:name="_Toc400481676"/>
+      <w:bookmarkStart w:id="8" w:name="_Toc400481676"/>
       <w:r>
         <w:rPr>
           <w:lang w:val="en-US"/>
         </w:rPr>
         <w:t>2. Overall description</w:t>
       </w:r>
-      <w:bookmarkEnd w:id="10"/>
+      <w:bookmarkEnd w:id="8"/>
     </w:p>
     <w:p>
       <w:pPr>
@@ -2637,23 +2514,15 @@
           <w:lang w:val="en-US"/>
         </w:rPr>
       </w:pPr>
-      <w:bookmarkStart w:id="11" w:name="_Toc221528083"/>
-      <w:bookmarkStart w:id="12" w:name="_Toc400481677"/>
-      <w:proofErr w:type="gramStart"/>
-      <w:r>
-        <w:rPr>
-          <w:lang w:val="en-US"/>
-        </w:rPr>
-        <w:t>2.a</w:t>
-      </w:r>
-      <w:proofErr w:type="gramEnd"/>
-      <w:r>
-        <w:rPr>
-          <w:lang w:val="en-US"/>
-        </w:rPr>
-        <w:t>. Use cases</w:t>
-      </w:r>
-      <w:bookmarkEnd w:id="12"/>
+      <w:bookmarkStart w:id="9" w:name="_Toc400481677"/>
+      <w:bookmarkStart w:id="10" w:name="_Toc221528083"/>
+      <w:r>
+        <w:rPr>
+          <w:lang w:val="en-US"/>
+        </w:rPr>
+        <w:t>2.a. Use cases</w:t>
+      </w:r>
+      <w:bookmarkEnd w:id="9"/>
     </w:p>
     <w:p>
       <w:pPr>
@@ -2704,7 +2573,7 @@
         </w:drawing>
       </w:r>
     </w:p>
-    <w:bookmarkEnd w:id="11"/>
+    <w:bookmarkEnd w:id="10"/>
     <w:p>
       <w:pPr>
         <w:pStyle w:val="Listenabsatz"/>
@@ -2851,25 +2720,7 @@
           <w:b/>
           <w:lang w:val="en-US"/>
         </w:rPr>
-        <w:t xml:space="preserve">As a </w:t>
-      </w:r>
-      <w:proofErr w:type="gramStart"/>
-      <w:r>
-        <w:rPr>
-          <w:rFonts w:cs="Arial"/>
-          <w:b/>
-          <w:lang w:val="en-US"/>
-        </w:rPr>
-        <w:t>provider</w:t>
-      </w:r>
-      <w:proofErr w:type="gramEnd"/>
-      <w:r>
-        <w:rPr>
-          <w:rFonts w:cs="Arial"/>
-          <w:b/>
-          <w:lang w:val="en-US"/>
-        </w:rPr>
-        <w:t xml:space="preserve"> I want to make an ad of my shared apartment, answer to enquiries, rank searchers and schedule appointments with the searcher</w:t>
+        <w:t>As a provider I want to make an ad of my shared apartment, answer to enquiries, rank searchers and schedule appointments with the searcher</w:t>
       </w:r>
     </w:p>
     <w:p>
@@ -3211,25 +3062,7 @@
           <w:b/>
           <w:lang w:val="en-US"/>
         </w:rPr>
-        <w:t xml:space="preserve">After successful </w:t>
-      </w:r>
-      <w:proofErr w:type="gramStart"/>
-      <w:r>
-        <w:rPr>
-          <w:rFonts w:cs="Arial"/>
-          <w:b/>
-          <w:lang w:val="en-US"/>
-        </w:rPr>
-        <w:t>interaction</w:t>
-      </w:r>
-      <w:proofErr w:type="gramEnd"/>
-      <w:r>
-        <w:rPr>
-          <w:rFonts w:cs="Arial"/>
-          <w:b/>
-          <w:lang w:val="en-US"/>
-        </w:rPr>
-        <w:t xml:space="preserve"> the ad is deleted.</w:t>
+        <w:t>After successful interaction the ad is deleted.</w:t>
       </w:r>
     </w:p>
     <w:p>
@@ -3478,23 +3311,7 @@
           <w:b/>
           <w:lang w:val="en-US"/>
         </w:rPr>
-        <w:t xml:space="preserve">As a </w:t>
-      </w:r>
-      <w:proofErr w:type="gramStart"/>
-      <w:r>
-        <w:rPr>
-          <w:b/>
-          <w:lang w:val="en-US"/>
-        </w:rPr>
-        <w:t>user</w:t>
-      </w:r>
-      <w:proofErr w:type="gramEnd"/>
-      <w:r>
-        <w:rPr>
-          <w:b/>
-          <w:lang w:val="en-US"/>
-        </w:rPr>
-        <w:t xml:space="preserve"> I want to log in the system to set my profile settings and organize enquiries.</w:t>
+        <w:t>As a user I want to log in the system to set my profile settings and organize enquiries.</w:t>
       </w:r>
     </w:p>
     <w:p>
@@ -4500,23 +4317,7 @@
           <w:b/>
           <w:lang w:val="en-US"/>
         </w:rPr>
-        <w:t xml:space="preserve">As a </w:t>
-      </w:r>
-      <w:proofErr w:type="gramStart"/>
-      <w:r>
-        <w:rPr>
-          <w:b/>
-          <w:lang w:val="en-US"/>
-        </w:rPr>
-        <w:t>searcher</w:t>
-      </w:r>
-      <w:proofErr w:type="gramEnd"/>
-      <w:r>
-        <w:rPr>
-          <w:b/>
-          <w:lang w:val="en-US"/>
-        </w:rPr>
-        <w:t xml:space="preserve"> I want to be informed about new ads that are relevant to pre-edited search criteria</w:t>
+        <w:t>As a searcher I want to be informed about new ads that are relevant to pre-edited search criteria</w:t>
       </w:r>
     </w:p>
     <w:p>
@@ -4554,17 +4355,8 @@
           <w:b/>
           <w:lang w:val="en-US"/>
         </w:rPr>
-        <w:t xml:space="preserve">New ad that matches Searcher profiles search criteria </w:t>
-      </w:r>
-      <w:proofErr w:type="gramStart"/>
-      <w:r>
-        <w:rPr>
-          <w:b/>
-          <w:lang w:val="en-US"/>
-        </w:rPr>
-        <w:t>is placed</w:t>
-      </w:r>
-      <w:proofErr w:type="gramEnd"/>
+        <w:t>New ad that matches Searcher profiles search criteria is placed</w:t>
+      </w:r>
     </w:p>
     <w:p>
       <w:pPr>
@@ -4659,23 +4451,7 @@
           <w:b/>
           <w:lang w:val="en-US"/>
         </w:rPr>
-        <w:t xml:space="preserve">Email </w:t>
-      </w:r>
-      <w:proofErr w:type="gramStart"/>
-      <w:r>
-        <w:rPr>
-          <w:b/>
-          <w:lang w:val="en-US"/>
-        </w:rPr>
-        <w:t>is sent</w:t>
-      </w:r>
-      <w:proofErr w:type="gramEnd"/>
-      <w:r>
-        <w:rPr>
-          <w:b/>
-          <w:lang w:val="en-US"/>
-        </w:rPr>
-        <w:t xml:space="preserve"> to Searcher that a new relevant ad has been placed</w:t>
+        <w:t>Email is sent to Searcher that a new relevant ad has been placed</w:t>
       </w:r>
     </w:p>
     <w:p>
@@ -4748,23 +4524,7 @@
           <w:b/>
           <w:lang w:val="en-US"/>
         </w:rPr>
-        <w:t xml:space="preserve">Searcher </w:t>
-      </w:r>
-      <w:proofErr w:type="gramStart"/>
-      <w:r>
-        <w:rPr>
-          <w:b/>
-          <w:lang w:val="en-US"/>
-        </w:rPr>
-        <w:t>gets informed</w:t>
-      </w:r>
-      <w:proofErr w:type="gramEnd"/>
-      <w:r>
-        <w:rPr>
-          <w:b/>
-          <w:lang w:val="en-US"/>
-        </w:rPr>
-        <w:t xml:space="preserve"> by Email that a new promising ad has been placed.</w:t>
+        <w:t>Searcher gets informed by Email that a new promising ad has been placed.</w:t>
       </w:r>
     </w:p>
     <w:p>
@@ -4971,23 +4731,7 @@
           <w:b/>
           <w:lang w:val="en-US"/>
         </w:rPr>
-        <w:t xml:space="preserve">As a </w:t>
-      </w:r>
-      <w:proofErr w:type="gramStart"/>
-      <w:r>
-        <w:rPr>
-          <w:b/>
-          <w:lang w:val="en-US"/>
-        </w:rPr>
-        <w:t>Searcher</w:t>
-      </w:r>
-      <w:proofErr w:type="gramEnd"/>
-      <w:r>
-        <w:rPr>
-          <w:b/>
-          <w:lang w:val="en-US"/>
-        </w:rPr>
-        <w:t xml:space="preserve"> I want to save certain ads to a personal list</w:t>
+        <w:t>As a Searcher I want to save certain ads to a personal list</w:t>
       </w:r>
     </w:p>
     <w:p>
@@ -5035,23 +4779,7 @@
           <w:b/>
           <w:lang w:val="en-US"/>
         </w:rPr>
-        <w:t xml:space="preserve">Searcher finds an ad he wants to </w:t>
-      </w:r>
-      <w:proofErr w:type="gramStart"/>
-      <w:r>
-        <w:rPr>
-          <w:b/>
-          <w:lang w:val="en-US"/>
-        </w:rPr>
-        <w:t>be informed</w:t>
-      </w:r>
-      <w:proofErr w:type="gramEnd"/>
-      <w:r>
-        <w:rPr>
-          <w:b/>
-          <w:lang w:val="en-US"/>
-        </w:rPr>
-        <w:t xml:space="preserve"> about</w:t>
+        <w:t>Searcher finds an ad he wants to be informed about</w:t>
       </w:r>
     </w:p>
     <w:p>
@@ -5147,23 +4875,7 @@
           <w:b/>
           <w:lang w:val="en-US"/>
         </w:rPr>
-        <w:t xml:space="preserve">Searcher has a bookmark list with relevant ads he wants to </w:t>
-      </w:r>
-      <w:proofErr w:type="gramStart"/>
-      <w:r>
-        <w:rPr>
-          <w:b/>
-          <w:lang w:val="en-US"/>
-        </w:rPr>
-        <w:t>be informed</w:t>
-      </w:r>
-      <w:proofErr w:type="gramEnd"/>
-      <w:r>
-        <w:rPr>
-          <w:b/>
-          <w:lang w:val="en-US"/>
-        </w:rPr>
-        <w:t xml:space="preserve"> about</w:t>
+        <w:t>Searcher has a bookmark list with relevant ads he wants to be informed about</w:t>
       </w:r>
     </w:p>
     <w:p>
@@ -5426,23 +5138,7 @@
           <w:b/>
           <w:lang w:val="en-US"/>
         </w:rPr>
-        <w:t xml:space="preserve">As a </w:t>
-      </w:r>
-      <w:proofErr w:type="gramStart"/>
-      <w:r>
-        <w:rPr>
-          <w:b/>
-          <w:lang w:val="en-US"/>
-        </w:rPr>
-        <w:t>provider</w:t>
-      </w:r>
-      <w:proofErr w:type="gramEnd"/>
-      <w:r>
-        <w:rPr>
-          <w:b/>
-          <w:lang w:val="en-US"/>
-        </w:rPr>
-        <w:t xml:space="preserve"> I want to place an ad and manage the period of placement</w:t>
+        <w:t>As a provider I want to place an ad and manage the period of placement</w:t>
       </w:r>
     </w:p>
     <w:p>
@@ -5538,23 +5234,7 @@
           <w:b/>
           <w:lang w:val="en-US"/>
         </w:rPr>
-        <w:t xml:space="preserve">An end date of the ad placement </w:t>
-      </w:r>
-      <w:proofErr w:type="gramStart"/>
-      <w:r>
-        <w:rPr>
-          <w:b/>
-          <w:lang w:val="en-US"/>
-        </w:rPr>
-        <w:t>is submitted</w:t>
-      </w:r>
-      <w:proofErr w:type="gramEnd"/>
-      <w:r>
-        <w:rPr>
-          <w:b/>
-          <w:lang w:val="en-US"/>
-        </w:rPr>
-        <w:t xml:space="preserve"> in the form</w:t>
+        <w:t>An end date of the ad placement is submitted in the form</w:t>
       </w:r>
     </w:p>
     <w:p>
@@ -5603,23 +5283,7 @@
           <w:lang w:val="en-US"/>
         </w:rPr>
         <w:lastRenderedPageBreak/>
-        <w:t xml:space="preserve">Valid ads </w:t>
-      </w:r>
-      <w:proofErr w:type="gramStart"/>
-      <w:r>
-        <w:rPr>
-          <w:b/>
-          <w:lang w:val="en-US"/>
-        </w:rPr>
-        <w:t>are kept</w:t>
-      </w:r>
-      <w:proofErr w:type="gramEnd"/>
-      <w:r>
-        <w:rPr>
-          <w:b/>
-          <w:lang w:val="en-US"/>
-        </w:rPr>
-        <w:t xml:space="preserve"> in the system</w:t>
+        <w:t>Valid ads are kept in the system</w:t>
       </w:r>
     </w:p>
     <w:p>
@@ -6686,17 +6350,8 @@
           <w:b/>
           <w:lang w:val="en-US"/>
         </w:rPr>
-        <w:t xml:space="preserve">The profile edits or updates </w:t>
-      </w:r>
-      <w:proofErr w:type="gramStart"/>
-      <w:r>
-        <w:rPr>
-          <w:b/>
-          <w:lang w:val="en-US"/>
-        </w:rPr>
-        <w:t>are saved</w:t>
-      </w:r>
-      <w:proofErr w:type="gramEnd"/>
+        <w:t>The profile edits or updates are saved</w:t>
+      </w:r>
     </w:p>
     <w:p>
       <w:pPr>
@@ -6983,388 +6638,368 @@
           <w:lang w:val="en-US"/>
         </w:rPr>
       </w:pPr>
-      <w:bookmarkStart w:id="13" w:name="_Toc400481678"/>
-      <w:proofErr w:type="gramStart"/>
-      <w:r>
-        <w:rPr>
-          <w:lang w:val="en-US"/>
-        </w:rPr>
-        <w:t>2.b</w:t>
-      </w:r>
-      <w:proofErr w:type="gramEnd"/>
-      <w:r>
-        <w:rPr>
-          <w:lang w:val="en-US"/>
-        </w:rPr>
-        <w:t>. Actor characteristics</w:t>
+      <w:bookmarkStart w:id="11" w:name="_Toc400481678"/>
+      <w:r>
+        <w:rPr>
+          <w:lang w:val="en-US"/>
+        </w:rPr>
+        <w:t>2.b. Actor characteristics</w:t>
+      </w:r>
+      <w:bookmarkEnd w:id="11"/>
+    </w:p>
+    <w:p>
+      <w:pPr>
+        <w:rPr>
+          <w:lang w:val="en-US"/>
+        </w:rPr>
+      </w:pPr>
+      <w:r>
+        <w:rPr>
+          <w:b/>
+          <w:lang w:val="en-US"/>
+        </w:rPr>
+        <w:t>Searcher:</w:t>
+      </w:r>
+      <w:r>
+        <w:rPr>
+          <w:lang w:val="en-US"/>
+        </w:rPr>
+        <w:t xml:space="preserve"> A person who wants to find a room in a shared apartment.</w:t>
+      </w:r>
+    </w:p>
+    <w:p>
+      <w:pPr>
+        <w:rPr>
+          <w:lang w:val="en-US"/>
+        </w:rPr>
+      </w:pPr>
+      <w:r>
+        <w:rPr>
+          <w:b/>
+          <w:lang w:val="en-US"/>
+        </w:rPr>
+        <w:t>Provider:</w:t>
+      </w:r>
+      <w:r>
+        <w:rPr>
+          <w:lang w:val="en-US"/>
+        </w:rPr>
+        <w:t xml:space="preserve"> A person who wants to find a person for a room in his/her apartment.</w:t>
+      </w:r>
+    </w:p>
+    <w:p>
+      <w:pPr>
+        <w:pStyle w:val="berschrift1"/>
+        <w:rPr>
+          <w:lang w:val="en-US"/>
+        </w:rPr>
+      </w:pPr>
+      <w:bookmarkStart w:id="12" w:name="_Toc400481679"/>
+      <w:r>
+        <w:rPr>
+          <w:lang w:val="en-US"/>
+        </w:rPr>
+        <w:t>3. Specific Req</w:t>
+      </w:r>
+      <w:r>
+        <w:rPr>
+          <w:lang w:val="en-US"/>
+        </w:rPr>
+        <w:t>uirements</w:t>
+      </w:r>
+      <w:bookmarkEnd w:id="12"/>
+    </w:p>
+    <w:p>
+      <w:pPr>
+        <w:pStyle w:val="berschrift2"/>
+        <w:rPr>
+          <w:lang w:val="en-US"/>
+        </w:rPr>
+      </w:pPr>
+      <w:bookmarkStart w:id="13" w:name="_Toc400481680"/>
+      <w:r>
+        <w:rPr>
+          <w:lang w:val="en-US"/>
+        </w:rPr>
+        <w:t>3.a. Functional requirements</w:t>
       </w:r>
       <w:bookmarkEnd w:id="13"/>
     </w:p>
     <w:p>
       <w:pPr>
-        <w:rPr>
-          <w:lang w:val="en-US"/>
-        </w:rPr>
-      </w:pPr>
-      <w:r>
-        <w:rPr>
-          <w:b/>
-          <w:lang w:val="en-US"/>
-        </w:rPr>
-        <w:t>Searcher:</w:t>
-      </w:r>
-      <w:r>
-        <w:rPr>
-          <w:lang w:val="en-US"/>
-        </w:rPr>
-        <w:t xml:space="preserve"> A person who wants to find a room in a shared apartment.</w:t>
-      </w:r>
-    </w:p>
-    <w:p>
-      <w:pPr>
-        <w:rPr>
-          <w:lang w:val="en-US"/>
-        </w:rPr>
-      </w:pPr>
-      <w:r>
-        <w:rPr>
-          <w:b/>
-          <w:lang w:val="en-US"/>
-        </w:rPr>
-        <w:t>Provider:</w:t>
-      </w:r>
-      <w:r>
-        <w:rPr>
-          <w:lang w:val="en-US"/>
-        </w:rPr>
-        <w:t xml:space="preserve"> A person who wants to find a person for a room in his/her apartment.</w:t>
-      </w:r>
-    </w:p>
-    <w:p>
-      <w:pPr>
-        <w:pStyle w:val="berschrift1"/>
-        <w:rPr>
-          <w:lang w:val="en-US"/>
-        </w:rPr>
-      </w:pPr>
-      <w:bookmarkStart w:id="14" w:name="_Toc400481679"/>
-      <w:r>
-        <w:rPr>
-          <w:lang w:val="en-US"/>
-        </w:rPr>
-        <w:t>3. Specific Req</w:t>
-      </w:r>
-      <w:r>
-        <w:rPr>
-          <w:lang w:val="en-US"/>
-        </w:rPr>
-        <w:t>uirements</w:t>
+        <w:pStyle w:val="Listenabsatz"/>
+        <w:numPr>
+          <w:ilvl w:val="0"/>
+          <w:numId w:val="16"/>
+        </w:numPr>
+        <w:rPr>
+          <w:lang w:val="en-US"/>
+        </w:rPr>
+      </w:pPr>
+      <w:r>
+        <w:rPr>
+          <w:lang w:val="en-US"/>
+        </w:rPr>
+        <w:t>The ad content has certain limits (Description letter limit, Pictures size limit).</w:t>
+      </w:r>
+    </w:p>
+    <w:p>
+      <w:pPr>
+        <w:pStyle w:val="Listenabsatz"/>
+        <w:numPr>
+          <w:ilvl w:val="0"/>
+          <w:numId w:val="16"/>
+        </w:numPr>
+        <w:rPr>
+          <w:lang w:val="en-US"/>
+        </w:rPr>
+      </w:pPr>
+      <w:r>
+        <w:rPr>
+          <w:lang w:val="en-US"/>
+        </w:rPr>
+        <w:t>The ad form has some spaces that cannot be left empty.</w:t>
+      </w:r>
+    </w:p>
+    <w:p>
+      <w:pPr>
+        <w:pStyle w:val="Listenabsatz"/>
+        <w:numPr>
+          <w:ilvl w:val="0"/>
+          <w:numId w:val="16"/>
+        </w:numPr>
+        <w:rPr>
+          <w:lang w:val="en-US"/>
+        </w:rPr>
+      </w:pPr>
+      <w:r>
+        <w:rPr>
+          <w:lang w:val="en-US"/>
+        </w:rPr>
+        <w:t>Users have a login, where they get to organize enquiries, rankings and bookmarks.</w:t>
+      </w:r>
+    </w:p>
+    <w:p>
+      <w:pPr>
+        <w:pStyle w:val="Listenabsatz"/>
+        <w:numPr>
+          <w:ilvl w:val="0"/>
+          <w:numId w:val="16"/>
+        </w:numPr>
+        <w:rPr>
+          <w:lang w:val="en-US"/>
+        </w:rPr>
+      </w:pPr>
+      <w:r>
+        <w:rPr>
+          <w:lang w:val="en-US"/>
+        </w:rPr>
+        <w:t>Design a scalable system with mobile version options.</w:t>
+      </w:r>
+    </w:p>
+    <w:p>
+      <w:pPr>
+        <w:pStyle w:val="Listenabsatz"/>
+        <w:numPr>
+          <w:ilvl w:val="0"/>
+          <w:numId w:val="16"/>
+        </w:numPr>
+        <w:rPr>
+          <w:lang w:val="en-US"/>
+        </w:rPr>
+      </w:pPr>
+      <w:r>
+        <w:rPr>
+          <w:lang w:val="en-US"/>
+        </w:rPr>
+        <w:t>Searcher gets informed when new ads are placed that matches his set up sear</w:t>
+      </w:r>
+      <w:r>
+        <w:rPr>
+          <w:lang w:val="en-US"/>
+        </w:rPr>
+        <w:tab/>
+      </w:r>
+    </w:p>
+    <w:p>
+      <w:pPr>
+        <w:pStyle w:val="Listenabsatz"/>
+        <w:numPr>
+          <w:ilvl w:val="0"/>
+          <w:numId w:val="16"/>
+        </w:numPr>
+        <w:rPr>
+          <w:lang w:val="en-US"/>
+        </w:rPr>
+      </w:pPr>
+      <w:r>
+        <w:rPr>
+          <w:lang w:val="en-US"/>
+        </w:rPr>
+        <w:t>Bonus: Social Media linkable</w:t>
+      </w:r>
+    </w:p>
+    <w:p>
+      <w:pPr>
+        <w:pStyle w:val="berschrift2"/>
+        <w:rPr>
+          <w:lang w:val="en-US"/>
+        </w:rPr>
+      </w:pPr>
+      <w:bookmarkStart w:id="14" w:name="_Toc400481681"/>
+      <w:r>
+        <w:rPr>
+          <w:lang w:val="en-US"/>
+        </w:rPr>
+        <w:t>3.b. Non-functional requirements</w:t>
       </w:r>
       <w:bookmarkEnd w:id="14"/>
     </w:p>
     <w:p>
       <w:pPr>
-        <w:pStyle w:val="berschrift2"/>
-        <w:rPr>
-          <w:lang w:val="en-US"/>
-        </w:rPr>
-      </w:pPr>
-      <w:bookmarkStart w:id="15" w:name="_Toc400481680"/>
-      <w:proofErr w:type="gramStart"/>
-      <w:r>
-        <w:rPr>
-          <w:lang w:val="en-US"/>
-        </w:rPr>
-        <w:t>3.a</w:t>
-      </w:r>
-      <w:proofErr w:type="gramEnd"/>
-      <w:r>
-        <w:rPr>
-          <w:lang w:val="en-US"/>
-        </w:rPr>
-        <w:t>. Functional requirements</w:t>
-      </w:r>
+        <w:pStyle w:val="Listenabsatz"/>
+        <w:numPr>
+          <w:ilvl w:val="0"/>
+          <w:numId w:val="17"/>
+        </w:numPr>
+        <w:rPr>
+          <w:lang w:val="en-US"/>
+        </w:rPr>
+      </w:pPr>
+      <w:r>
+        <w:rPr>
+          <w:lang w:val="en-US"/>
+        </w:rPr>
+        <w:t>The system delivers a UI that makes the main features easily accessible to every user with basic PC experience, with no need for further training.</w:t>
+      </w:r>
+    </w:p>
+    <w:p>
+      <w:pPr>
+        <w:pStyle w:val="Listenabsatz"/>
+        <w:numPr>
+          <w:ilvl w:val="0"/>
+          <w:numId w:val="17"/>
+        </w:numPr>
+        <w:rPr>
+          <w:lang w:val="en-US"/>
+        </w:rPr>
+      </w:pPr>
+      <w:r>
+        <w:rPr>
+          <w:lang w:val="en-US"/>
+        </w:rPr>
+        <w:t>The application is usable on all platforms and display sizes because responsive webdesign is used (twitter bootstrap).</w:t>
+      </w:r>
+    </w:p>
+    <w:p>
+      <w:pPr>
+        <w:pStyle w:val="Listenabsatz"/>
+        <w:numPr>
+          <w:ilvl w:val="0"/>
+          <w:numId w:val="17"/>
+        </w:numPr>
+        <w:rPr>
+          <w:lang w:val="en-US"/>
+        </w:rPr>
+      </w:pPr>
+      <w:r>
+        <w:rPr>
+          <w:lang w:val="en-US"/>
+        </w:rPr>
+        <w:t>Because users might often use the system from mobile devices the performance is greatly optimized.</w:t>
+      </w:r>
+    </w:p>
+    <w:p>
+      <w:pPr>
+        <w:pStyle w:val="Listenabsatz"/>
+        <w:numPr>
+          <w:ilvl w:val="0"/>
+          <w:numId w:val="17"/>
+        </w:numPr>
+        <w:rPr>
+          <w:lang w:val="en-US"/>
+        </w:rPr>
+      </w:pPr>
+      <w:r>
+        <w:rPr>
+          <w:lang w:val="en-US"/>
+        </w:rPr>
+        <w:t>The user data is kept confidential and not passed on to third parties.</w:t>
+      </w:r>
+    </w:p>
+    <w:p>
+      <w:pPr>
+        <w:pStyle w:val="Listenabsatz"/>
+        <w:numPr>
+          <w:ilvl w:val="0"/>
+          <w:numId w:val="17"/>
+        </w:numPr>
+        <w:rPr>
+          <w:lang w:val="en-US"/>
+        </w:rPr>
+      </w:pPr>
+      <w:r>
+        <w:rPr>
+          <w:lang w:val="en-US"/>
+        </w:rPr>
+        <w:t>The usage of the application is completely free of charge for both the provider and the searcher.</w:t>
+      </w:r>
+    </w:p>
+    <w:p>
+      <w:pPr>
+        <w:pStyle w:val="Listenabsatz"/>
+        <w:numPr>
+          <w:ilvl w:val="0"/>
+          <w:numId w:val="17"/>
+        </w:numPr>
+        <w:rPr>
+          <w:lang w:val="en-US"/>
+        </w:rPr>
+      </w:pPr>
+      <w:r>
+        <w:rPr>
+          <w:lang w:val="en-US"/>
+        </w:rPr>
+        <w:t>The most frequently used features (such as bookmarking an object while looking at its profile) are accessible by just one click.</w:t>
+      </w:r>
+    </w:p>
+    <w:p>
+      <w:pPr>
+        <w:pStyle w:val="Listenabsatz"/>
+        <w:numPr>
+          <w:ilvl w:val="0"/>
+          <w:numId w:val="17"/>
+        </w:numPr>
+        <w:rPr>
+          <w:lang w:val="en-US"/>
+        </w:rPr>
+      </w:pPr>
+      <w:r>
+        <w:rPr>
+          <w:lang w:val="en-US"/>
+        </w:rPr>
+        <w:t>Every user action has an immediate reaction. For example: If the user clicks “search”, some kind of response is shown, that lets him now the system is processing the request.</w:t>
+      </w:r>
+    </w:p>
+    <w:p>
+      <w:pPr>
+        <w:pStyle w:val="Listenabsatz"/>
+        <w:numPr>
+          <w:ilvl w:val="0"/>
+          <w:numId w:val="17"/>
+        </w:numPr>
+        <w:rPr>
+          <w:lang w:val="en-US"/>
+        </w:rPr>
+      </w:pPr>
+      <w:r>
+        <w:rPr>
+          <w:lang w:val="en-US"/>
+        </w:rPr>
+        <w:t>Both database structure and usage are designed to ensure data consistency.</w:t>
+      </w:r>
+      <w:bookmarkStart w:id="15" w:name="_GoBack"/>
       <w:bookmarkEnd w:id="15"/>
-    </w:p>
-    <w:p>
-      <w:pPr>
-        <w:pStyle w:val="Listenabsatz"/>
-        <w:numPr>
-          <w:ilvl w:val="0"/>
-          <w:numId w:val="14"/>
-        </w:numPr>
-        <w:rPr>
-          <w:lang w:val="en-US"/>
-        </w:rPr>
-      </w:pPr>
-      <w:r>
-        <w:rPr>
-          <w:lang w:val="en-US"/>
-        </w:rPr>
-        <w:t>The ad content has certain limits (Description letter limit, Pictures size limit).</w:t>
-      </w:r>
-    </w:p>
-    <w:p>
-      <w:pPr>
-        <w:pStyle w:val="Listenabsatz"/>
-        <w:numPr>
-          <w:ilvl w:val="0"/>
-          <w:numId w:val="14"/>
-        </w:numPr>
-        <w:rPr>
-          <w:lang w:val="en-US"/>
-        </w:rPr>
-      </w:pPr>
-      <w:r>
-        <w:rPr>
-          <w:lang w:val="en-US"/>
-        </w:rPr>
-        <w:t xml:space="preserve">The ad form has some spaces that </w:t>
-      </w:r>
-      <w:proofErr w:type="gramStart"/>
-      <w:r>
-        <w:rPr>
-          <w:lang w:val="en-US"/>
-        </w:rPr>
-        <w:t>cannot be left</w:t>
-      </w:r>
-      <w:proofErr w:type="gramEnd"/>
-      <w:r>
-        <w:rPr>
-          <w:lang w:val="en-US"/>
-        </w:rPr>
-        <w:t xml:space="preserve"> empty.</w:t>
-      </w:r>
-    </w:p>
-    <w:p>
-      <w:pPr>
-        <w:pStyle w:val="Listenabsatz"/>
-        <w:numPr>
-          <w:ilvl w:val="0"/>
-          <w:numId w:val="14"/>
-        </w:numPr>
-        <w:rPr>
-          <w:lang w:val="en-US"/>
-        </w:rPr>
-      </w:pPr>
-      <w:r>
-        <w:rPr>
-          <w:lang w:val="en-US"/>
-        </w:rPr>
-        <w:t>Users have a login, where they get to organize enquiries, rankings and bookmarks.</w:t>
-      </w:r>
-    </w:p>
-    <w:p>
-      <w:pPr>
-        <w:pStyle w:val="Listenabsatz"/>
-        <w:numPr>
-          <w:ilvl w:val="0"/>
-          <w:numId w:val="14"/>
-        </w:numPr>
-        <w:rPr>
-          <w:lang w:val="en-US"/>
-        </w:rPr>
-      </w:pPr>
-      <w:r>
-        <w:rPr>
-          <w:lang w:val="en-US"/>
-        </w:rPr>
-        <w:t>Design a scalable system with mobile version options.</w:t>
-      </w:r>
-    </w:p>
-    <w:p>
-      <w:pPr>
-        <w:pStyle w:val="Listenabsatz"/>
-        <w:numPr>
-          <w:ilvl w:val="0"/>
-          <w:numId w:val="14"/>
-        </w:numPr>
-        <w:rPr>
-          <w:lang w:val="en-US"/>
-        </w:rPr>
-      </w:pPr>
-      <w:r>
-        <w:rPr>
-          <w:lang w:val="en-US"/>
-        </w:rPr>
-        <w:t>Searcher gets informed when new ads are placed that matches his set up sear</w:t>
-      </w:r>
-      <w:r>
-        <w:rPr>
-          <w:lang w:val="en-US"/>
-        </w:rPr>
-        <w:tab/>
-      </w:r>
-    </w:p>
-    <w:p>
-      <w:pPr>
-        <w:pStyle w:val="Listenabsatz"/>
-        <w:numPr>
-          <w:ilvl w:val="0"/>
-          <w:numId w:val="14"/>
-        </w:numPr>
-        <w:rPr>
-          <w:lang w:val="en-US"/>
-        </w:rPr>
-      </w:pPr>
-      <w:r>
-        <w:rPr>
-          <w:lang w:val="en-US"/>
-        </w:rPr>
-        <w:t>Bonus: Social Media linkable</w:t>
-      </w:r>
-    </w:p>
-    <w:p>
-      <w:pPr>
-        <w:pStyle w:val="berschrift2"/>
-        <w:rPr>
-          <w:lang w:val="en-US"/>
-        </w:rPr>
-      </w:pPr>
-      <w:bookmarkStart w:id="16" w:name="_Toc400481681"/>
-      <w:proofErr w:type="gramStart"/>
-      <w:r>
-        <w:rPr>
-          <w:lang w:val="en-US"/>
-        </w:rPr>
-        <w:t>3.b</w:t>
-      </w:r>
-      <w:proofErr w:type="gramEnd"/>
-      <w:r>
-        <w:rPr>
-          <w:lang w:val="en-US"/>
-        </w:rPr>
-        <w:t>. Non-functional requirements</w:t>
-      </w:r>
-      <w:bookmarkEnd w:id="16"/>
-    </w:p>
-    <w:p>
-      <w:pPr>
-        <w:pStyle w:val="Listenabsatz"/>
-        <w:numPr>
-          <w:ilvl w:val="0"/>
-          <w:numId w:val="13"/>
-        </w:numPr>
-        <w:rPr>
-          <w:lang w:val="en-US"/>
-        </w:rPr>
-      </w:pPr>
-      <w:r>
-        <w:rPr>
-          <w:lang w:val="en-US"/>
-        </w:rPr>
-        <w:t>The system deliver</w:t>
-      </w:r>
-      <w:r>
-        <w:rPr>
-          <w:lang w:val="en-US"/>
-        </w:rPr>
-        <w:t>s</w:t>
-      </w:r>
-      <w:r>
-        <w:rPr>
-          <w:lang w:val="en-US"/>
-        </w:rPr>
-        <w:t xml:space="preserve"> a </w:t>
-      </w:r>
-      <w:r>
-        <w:rPr>
-          <w:lang w:val="en-US"/>
-        </w:rPr>
-        <w:t>UI that</w:t>
-      </w:r>
-      <w:r>
-        <w:rPr>
-          <w:lang w:val="en-US"/>
-        </w:rPr>
-        <w:t xml:space="preserve"> </w:t>
-      </w:r>
-      <w:r>
-        <w:rPr>
-          <w:lang w:val="en-US"/>
-        </w:rPr>
-        <w:t>makes the main features easily accessible to</w:t>
-      </w:r>
-      <w:r>
-        <w:rPr>
-          <w:lang w:val="en-US"/>
-        </w:rPr>
-        <w:t xml:space="preserve"> every user with </w:t>
-      </w:r>
-      <w:r>
-        <w:rPr>
-          <w:lang w:val="en-US"/>
-        </w:rPr>
-        <w:t>basic PC experience, with no need for further training.</w:t>
-      </w:r>
-    </w:p>
-    <w:p>
-      <w:pPr>
-        <w:pStyle w:val="Listenabsatz"/>
-        <w:numPr>
-          <w:ilvl w:val="0"/>
-          <w:numId w:val="13"/>
-        </w:numPr>
-        <w:rPr>
-          <w:lang w:val="en-US"/>
-        </w:rPr>
-      </w:pPr>
-      <w:r>
-        <w:rPr>
-          <w:lang w:val="en-US"/>
-        </w:rPr>
-        <w:t>The most frequently used features (such as bookmarking an object while looking at its profile) are accessible by just one click.</w:t>
-      </w:r>
-    </w:p>
-    <w:p>
-      <w:pPr>
-        <w:pStyle w:val="Listenabsatz"/>
-        <w:numPr>
-          <w:ilvl w:val="0"/>
-          <w:numId w:val="13"/>
-        </w:numPr>
-        <w:rPr>
-          <w:lang w:val="en-US"/>
-        </w:rPr>
-      </w:pPr>
-      <w:r>
-        <w:rPr>
-          <w:lang w:val="en-US"/>
-        </w:rPr>
-        <w:t>Every user action has an immediate reaction. For example: If the user clicks “search”, some kind of response is shown, that lets him now the system is processing the request.</w:t>
-      </w:r>
-    </w:p>
-    <w:p>
-      <w:pPr>
-        <w:pStyle w:val="Listenabsatz"/>
-        <w:numPr>
-          <w:ilvl w:val="0"/>
-          <w:numId w:val="13"/>
-        </w:numPr>
-        <w:rPr>
-          <w:lang w:val="en-US"/>
-        </w:rPr>
-      </w:pPr>
-      <w:r>
-        <w:rPr>
-          <w:lang w:val="en-US"/>
-        </w:rPr>
-        <w:t xml:space="preserve">Both database structure and database usage </w:t>
-      </w:r>
-      <w:proofErr w:type="gramStart"/>
-      <w:r>
-        <w:rPr>
-          <w:lang w:val="en-US"/>
-        </w:rPr>
-        <w:t>are designed</w:t>
-      </w:r>
-      <w:proofErr w:type="gramEnd"/>
-      <w:r>
-        <w:rPr>
-          <w:lang w:val="en-US"/>
-        </w:rPr>
-        <w:t xml:space="preserve"> to ensure data consistency.</w:t>
-      </w:r>
     </w:p>
     <w:sectPr>
       <w:headerReference w:type="default" r:id="rId15"/>
@@ -8632,6 +8267,30 @@
   </w:num>
   <w:num w:numId="15">
     <w:abstractNumId w:val="7"/>
+  </w:num>
+  <w:num w:numId="16">
+    <w:abstractNumId w:val="14"/>
+    <w:lvlOverride w:ilvl="0"/>
+    <w:lvlOverride w:ilvl="1"/>
+    <w:lvlOverride w:ilvl="2"/>
+    <w:lvlOverride w:ilvl="3"/>
+    <w:lvlOverride w:ilvl="4"/>
+    <w:lvlOverride w:ilvl="5"/>
+    <w:lvlOverride w:ilvl="6"/>
+    <w:lvlOverride w:ilvl="7"/>
+    <w:lvlOverride w:ilvl="8"/>
+  </w:num>
+  <w:num w:numId="17">
+    <w:abstractNumId w:val="5"/>
+    <w:lvlOverride w:ilvl="0"/>
+    <w:lvlOverride w:ilvl="1"/>
+    <w:lvlOverride w:ilvl="2"/>
+    <w:lvlOverride w:ilvl="3"/>
+    <w:lvlOverride w:ilvl="4"/>
+    <w:lvlOverride w:ilvl="5"/>
+    <w:lvlOverride w:ilvl="6"/>
+    <w:lvlOverride w:ilvl="7"/>
+    <w:lvlOverride w:ilvl="8"/>
   </w:num>
 </w:numbering>
 </file>
@@ -10214,7 +9873,7 @@
 </file>
 
 <file path=customXml/itemProps2.xml><?xml version="1.0" encoding="utf-8"?>
-<ds:datastoreItem xmlns:ds="http://schemas.openxmlformats.org/officeDocument/2006/customXml" ds:itemID="{31481357-8152-4DB8-95B2-3C29F74B3201}">
+<ds:datastoreItem xmlns:ds="http://schemas.openxmlformats.org/officeDocument/2006/customXml" ds:itemID="{59ACEBB5-FB4C-4627-9775-202F93580711}">
   <ds:schemaRefs>
     <ds:schemaRef ds:uri="http://schemas.openxmlformats.org/officeDocument/2006/bibliography"/>
   </ds:schemaRefs>

</xml_diff>